<commit_message>
Cap nhat cuon bao cao lan 1
</commit_message>
<xml_diff>
--- a/thesis/UngDungQLThoiGianBieu.docx
+++ b/thesis/UngDungQLThoiGianBieu.docx
@@ -1,6 +1,6 @@
 
 <file path=word/document.xml><?xml version="1.0" encoding="utf-8"?>
-<w:document xmlns:wpc="http://schemas.microsoft.com/office/word/2010/wordprocessingCanvas" xmlns:cx="http://schemas.microsoft.com/office/drawing/2014/chartex" xmlns:cx1="http://schemas.microsoft.com/office/drawing/2015/9/8/chartex" xmlns:cx2="http://schemas.microsoft.com/office/drawing/2015/10/21/chartex" xmlns:cx3="http://schemas.microsoft.com/office/drawing/2016/5/9/chartex" xmlns:cx4="http://schemas.microsoft.com/office/drawing/2016/5/10/chartex" xmlns:cx5="http://schemas.microsoft.com/office/drawing/2016/5/11/chartex" xmlns:cx6="http://schemas.microsoft.com/office/drawing/2016/5/12/chartex" xmlns:cx7="http://schemas.microsoft.com/office/drawing/2016/5/13/chartex" xmlns:cx8="http://schemas.microsoft.com/office/drawing/2016/5/14/chartex" xmlns:mc="http://schemas.openxmlformats.org/markup-compatibility/2006" xmlns:aink="http://schemas.microsoft.com/office/drawing/2016/ink" xmlns:am3d="http://schemas.microsoft.com/office/drawing/2017/model3d" xmlns:o="urn:schemas-microsoft-com:office:office" xmlns:oel="http://schemas.microsoft.com/office/2019/extlst" xmlns:r="http://schemas.openxmlformats.org/officeDocument/2006/relationships" xmlns:m="http://schemas.openxmlformats.org/officeDocument/2006/math" xmlns:v="urn:schemas-microsoft-com:vml" xmlns:wp14="http://schemas.microsoft.com/office/word/2010/wordprocessingDrawing" xmlns:wp="http://schemas.openxmlformats.org/drawingml/2006/wordprocessingDrawing" xmlns:w10="urn:schemas-microsoft-com:office:word" xmlns:w="http://schemas.openxmlformats.org/wordprocessingml/2006/main" xmlns:w14="http://schemas.microsoft.com/office/word/2010/wordml" xmlns:w15="http://schemas.microsoft.com/office/word/2012/wordml" xmlns:w16cex="http://schemas.microsoft.com/office/word/2018/wordml/cex" xmlns:w16cid="http://schemas.microsoft.com/office/word/2016/wordml/cid" xmlns:w16="http://schemas.microsoft.com/office/word/2018/wordml" xmlns:w16du="http://schemas.microsoft.com/office/word/2023/wordml/word16du" xmlns:w16sdtdh="http://schemas.microsoft.com/office/word/2020/wordml/sdtdatahash" xmlns:w16sdtfl="http://schemas.microsoft.com/office/word/2024/wordml/sdtformatlock" xmlns:w16se="http://schemas.microsoft.com/office/word/2015/wordml/symex" xmlns:wpg="http://schemas.microsoft.com/office/word/2010/wordprocessingGroup" xmlns:wpi="http://schemas.microsoft.com/office/word/2010/wordprocessingInk" xmlns:wne="http://schemas.microsoft.com/office/word/2006/wordml" xmlns:wps="http://schemas.microsoft.com/office/word/2010/wordprocessingShape" mc:Ignorable="w14 w15 w16se w16cid w16 w16cex w16sdtdh w16sdtfl w16du wp14">
+<w:document xmlns:wpc="http://schemas.microsoft.com/office/word/2010/wordprocessingCanvas" xmlns:cx="http://schemas.microsoft.com/office/drawing/2014/chartex" xmlns:mc="http://schemas.openxmlformats.org/markup-compatibility/2006" xmlns:o="urn:schemas-microsoft-com:office:office" xmlns:r="http://schemas.openxmlformats.org/officeDocument/2006/relationships" xmlns:m="http://schemas.openxmlformats.org/officeDocument/2006/math" xmlns:v="urn:schemas-microsoft-com:vml" xmlns:wp14="http://schemas.microsoft.com/office/word/2010/wordprocessingDrawing" xmlns:wp="http://schemas.openxmlformats.org/drawingml/2006/wordprocessingDrawing" xmlns:w10="urn:schemas-microsoft-com:office:word" xmlns:w="http://schemas.openxmlformats.org/wordprocessingml/2006/main" xmlns:w14="http://schemas.microsoft.com/office/word/2010/wordml" xmlns:w15="http://schemas.microsoft.com/office/word/2012/wordml" xmlns:w16se="http://schemas.microsoft.com/office/word/2015/wordml/symex" xmlns:wpg="http://schemas.microsoft.com/office/word/2010/wordprocessingGroup" xmlns:wpi="http://schemas.microsoft.com/office/word/2010/wordprocessingInk" xmlns:wne="http://schemas.microsoft.com/office/word/2006/wordml" xmlns:wps="http://schemas.microsoft.com/office/word/2010/wordprocessingShape" mc:Ignorable="w14 w15 w16se wp14">
   <w:body>
     <w:p>
       <w:pPr>
@@ -155,7 +155,7 @@
               </wp:anchor>
             </w:drawing>
           </mc:Choice>
-          <mc:Fallback>
+          <mc:Fallback xmlns:w16sdtfl="http://schemas.microsoft.com/office/word/2024/wordml/sdtformatlock" xmlns:w16sdtdh="http://schemas.microsoft.com/office/word/2020/wordml/sdtdatahash" xmlns:w16du="http://schemas.microsoft.com/office/word/2023/wordml/word16du" xmlns:w16="http://schemas.microsoft.com/office/word/2018/wordml" xmlns:w16cid="http://schemas.microsoft.com/office/word/2016/wordml/cid" xmlns:w16cex="http://schemas.microsoft.com/office/word/2018/wordml/cex" xmlns:oel="http://schemas.microsoft.com/office/2019/extlst" xmlns:am3d="http://schemas.microsoft.com/office/drawing/2017/model3d" xmlns:aink="http://schemas.microsoft.com/office/drawing/2016/ink" xmlns:cx8="http://schemas.microsoft.com/office/drawing/2016/5/14/chartex" xmlns:cx7="http://schemas.microsoft.com/office/drawing/2016/5/13/chartex" xmlns:cx6="http://schemas.microsoft.com/office/drawing/2016/5/12/chartex" xmlns:cx5="http://schemas.microsoft.com/office/drawing/2016/5/11/chartex" xmlns:cx4="http://schemas.microsoft.com/office/drawing/2016/5/10/chartex" xmlns:cx3="http://schemas.microsoft.com/office/drawing/2016/5/9/chartex" xmlns:cx2="http://schemas.microsoft.com/office/drawing/2015/10/21/chartex" xmlns:cx1="http://schemas.microsoft.com/office/drawing/2015/9/8/chartex">
             <w:pict>
               <v:line w14:anchorId="36BB56BB" id="Straight Connector 48634550" o:spid="_x0000_s1026" style="position:absolute;flip:y;z-index:251659264;visibility:visible;mso-wrap-style:square;mso-width-percent:0;mso-height-percent:0;mso-wrap-distance-left:9pt;mso-wrap-distance-top:0;mso-wrap-distance-right:9pt;mso-wrap-distance-bottom:0;mso-position-horizontal:absolute;mso-position-horizontal-relative:margin;mso-position-vertical:absolute;mso-position-vertical-relative:text;mso-width-percent:0;mso-height-percent:0;mso-width-relative:margin;mso-height-relative:margin" from="89.95pt,4.8pt" to="375.95pt,4.8pt" o:gfxdata="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" strokecolor="black [3213]" strokeweight="1pt">
                 <v:stroke joinstyle="miter"/>
@@ -998,7 +998,7 @@
               </wp:anchor>
             </w:drawing>
           </mc:Choice>
-          <mc:Fallback>
+          <mc:Fallback xmlns:w16sdtfl="http://schemas.microsoft.com/office/word/2024/wordml/sdtformatlock" xmlns:w16sdtdh="http://schemas.microsoft.com/office/word/2020/wordml/sdtdatahash" xmlns:w16du="http://schemas.microsoft.com/office/word/2023/wordml/word16du" xmlns:w16="http://schemas.microsoft.com/office/word/2018/wordml" xmlns:w16cid="http://schemas.microsoft.com/office/word/2016/wordml/cid" xmlns:w16cex="http://schemas.microsoft.com/office/word/2018/wordml/cex" xmlns:oel="http://schemas.microsoft.com/office/2019/extlst" xmlns:am3d="http://schemas.microsoft.com/office/drawing/2017/model3d" xmlns:aink="http://schemas.microsoft.com/office/drawing/2016/ink" xmlns:cx8="http://schemas.microsoft.com/office/drawing/2016/5/14/chartex" xmlns:cx7="http://schemas.microsoft.com/office/drawing/2016/5/13/chartex" xmlns:cx6="http://schemas.microsoft.com/office/drawing/2016/5/12/chartex" xmlns:cx5="http://schemas.microsoft.com/office/drawing/2016/5/11/chartex" xmlns:cx4="http://schemas.microsoft.com/office/drawing/2016/5/10/chartex" xmlns:cx3="http://schemas.microsoft.com/office/drawing/2016/5/9/chartex" xmlns:cx2="http://schemas.microsoft.com/office/drawing/2015/10/21/chartex" xmlns:cx1="http://schemas.microsoft.com/office/drawing/2015/9/8/chartex">
             <w:pict>
               <v:line w14:anchorId="671F37BC" id="Straight Connector 1281789315" o:spid="_x0000_s1026" style="position:absolute;flip:y;z-index:251661312;visibility:visible;mso-wrap-style:square;mso-width-percent:0;mso-height-percent:0;mso-wrap-distance-left:9pt;mso-wrap-distance-top:0;mso-wrap-distance-right:9pt;mso-wrap-distance-bottom:0;mso-position-horizontal:absolute;mso-position-horizontal-relative:margin;mso-position-vertical:absolute;mso-position-vertical-relative:text;mso-width-percent:0;mso-height-percent:0;mso-width-relative:margin;mso-height-relative:margin" from="89.95pt,4.8pt" to="375.95pt,4.8pt" o:gfxdata="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" strokecolor="black [3213]" strokeweight="1pt">
                 <v:stroke joinstyle="miter"/>
@@ -2035,7 +2035,7 @@
               </wp:anchor>
             </w:drawing>
           </mc:Choice>
-          <mc:Fallback>
+          <mc:Fallback xmlns:w16sdtfl="http://schemas.microsoft.com/office/word/2024/wordml/sdtformatlock" xmlns:w16sdtdh="http://schemas.microsoft.com/office/word/2020/wordml/sdtdatahash" xmlns:w16du="http://schemas.microsoft.com/office/word/2023/wordml/word16du" xmlns:w16="http://schemas.microsoft.com/office/word/2018/wordml" xmlns:w16cid="http://schemas.microsoft.com/office/word/2016/wordml/cid" xmlns:w16cex="http://schemas.microsoft.com/office/word/2018/wordml/cex" xmlns:oel="http://schemas.microsoft.com/office/2019/extlst" xmlns:am3d="http://schemas.microsoft.com/office/drawing/2017/model3d" xmlns:aink="http://schemas.microsoft.com/office/drawing/2016/ink" xmlns:cx8="http://schemas.microsoft.com/office/drawing/2016/5/14/chartex" xmlns:cx7="http://schemas.microsoft.com/office/drawing/2016/5/13/chartex" xmlns:cx6="http://schemas.microsoft.com/office/drawing/2016/5/12/chartex" xmlns:cx5="http://schemas.microsoft.com/office/drawing/2016/5/11/chartex" xmlns:cx4="http://schemas.microsoft.com/office/drawing/2016/5/10/chartex" xmlns:cx3="http://schemas.microsoft.com/office/drawing/2016/5/9/chartex" xmlns:cx2="http://schemas.microsoft.com/office/drawing/2015/10/21/chartex" xmlns:cx1="http://schemas.microsoft.com/office/drawing/2015/9/8/chartex">
             <w:pict>
               <v:shapetype w14:anchorId="57552ED0" id="_x0000_t202" coordsize="21600,21600" o:spt="202" path="m,l,21600r21600,l21600,xe">
                 <v:stroke joinstyle="miter"/>
@@ -2764,7 +2764,7 @@
               </wp:anchor>
             </w:drawing>
           </mc:Choice>
-          <mc:Fallback>
+          <mc:Fallback xmlns:w16sdtfl="http://schemas.microsoft.com/office/word/2024/wordml/sdtformatlock" xmlns:w16sdtdh="http://schemas.microsoft.com/office/word/2020/wordml/sdtdatahash" xmlns:w16du="http://schemas.microsoft.com/office/word/2023/wordml/word16du" xmlns:w16="http://schemas.microsoft.com/office/word/2018/wordml" xmlns:w16cid="http://schemas.microsoft.com/office/word/2016/wordml/cid" xmlns:w16cex="http://schemas.microsoft.com/office/word/2018/wordml/cex" xmlns:oel="http://schemas.microsoft.com/office/2019/extlst" xmlns:am3d="http://schemas.microsoft.com/office/drawing/2017/model3d" xmlns:aink="http://schemas.microsoft.com/office/drawing/2016/ink" xmlns:cx8="http://schemas.microsoft.com/office/drawing/2016/5/14/chartex" xmlns:cx7="http://schemas.microsoft.com/office/drawing/2016/5/13/chartex" xmlns:cx6="http://schemas.microsoft.com/office/drawing/2016/5/12/chartex" xmlns:cx5="http://schemas.microsoft.com/office/drawing/2016/5/11/chartex" xmlns:cx4="http://schemas.microsoft.com/office/drawing/2016/5/10/chartex" xmlns:cx3="http://schemas.microsoft.com/office/drawing/2016/5/9/chartex" xmlns:cx2="http://schemas.microsoft.com/office/drawing/2015/10/21/chartex" xmlns:cx1="http://schemas.microsoft.com/office/drawing/2015/9/8/chartex">
             <w:pict>
               <v:shape w14:anchorId="0F060B10" id="_x0000_s1027" type="#_x0000_t202" style="position:absolute;left:0;text-align:left;margin-left:15.7pt;margin-top:19.35pt;width:437.1pt;height:560.3pt;z-index:251665408;visibility:visible;mso-wrap-style:square;mso-width-percent:0;mso-height-percent:0;mso-wrap-distance-left:9pt;mso-wrap-distance-top:0;mso-wrap-distance-right:9pt;mso-wrap-distance-bottom:0;mso-position-horizontal:absolute;mso-position-horizontal-relative:margin;mso-position-vertical:absolute;mso-position-vertical-relative:text;mso-width-percent:0;mso-height-percent:0;mso-width-relative:margin;mso-height-relative:margin;v-text-anchor:top" o:gfxdata="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" fillcolor="white [3201]" strokeweight=".5pt">
                 <v:textbox>
@@ -3199,6 +3199,8 @@
     <w:p/>
     <w:p/>
     <w:p/>
+    <w:p/>
+    <w:p/>
     <w:p>
       <w:pPr>
         <w:pStyle w:val="Footer"/>
@@ -9738,6 +9740,8 @@
         </w:rPr>
         <w:t>Model là nơi lưu trữ dữ liệu và logic. Ví dụ, khi Controller truy xuất thông tin khách hàng từ cơ sở dữ liệu, dữ liệu được chuyển đổi giữa các thành phần controller hoặc giữa các yếu tố logic nghiệp vụ. Nó thao tác dữ liệu và gửi lại cơ sở dữ liệu, hoặc được sử dụng để hiển thị thông tin tương tự.</w:t>
       </w:r>
+      <w:bookmarkStart w:id="44" w:name="_GoBack"/>
+      <w:bookmarkEnd w:id="44"/>
     </w:p>
     <w:sectPr>
       <w:type w:val="continuous"/>
@@ -9752,7 +9756,7 @@
 </file>
 
 <file path=word/endnotes.xml><?xml version="1.0" encoding="utf-8"?>
-<w:endnotes xmlns:wpc="http://schemas.microsoft.com/office/word/2010/wordprocessingCanvas" xmlns:cx="http://schemas.microsoft.com/office/drawing/2014/chartex" xmlns:cx1="http://schemas.microsoft.com/office/drawing/2015/9/8/chartex" xmlns:cx2="http://schemas.microsoft.com/office/drawing/2015/10/21/chartex" xmlns:cx3="http://schemas.microsoft.com/office/drawing/2016/5/9/chartex" xmlns:cx4="http://schemas.microsoft.com/office/drawing/2016/5/10/chartex" xmlns:cx5="http://schemas.microsoft.com/office/drawing/2016/5/11/chartex" xmlns:cx6="http://schemas.microsoft.com/office/drawing/2016/5/12/chartex" xmlns:cx7="http://schemas.microsoft.com/office/drawing/2016/5/13/chartex" xmlns:cx8="http://schemas.microsoft.com/office/drawing/2016/5/14/chartex" xmlns:mc="http://schemas.openxmlformats.org/markup-compatibility/2006" xmlns:aink="http://schemas.microsoft.com/office/drawing/2016/ink" xmlns:am3d="http://schemas.microsoft.com/office/drawing/2017/model3d" xmlns:o="urn:schemas-microsoft-com:office:office" xmlns:oel="http://schemas.microsoft.com/office/2019/extlst" xmlns:r="http://schemas.openxmlformats.org/officeDocument/2006/relationships" xmlns:m="http://schemas.openxmlformats.org/officeDocument/2006/math" xmlns:v="urn:schemas-microsoft-com:vml" xmlns:wp14="http://schemas.microsoft.com/office/word/2010/wordprocessingDrawing" xmlns:wp="http://schemas.openxmlformats.org/drawingml/2006/wordprocessingDrawing" xmlns:w10="urn:schemas-microsoft-com:office:word" xmlns:w="http://schemas.openxmlformats.org/wordprocessingml/2006/main" xmlns:w14="http://schemas.microsoft.com/office/word/2010/wordml" xmlns:w15="http://schemas.microsoft.com/office/word/2012/wordml" xmlns:w16cex="http://schemas.microsoft.com/office/word/2018/wordml/cex" xmlns:w16cid="http://schemas.microsoft.com/office/word/2016/wordml/cid" xmlns:w16="http://schemas.microsoft.com/office/word/2018/wordml" xmlns:w16du="http://schemas.microsoft.com/office/word/2023/wordml/word16du" xmlns:w16sdtdh="http://schemas.microsoft.com/office/word/2020/wordml/sdtdatahash" xmlns:w16sdtfl="http://schemas.microsoft.com/office/word/2024/wordml/sdtformatlock" xmlns:w16se="http://schemas.microsoft.com/office/word/2015/wordml/symex" xmlns:wpg="http://schemas.microsoft.com/office/word/2010/wordprocessingGroup" xmlns:wpi="http://schemas.microsoft.com/office/word/2010/wordprocessingInk" xmlns:wne="http://schemas.microsoft.com/office/word/2006/wordml" xmlns:wps="http://schemas.microsoft.com/office/word/2010/wordprocessingShape" mc:Ignorable="w14 w15 w16se w16cid w16 w16cex w16sdtdh w16sdtfl w16du wp14">
+<w:endnotes xmlns:wpc="http://schemas.microsoft.com/office/word/2010/wordprocessingCanvas" xmlns:cx="http://schemas.microsoft.com/office/drawing/2014/chartex" xmlns:mc="http://schemas.openxmlformats.org/markup-compatibility/2006" xmlns:o="urn:schemas-microsoft-com:office:office" xmlns:r="http://schemas.openxmlformats.org/officeDocument/2006/relationships" xmlns:m="http://schemas.openxmlformats.org/officeDocument/2006/math" xmlns:v="urn:schemas-microsoft-com:vml" xmlns:wp14="http://schemas.microsoft.com/office/word/2010/wordprocessingDrawing" xmlns:wp="http://schemas.openxmlformats.org/drawingml/2006/wordprocessingDrawing" xmlns:w10="urn:schemas-microsoft-com:office:word" xmlns:w="http://schemas.openxmlformats.org/wordprocessingml/2006/main" xmlns:w14="http://schemas.microsoft.com/office/word/2010/wordml" xmlns:w15="http://schemas.microsoft.com/office/word/2012/wordml" xmlns:w16se="http://schemas.microsoft.com/office/word/2015/wordml/symex" xmlns:wpg="http://schemas.microsoft.com/office/word/2010/wordprocessingGroup" xmlns:wpi="http://schemas.microsoft.com/office/word/2010/wordprocessingInk" xmlns:wne="http://schemas.microsoft.com/office/word/2006/wordml" xmlns:wps="http://schemas.microsoft.com/office/word/2010/wordprocessingShape" mc:Ignorable="w14 w15 w16se wp14">
   <w:endnote w:type="separator" w:id="-1">
     <w:p>
       <w:pPr>
@@ -9777,7 +9781,7 @@
 </file>
 
 <file path=word/footer1.xml><?xml version="1.0" encoding="utf-8"?>
-<w:ftr xmlns:wpc="http://schemas.microsoft.com/office/word/2010/wordprocessingCanvas" xmlns:cx="http://schemas.microsoft.com/office/drawing/2014/chartex" xmlns:cx1="http://schemas.microsoft.com/office/drawing/2015/9/8/chartex" xmlns:cx2="http://schemas.microsoft.com/office/drawing/2015/10/21/chartex" xmlns:cx3="http://schemas.microsoft.com/office/drawing/2016/5/9/chartex" xmlns:cx4="http://schemas.microsoft.com/office/drawing/2016/5/10/chartex" xmlns:cx5="http://schemas.microsoft.com/office/drawing/2016/5/11/chartex" xmlns:cx6="http://schemas.microsoft.com/office/drawing/2016/5/12/chartex" xmlns:cx7="http://schemas.microsoft.com/office/drawing/2016/5/13/chartex" xmlns:cx8="http://schemas.microsoft.com/office/drawing/2016/5/14/chartex" xmlns:mc="http://schemas.openxmlformats.org/markup-compatibility/2006" xmlns:aink="http://schemas.microsoft.com/office/drawing/2016/ink" xmlns:am3d="http://schemas.microsoft.com/office/drawing/2017/model3d" xmlns:o="urn:schemas-microsoft-com:office:office" xmlns:oel="http://schemas.microsoft.com/office/2019/extlst" xmlns:r="http://schemas.openxmlformats.org/officeDocument/2006/relationships" xmlns:m="http://schemas.openxmlformats.org/officeDocument/2006/math" xmlns:v="urn:schemas-microsoft-com:vml" xmlns:wp14="http://schemas.microsoft.com/office/word/2010/wordprocessingDrawing" xmlns:wp="http://schemas.openxmlformats.org/drawingml/2006/wordprocessingDrawing" xmlns:w10="urn:schemas-microsoft-com:office:word" xmlns:w="http://schemas.openxmlformats.org/wordprocessingml/2006/main" xmlns:w14="http://schemas.microsoft.com/office/word/2010/wordml" xmlns:w15="http://schemas.microsoft.com/office/word/2012/wordml" xmlns:w16cex="http://schemas.microsoft.com/office/word/2018/wordml/cex" xmlns:w16cid="http://schemas.microsoft.com/office/word/2016/wordml/cid" xmlns:w16="http://schemas.microsoft.com/office/word/2018/wordml" xmlns:w16du="http://schemas.microsoft.com/office/word/2023/wordml/word16du" xmlns:w16sdtdh="http://schemas.microsoft.com/office/word/2020/wordml/sdtdatahash" xmlns:w16sdtfl="http://schemas.microsoft.com/office/word/2024/wordml/sdtformatlock" xmlns:w16se="http://schemas.microsoft.com/office/word/2015/wordml/symex" xmlns:wpg="http://schemas.microsoft.com/office/word/2010/wordprocessingGroup" xmlns:wpi="http://schemas.microsoft.com/office/word/2010/wordprocessingInk" xmlns:wne="http://schemas.microsoft.com/office/word/2006/wordml" xmlns:wps="http://schemas.microsoft.com/office/word/2010/wordprocessingShape" mc:Ignorable="w14 w15 w16se w16cid w16 w16cex w16sdtdh w16sdtfl w16du wp14">
+<w:ftr xmlns:wpc="http://schemas.microsoft.com/office/word/2010/wordprocessingCanvas" xmlns:cx="http://schemas.microsoft.com/office/drawing/2014/chartex" xmlns:mc="http://schemas.openxmlformats.org/markup-compatibility/2006" xmlns:o="urn:schemas-microsoft-com:office:office" xmlns:r="http://schemas.openxmlformats.org/officeDocument/2006/relationships" xmlns:m="http://schemas.openxmlformats.org/officeDocument/2006/math" xmlns:v="urn:schemas-microsoft-com:vml" xmlns:wp14="http://schemas.microsoft.com/office/word/2010/wordprocessingDrawing" xmlns:wp="http://schemas.openxmlformats.org/drawingml/2006/wordprocessingDrawing" xmlns:w10="urn:schemas-microsoft-com:office:word" xmlns:w="http://schemas.openxmlformats.org/wordprocessingml/2006/main" xmlns:w14="http://schemas.microsoft.com/office/word/2010/wordml" xmlns:w15="http://schemas.microsoft.com/office/word/2012/wordml" xmlns:w16se="http://schemas.microsoft.com/office/word/2015/wordml/symex" xmlns:wpg="http://schemas.microsoft.com/office/word/2010/wordprocessingGroup" xmlns:wpi="http://schemas.microsoft.com/office/word/2010/wordprocessingInk" xmlns:wne="http://schemas.microsoft.com/office/word/2006/wordml" xmlns:wps="http://schemas.microsoft.com/office/word/2010/wordprocessingShape" mc:Ignorable="w14 w15 w16se wp14">
   <w:p>
     <w:pPr>
       <w:pStyle w:val="Footer"/>
@@ -9895,9 +9899,10 @@
           <w:rPr>
             <w:b/>
             <w:bCs/>
+            <w:noProof/>
             <w:color w:val="000000" w:themeColor="text1"/>
           </w:rPr>
-          <w:t>2</w:t>
+          <w:t>3</w:t>
         </w:r>
         <w:r>
           <w:rPr>
@@ -9920,7 +9925,7 @@
 </file>
 
 <file path=word/footer2.xml><?xml version="1.0" encoding="utf-8"?>
-<w:ftr xmlns:wpc="http://schemas.microsoft.com/office/word/2010/wordprocessingCanvas" xmlns:cx="http://schemas.microsoft.com/office/drawing/2014/chartex" xmlns:cx1="http://schemas.microsoft.com/office/drawing/2015/9/8/chartex" xmlns:cx2="http://schemas.microsoft.com/office/drawing/2015/10/21/chartex" xmlns:cx3="http://schemas.microsoft.com/office/drawing/2016/5/9/chartex" xmlns:cx4="http://schemas.microsoft.com/office/drawing/2016/5/10/chartex" xmlns:cx5="http://schemas.microsoft.com/office/drawing/2016/5/11/chartex" xmlns:cx6="http://schemas.microsoft.com/office/drawing/2016/5/12/chartex" xmlns:cx7="http://schemas.microsoft.com/office/drawing/2016/5/13/chartex" xmlns:cx8="http://schemas.microsoft.com/office/drawing/2016/5/14/chartex" xmlns:mc="http://schemas.openxmlformats.org/markup-compatibility/2006" xmlns:aink="http://schemas.microsoft.com/office/drawing/2016/ink" xmlns:am3d="http://schemas.microsoft.com/office/drawing/2017/model3d" xmlns:o="urn:schemas-microsoft-com:office:office" xmlns:oel="http://schemas.microsoft.com/office/2019/extlst" xmlns:r="http://schemas.openxmlformats.org/officeDocument/2006/relationships" xmlns:m="http://schemas.openxmlformats.org/officeDocument/2006/math" xmlns:v="urn:schemas-microsoft-com:vml" xmlns:wp14="http://schemas.microsoft.com/office/word/2010/wordprocessingDrawing" xmlns:wp="http://schemas.openxmlformats.org/drawingml/2006/wordprocessingDrawing" xmlns:w10="urn:schemas-microsoft-com:office:word" xmlns:w="http://schemas.openxmlformats.org/wordprocessingml/2006/main" xmlns:w14="http://schemas.microsoft.com/office/word/2010/wordml" xmlns:w15="http://schemas.microsoft.com/office/word/2012/wordml" xmlns:w16cex="http://schemas.microsoft.com/office/word/2018/wordml/cex" xmlns:w16cid="http://schemas.microsoft.com/office/word/2016/wordml/cid" xmlns:w16="http://schemas.microsoft.com/office/word/2018/wordml" xmlns:w16du="http://schemas.microsoft.com/office/word/2023/wordml/word16du" xmlns:w16sdtdh="http://schemas.microsoft.com/office/word/2020/wordml/sdtdatahash" xmlns:w16sdtfl="http://schemas.microsoft.com/office/word/2024/wordml/sdtformatlock" xmlns:w16se="http://schemas.microsoft.com/office/word/2015/wordml/symex" xmlns:wpg="http://schemas.microsoft.com/office/word/2010/wordprocessingGroup" xmlns:wpi="http://schemas.microsoft.com/office/word/2010/wordprocessingInk" xmlns:wne="http://schemas.microsoft.com/office/word/2006/wordml" xmlns:wps="http://schemas.microsoft.com/office/word/2010/wordprocessingShape" mc:Ignorable="w14 w15 w16se w16cid w16 w16cex w16sdtdh w16sdtfl w16du wp14">
+<w:ftr xmlns:wpc="http://schemas.microsoft.com/office/word/2010/wordprocessingCanvas" xmlns:cx="http://schemas.microsoft.com/office/drawing/2014/chartex" xmlns:mc="http://schemas.openxmlformats.org/markup-compatibility/2006" xmlns:o="urn:schemas-microsoft-com:office:office" xmlns:r="http://schemas.openxmlformats.org/officeDocument/2006/relationships" xmlns:m="http://schemas.openxmlformats.org/officeDocument/2006/math" xmlns:v="urn:schemas-microsoft-com:vml" xmlns:wp14="http://schemas.microsoft.com/office/word/2010/wordprocessingDrawing" xmlns:wp="http://schemas.openxmlformats.org/drawingml/2006/wordprocessingDrawing" xmlns:w10="urn:schemas-microsoft-com:office:word" xmlns:w="http://schemas.openxmlformats.org/wordprocessingml/2006/main" xmlns:w14="http://schemas.microsoft.com/office/word/2010/wordml" xmlns:w15="http://schemas.microsoft.com/office/word/2012/wordml" xmlns:w16se="http://schemas.microsoft.com/office/word/2015/wordml/symex" xmlns:wpg="http://schemas.microsoft.com/office/word/2010/wordprocessingGroup" xmlns:wpi="http://schemas.microsoft.com/office/word/2010/wordprocessingInk" xmlns:wne="http://schemas.microsoft.com/office/word/2006/wordml" xmlns:wps="http://schemas.microsoft.com/office/word/2010/wordprocessingShape" mc:Ignorable="w14 w15 w16se wp14">
   <w:p>
     <w:pPr>
       <w:pStyle w:val="Footer"/>
@@ -10041,7 +10046,7 @@
             <w:noProof/>
             <w:color w:val="000000" w:themeColor="text1"/>
           </w:rPr>
-          <w:t>25</w:t>
+          <w:t>13</w:t>
         </w:r>
         <w:r>
           <w:rPr>
@@ -10059,7 +10064,7 @@
 </file>
 
 <file path=word/footnotes.xml><?xml version="1.0" encoding="utf-8"?>
-<w:footnotes xmlns:wpc="http://schemas.microsoft.com/office/word/2010/wordprocessingCanvas" xmlns:cx="http://schemas.microsoft.com/office/drawing/2014/chartex" xmlns:cx1="http://schemas.microsoft.com/office/drawing/2015/9/8/chartex" xmlns:cx2="http://schemas.microsoft.com/office/drawing/2015/10/21/chartex" xmlns:cx3="http://schemas.microsoft.com/office/drawing/2016/5/9/chartex" xmlns:cx4="http://schemas.microsoft.com/office/drawing/2016/5/10/chartex" xmlns:cx5="http://schemas.microsoft.com/office/drawing/2016/5/11/chartex" xmlns:cx6="http://schemas.microsoft.com/office/drawing/2016/5/12/chartex" xmlns:cx7="http://schemas.microsoft.com/office/drawing/2016/5/13/chartex" xmlns:cx8="http://schemas.microsoft.com/office/drawing/2016/5/14/chartex" xmlns:mc="http://schemas.openxmlformats.org/markup-compatibility/2006" xmlns:aink="http://schemas.microsoft.com/office/drawing/2016/ink" xmlns:am3d="http://schemas.microsoft.com/office/drawing/2017/model3d" xmlns:o="urn:schemas-microsoft-com:office:office" xmlns:oel="http://schemas.microsoft.com/office/2019/extlst" xmlns:r="http://schemas.openxmlformats.org/officeDocument/2006/relationships" xmlns:m="http://schemas.openxmlformats.org/officeDocument/2006/math" xmlns:v="urn:schemas-microsoft-com:vml" xmlns:wp14="http://schemas.microsoft.com/office/word/2010/wordprocessingDrawing" xmlns:wp="http://schemas.openxmlformats.org/drawingml/2006/wordprocessingDrawing" xmlns:w10="urn:schemas-microsoft-com:office:word" xmlns:w="http://schemas.openxmlformats.org/wordprocessingml/2006/main" xmlns:w14="http://schemas.microsoft.com/office/word/2010/wordml" xmlns:w15="http://schemas.microsoft.com/office/word/2012/wordml" xmlns:w16cex="http://schemas.microsoft.com/office/word/2018/wordml/cex" xmlns:w16cid="http://schemas.microsoft.com/office/word/2016/wordml/cid" xmlns:w16="http://schemas.microsoft.com/office/word/2018/wordml" xmlns:w16du="http://schemas.microsoft.com/office/word/2023/wordml/word16du" xmlns:w16sdtdh="http://schemas.microsoft.com/office/word/2020/wordml/sdtdatahash" xmlns:w16sdtfl="http://schemas.microsoft.com/office/word/2024/wordml/sdtformatlock" xmlns:w16se="http://schemas.microsoft.com/office/word/2015/wordml/symex" xmlns:wpg="http://schemas.microsoft.com/office/word/2010/wordprocessingGroup" xmlns:wpi="http://schemas.microsoft.com/office/word/2010/wordprocessingInk" xmlns:wne="http://schemas.microsoft.com/office/word/2006/wordml" xmlns:wps="http://schemas.microsoft.com/office/word/2010/wordprocessingShape" mc:Ignorable="w14 w15 w16se w16cid w16 w16cex w16sdtdh w16sdtfl w16du wp14">
+<w:footnotes xmlns:wpc="http://schemas.microsoft.com/office/word/2010/wordprocessingCanvas" xmlns:cx="http://schemas.microsoft.com/office/drawing/2014/chartex" xmlns:mc="http://schemas.openxmlformats.org/markup-compatibility/2006" xmlns:o="urn:schemas-microsoft-com:office:office" xmlns:r="http://schemas.openxmlformats.org/officeDocument/2006/relationships" xmlns:m="http://schemas.openxmlformats.org/officeDocument/2006/math" xmlns:v="urn:schemas-microsoft-com:vml" xmlns:wp14="http://schemas.microsoft.com/office/word/2010/wordprocessingDrawing" xmlns:wp="http://schemas.openxmlformats.org/drawingml/2006/wordprocessingDrawing" xmlns:w10="urn:schemas-microsoft-com:office:word" xmlns:w="http://schemas.openxmlformats.org/wordprocessingml/2006/main" xmlns:w14="http://schemas.microsoft.com/office/word/2010/wordml" xmlns:w15="http://schemas.microsoft.com/office/word/2012/wordml" xmlns:w16se="http://schemas.microsoft.com/office/word/2015/wordml/symex" xmlns:wpg="http://schemas.microsoft.com/office/word/2010/wordprocessingGroup" xmlns:wpi="http://schemas.microsoft.com/office/word/2010/wordprocessingInk" xmlns:wne="http://schemas.microsoft.com/office/word/2006/wordml" xmlns:wps="http://schemas.microsoft.com/office/word/2010/wordprocessingShape" mc:Ignorable="w14 w15 w16se wp14">
   <w:footnote w:type="separator" w:id="-1">
     <w:p>
       <w:pPr>
@@ -10084,7 +10089,7 @@
 </file>
 
 <file path=word/header1.xml><?xml version="1.0" encoding="utf-8"?>
-<w:hdr xmlns:wpc="http://schemas.microsoft.com/office/word/2010/wordprocessingCanvas" xmlns:cx="http://schemas.microsoft.com/office/drawing/2014/chartex" xmlns:cx1="http://schemas.microsoft.com/office/drawing/2015/9/8/chartex" xmlns:cx2="http://schemas.microsoft.com/office/drawing/2015/10/21/chartex" xmlns:cx3="http://schemas.microsoft.com/office/drawing/2016/5/9/chartex" xmlns:cx4="http://schemas.microsoft.com/office/drawing/2016/5/10/chartex" xmlns:cx5="http://schemas.microsoft.com/office/drawing/2016/5/11/chartex" xmlns:cx6="http://schemas.microsoft.com/office/drawing/2016/5/12/chartex" xmlns:cx7="http://schemas.microsoft.com/office/drawing/2016/5/13/chartex" xmlns:cx8="http://schemas.microsoft.com/office/drawing/2016/5/14/chartex" xmlns:mc="http://schemas.openxmlformats.org/markup-compatibility/2006" xmlns:aink="http://schemas.microsoft.com/office/drawing/2016/ink" xmlns:am3d="http://schemas.microsoft.com/office/drawing/2017/model3d" xmlns:o="urn:schemas-microsoft-com:office:office" xmlns:oel="http://schemas.microsoft.com/office/2019/extlst" xmlns:r="http://schemas.openxmlformats.org/officeDocument/2006/relationships" xmlns:m="http://schemas.openxmlformats.org/officeDocument/2006/math" xmlns:v="urn:schemas-microsoft-com:vml" xmlns:wp14="http://schemas.microsoft.com/office/word/2010/wordprocessingDrawing" xmlns:wp="http://schemas.openxmlformats.org/drawingml/2006/wordprocessingDrawing" xmlns:w10="urn:schemas-microsoft-com:office:word" xmlns:w="http://schemas.openxmlformats.org/wordprocessingml/2006/main" xmlns:w14="http://schemas.microsoft.com/office/word/2010/wordml" xmlns:w15="http://schemas.microsoft.com/office/word/2012/wordml" xmlns:w16cex="http://schemas.microsoft.com/office/word/2018/wordml/cex" xmlns:w16cid="http://schemas.microsoft.com/office/word/2016/wordml/cid" xmlns:w16="http://schemas.microsoft.com/office/word/2018/wordml" xmlns:w16du="http://schemas.microsoft.com/office/word/2023/wordml/word16du" xmlns:w16sdtdh="http://schemas.microsoft.com/office/word/2020/wordml/sdtdatahash" xmlns:w16sdtfl="http://schemas.microsoft.com/office/word/2024/wordml/sdtformatlock" xmlns:w16se="http://schemas.microsoft.com/office/word/2015/wordml/symex" xmlns:wpg="http://schemas.microsoft.com/office/word/2010/wordprocessingGroup" xmlns:wpi="http://schemas.microsoft.com/office/word/2010/wordprocessingInk" xmlns:wne="http://schemas.microsoft.com/office/word/2006/wordml" xmlns:wps="http://schemas.microsoft.com/office/word/2010/wordprocessingShape" mc:Ignorable="w14 w15 w16se w16cid w16 w16cex w16sdtdh w16sdtfl w16du wp14">
+<w:hdr xmlns:wpc="http://schemas.microsoft.com/office/word/2010/wordprocessingCanvas" xmlns:cx="http://schemas.microsoft.com/office/drawing/2014/chartex" xmlns:mc="http://schemas.openxmlformats.org/markup-compatibility/2006" xmlns:o="urn:schemas-microsoft-com:office:office" xmlns:r="http://schemas.openxmlformats.org/officeDocument/2006/relationships" xmlns:m="http://schemas.openxmlformats.org/officeDocument/2006/math" xmlns:v="urn:schemas-microsoft-com:vml" xmlns:wp14="http://schemas.microsoft.com/office/word/2010/wordprocessingDrawing" xmlns:wp="http://schemas.openxmlformats.org/drawingml/2006/wordprocessingDrawing" xmlns:w10="urn:schemas-microsoft-com:office:word" xmlns:w="http://schemas.openxmlformats.org/wordprocessingml/2006/main" xmlns:w14="http://schemas.microsoft.com/office/word/2010/wordml" xmlns:w15="http://schemas.microsoft.com/office/word/2012/wordml" xmlns:w16se="http://schemas.microsoft.com/office/word/2015/wordml/symex" xmlns:wpg="http://schemas.microsoft.com/office/word/2010/wordprocessingGroup" xmlns:wpi="http://schemas.microsoft.com/office/word/2010/wordprocessingInk" xmlns:wne="http://schemas.microsoft.com/office/word/2006/wordml" xmlns:wps="http://schemas.microsoft.com/office/word/2010/wordprocessingShape" mc:Ignorable="w14 w15 w16se wp14">
   <w:p>
     <w:pPr>
       <w:pBdr>
@@ -10146,7 +10151,7 @@
 </file>
 
 <file path=word/numbering.xml><?xml version="1.0" encoding="utf-8"?>
-<w:numbering xmlns:wpc="http://schemas.microsoft.com/office/word/2010/wordprocessingCanvas" xmlns:cx="http://schemas.microsoft.com/office/drawing/2014/chartex" xmlns:cx1="http://schemas.microsoft.com/office/drawing/2015/9/8/chartex" xmlns:cx2="http://schemas.microsoft.com/office/drawing/2015/10/21/chartex" xmlns:cx3="http://schemas.microsoft.com/office/drawing/2016/5/9/chartex" xmlns:cx4="http://schemas.microsoft.com/office/drawing/2016/5/10/chartex" xmlns:cx5="http://schemas.microsoft.com/office/drawing/2016/5/11/chartex" xmlns:cx6="http://schemas.microsoft.com/office/drawing/2016/5/12/chartex" xmlns:cx7="http://schemas.microsoft.com/office/drawing/2016/5/13/chartex" xmlns:cx8="http://schemas.microsoft.com/office/drawing/2016/5/14/chartex" xmlns:mc="http://schemas.openxmlformats.org/markup-compatibility/2006" xmlns:aink="http://schemas.microsoft.com/office/drawing/2016/ink" xmlns:am3d="http://schemas.microsoft.com/office/drawing/2017/model3d" xmlns:o="urn:schemas-microsoft-com:office:office" xmlns:oel="http://schemas.microsoft.com/office/2019/extlst" xmlns:r="http://schemas.openxmlformats.org/officeDocument/2006/relationships" xmlns:m="http://schemas.openxmlformats.org/officeDocument/2006/math" xmlns:v="urn:schemas-microsoft-com:vml" xmlns:wp14="http://schemas.microsoft.com/office/word/2010/wordprocessingDrawing" xmlns:wp="http://schemas.openxmlformats.org/drawingml/2006/wordprocessingDrawing" xmlns:w10="urn:schemas-microsoft-com:office:word" xmlns:w="http://schemas.openxmlformats.org/wordprocessingml/2006/main" xmlns:w14="http://schemas.microsoft.com/office/word/2010/wordml" xmlns:w15="http://schemas.microsoft.com/office/word/2012/wordml" xmlns:w16cex="http://schemas.microsoft.com/office/word/2018/wordml/cex" xmlns:w16cid="http://schemas.microsoft.com/office/word/2016/wordml/cid" xmlns:w16="http://schemas.microsoft.com/office/word/2018/wordml" xmlns:w16du="http://schemas.microsoft.com/office/word/2023/wordml/word16du" xmlns:w16sdtdh="http://schemas.microsoft.com/office/word/2020/wordml/sdtdatahash" xmlns:w16sdtfl="http://schemas.microsoft.com/office/word/2024/wordml/sdtformatlock" xmlns:w16se="http://schemas.microsoft.com/office/word/2015/wordml/symex" xmlns:wpg="http://schemas.microsoft.com/office/word/2010/wordprocessingGroup" xmlns:wpi="http://schemas.microsoft.com/office/word/2010/wordprocessingInk" xmlns:wne="http://schemas.microsoft.com/office/word/2006/wordml" xmlns:wps="http://schemas.microsoft.com/office/word/2010/wordprocessingShape" mc:Ignorable="w14 w15 w16se w16cid w16 w16cex w16sdtdh w16sdtfl w16du wp14">
+<w:numbering xmlns:wpc="http://schemas.microsoft.com/office/word/2010/wordprocessingCanvas" xmlns:cx="http://schemas.microsoft.com/office/drawing/2014/chartex" xmlns:mc="http://schemas.openxmlformats.org/markup-compatibility/2006" xmlns:o="urn:schemas-microsoft-com:office:office" xmlns:r="http://schemas.openxmlformats.org/officeDocument/2006/relationships" xmlns:m="http://schemas.openxmlformats.org/officeDocument/2006/math" xmlns:v="urn:schemas-microsoft-com:vml" xmlns:wp14="http://schemas.microsoft.com/office/word/2010/wordprocessingDrawing" xmlns:wp="http://schemas.openxmlformats.org/drawingml/2006/wordprocessingDrawing" xmlns:w10="urn:schemas-microsoft-com:office:word" xmlns:w="http://schemas.openxmlformats.org/wordprocessingml/2006/main" xmlns:w14="http://schemas.microsoft.com/office/word/2010/wordml" xmlns:w15="http://schemas.microsoft.com/office/word/2012/wordml" xmlns:w16se="http://schemas.microsoft.com/office/word/2015/wordml/symex" xmlns:wpg="http://schemas.microsoft.com/office/word/2010/wordprocessingGroup" xmlns:wpi="http://schemas.microsoft.com/office/word/2010/wordprocessingInk" xmlns:wne="http://schemas.microsoft.com/office/word/2006/wordml" xmlns:wps="http://schemas.microsoft.com/office/word/2010/wordprocessingShape" mc:Ignorable="w14 w15 w16se wp14">
   <w:abstractNum w:abstractNumId="0" w15:restartNumberingAfterBreak="0">
     <w:nsid w:val="021932CF"/>
     <w:multiLevelType w:val="multilevel"/>
@@ -15659,143 +15664,143 @@
       </w:rPr>
     </w:lvl>
   </w:abstractNum>
-  <w:num w:numId="1" w16cid:durableId="678435742">
+  <w:num w:numId="1">
     <w:abstractNumId w:val="3"/>
   </w:num>
-  <w:num w:numId="2" w16cid:durableId="1504083181">
+  <w:num w:numId="2">
     <w:abstractNumId w:val="31"/>
   </w:num>
-  <w:num w:numId="3" w16cid:durableId="1683973585">
+  <w:num w:numId="3">
     <w:abstractNumId w:val="23"/>
   </w:num>
-  <w:num w:numId="4" w16cid:durableId="861819181">
+  <w:num w:numId="4">
     <w:abstractNumId w:val="6"/>
   </w:num>
-  <w:num w:numId="5" w16cid:durableId="2079353415">
+  <w:num w:numId="5">
     <w:abstractNumId w:val="32"/>
   </w:num>
-  <w:num w:numId="6" w16cid:durableId="1364289547">
+  <w:num w:numId="6">
     <w:abstractNumId w:val="19"/>
   </w:num>
-  <w:num w:numId="7" w16cid:durableId="1965118048">
+  <w:num w:numId="7">
     <w:abstractNumId w:val="7"/>
   </w:num>
-  <w:num w:numId="8" w16cid:durableId="678703128">
+  <w:num w:numId="8">
     <w:abstractNumId w:val="38"/>
   </w:num>
-  <w:num w:numId="9" w16cid:durableId="535315073">
+  <w:num w:numId="9">
     <w:abstractNumId w:val="30"/>
   </w:num>
-  <w:num w:numId="10" w16cid:durableId="1596791715">
+  <w:num w:numId="10">
     <w:abstractNumId w:val="17"/>
   </w:num>
-  <w:num w:numId="11" w16cid:durableId="1155800747">
+  <w:num w:numId="11">
     <w:abstractNumId w:val="34"/>
   </w:num>
-  <w:num w:numId="12" w16cid:durableId="239606399">
+  <w:num w:numId="12">
     <w:abstractNumId w:val="22"/>
   </w:num>
-  <w:num w:numId="13" w16cid:durableId="934628646">
+  <w:num w:numId="13">
     <w:abstractNumId w:val="12"/>
   </w:num>
-  <w:num w:numId="14" w16cid:durableId="1394545247">
+  <w:num w:numId="14">
     <w:abstractNumId w:val="40"/>
   </w:num>
-  <w:num w:numId="15" w16cid:durableId="1129934076">
+  <w:num w:numId="15">
     <w:abstractNumId w:val="27"/>
   </w:num>
-  <w:num w:numId="16" w16cid:durableId="1745564224">
+  <w:num w:numId="16">
     <w:abstractNumId w:val="20"/>
   </w:num>
-  <w:num w:numId="17" w16cid:durableId="315719416">
+  <w:num w:numId="17">
     <w:abstractNumId w:val="14"/>
   </w:num>
-  <w:num w:numId="18" w16cid:durableId="1363163687">
+  <w:num w:numId="18">
     <w:abstractNumId w:val="29"/>
   </w:num>
-  <w:num w:numId="19" w16cid:durableId="1453161128">
+  <w:num w:numId="19">
     <w:abstractNumId w:val="13"/>
   </w:num>
-  <w:num w:numId="20" w16cid:durableId="268242922">
+  <w:num w:numId="20">
     <w:abstractNumId w:val="9"/>
   </w:num>
-  <w:num w:numId="21" w16cid:durableId="1675961367">
+  <w:num w:numId="21">
     <w:abstractNumId w:val="4"/>
   </w:num>
-  <w:num w:numId="22" w16cid:durableId="1851794433">
+  <w:num w:numId="22">
     <w:abstractNumId w:val="24"/>
   </w:num>
-  <w:num w:numId="23" w16cid:durableId="1287353435">
+  <w:num w:numId="23">
     <w:abstractNumId w:val="18"/>
   </w:num>
-  <w:num w:numId="24" w16cid:durableId="2020504266">
+  <w:num w:numId="24">
     <w:abstractNumId w:val="5"/>
   </w:num>
-  <w:num w:numId="25" w16cid:durableId="577593603">
+  <w:num w:numId="25">
     <w:abstractNumId w:val="16"/>
   </w:num>
-  <w:num w:numId="26" w16cid:durableId="1727295735">
+  <w:num w:numId="26">
     <w:abstractNumId w:val="36"/>
   </w:num>
-  <w:num w:numId="27" w16cid:durableId="426848811">
+  <w:num w:numId="27">
     <w:abstractNumId w:val="42"/>
   </w:num>
-  <w:num w:numId="28" w16cid:durableId="91972992">
+  <w:num w:numId="28">
     <w:abstractNumId w:val="21"/>
   </w:num>
-  <w:num w:numId="29" w16cid:durableId="815758590">
+  <w:num w:numId="29">
     <w:abstractNumId w:val="8"/>
   </w:num>
-  <w:num w:numId="30" w16cid:durableId="594745632">
+  <w:num w:numId="30">
     <w:abstractNumId w:val="35"/>
   </w:num>
-  <w:num w:numId="31" w16cid:durableId="469245730">
+  <w:num w:numId="31">
     <w:abstractNumId w:val="10"/>
   </w:num>
-  <w:num w:numId="32" w16cid:durableId="455491168">
+  <w:num w:numId="32">
     <w:abstractNumId w:val="15"/>
   </w:num>
-  <w:num w:numId="33" w16cid:durableId="1727338876">
+  <w:num w:numId="33">
     <w:abstractNumId w:val="28"/>
   </w:num>
-  <w:num w:numId="34" w16cid:durableId="1307274352">
+  <w:num w:numId="34">
     <w:abstractNumId w:val="37"/>
   </w:num>
-  <w:num w:numId="35" w16cid:durableId="1145929712">
+  <w:num w:numId="35">
     <w:abstractNumId w:val="2"/>
   </w:num>
-  <w:num w:numId="36" w16cid:durableId="2067143755">
+  <w:num w:numId="36">
     <w:abstractNumId w:val="0"/>
   </w:num>
-  <w:num w:numId="37" w16cid:durableId="1783186211">
+  <w:num w:numId="37">
     <w:abstractNumId w:val="39"/>
   </w:num>
-  <w:num w:numId="38" w16cid:durableId="124812702">
+  <w:num w:numId="38">
     <w:abstractNumId w:val="25"/>
   </w:num>
-  <w:num w:numId="39" w16cid:durableId="1748306911">
+  <w:num w:numId="39">
     <w:abstractNumId w:val="41"/>
   </w:num>
-  <w:num w:numId="40" w16cid:durableId="921720198">
+  <w:num w:numId="40">
     <w:abstractNumId w:val="1"/>
   </w:num>
-  <w:num w:numId="41" w16cid:durableId="762801895">
+  <w:num w:numId="41">
     <w:abstractNumId w:val="33"/>
   </w:num>
-  <w:num w:numId="42" w16cid:durableId="1783528173">
+  <w:num w:numId="42">
     <w:abstractNumId w:val="11"/>
   </w:num>
-  <w:num w:numId="43" w16cid:durableId="1978683138">
+  <w:num w:numId="43">
     <w:abstractNumId w:val="26"/>
   </w:num>
-  <w:num w:numId="44" w16cid:durableId="503474109">
+  <w:num w:numId="44">
     <w:abstractNumId w:val="43"/>
   </w:num>
 </w:numbering>
 </file>
 
 <file path=word/styles.xml><?xml version="1.0" encoding="utf-8"?>
-<w:styles xmlns:mc="http://schemas.openxmlformats.org/markup-compatibility/2006" xmlns:r="http://schemas.openxmlformats.org/officeDocument/2006/relationships" xmlns:w="http://schemas.openxmlformats.org/wordprocessingml/2006/main" xmlns:w14="http://schemas.microsoft.com/office/word/2010/wordml" xmlns:w15="http://schemas.microsoft.com/office/word/2012/wordml" xmlns:w16cex="http://schemas.microsoft.com/office/word/2018/wordml/cex" xmlns:w16cid="http://schemas.microsoft.com/office/word/2016/wordml/cid" xmlns:w16="http://schemas.microsoft.com/office/word/2018/wordml" xmlns:w16du="http://schemas.microsoft.com/office/word/2023/wordml/word16du" xmlns:w16sdtdh="http://schemas.microsoft.com/office/word/2020/wordml/sdtdatahash" xmlns:w16sdtfl="http://schemas.microsoft.com/office/word/2024/wordml/sdtformatlock" xmlns:w16se="http://schemas.microsoft.com/office/word/2015/wordml/symex" mc:Ignorable="w14 w15 w16se w16cid w16 w16cex w16sdtdh w16sdtfl w16du">
+<w:styles xmlns:mc="http://schemas.openxmlformats.org/markup-compatibility/2006" xmlns:r="http://schemas.openxmlformats.org/officeDocument/2006/relationships" xmlns:w="http://schemas.openxmlformats.org/wordprocessingml/2006/main" xmlns:w14="http://schemas.microsoft.com/office/word/2010/wordml" xmlns:w15="http://schemas.microsoft.com/office/word/2012/wordml" xmlns:w16se="http://schemas.microsoft.com/office/word/2015/wordml/symex" mc:Ignorable="w14 w15 w16se">
   <w:docDefaults>
     <w:rPrDefault>
       <w:rPr>
@@ -15813,7 +15818,7 @@
       </w:pPr>
     </w:pPrDefault>
   </w:docDefaults>
-  <w:latentStyles w:defLockedState="0" w:defUIPriority="99" w:defSemiHidden="0" w:defUnhideWhenUsed="0" w:defQFormat="0" w:count="376">
+  <w:latentStyles w:defLockedState="0" w:defUIPriority="99" w:defSemiHidden="0" w:defUnhideWhenUsed="0" w:defQFormat="0" w:count="371">
     <w:lsdException w:name="Normal" w:uiPriority="0" w:qFormat="1"/>
     <w:lsdException w:name="heading 1" w:uiPriority="9" w:qFormat="1"/>
     <w:lsdException w:name="heading 2" w:semiHidden="1" w:uiPriority="9" w:unhideWhenUsed="1" w:qFormat="1"/>
@@ -16185,11 +16190,6 @@
     <w:lsdException w:name="List Table 5 Dark Accent 6" w:uiPriority="50"/>
     <w:lsdException w:name="List Table 6 Colorful Accent 6" w:uiPriority="51"/>
     <w:lsdException w:name="List Table 7 Colorful Accent 6" w:uiPriority="52"/>
-    <w:lsdException w:name="Mention" w:semiHidden="1" w:unhideWhenUsed="1"/>
-    <w:lsdException w:name="Smart Hyperlink" w:semiHidden="1" w:unhideWhenUsed="1"/>
-    <w:lsdException w:name="Hashtag" w:semiHidden="1" w:unhideWhenUsed="1"/>
-    <w:lsdException w:name="Unresolved Mention" w:semiHidden="1" w:unhideWhenUsed="1"/>
-    <w:lsdException w:name="Smart Link" w:semiHidden="1" w:unhideWhenUsed="1"/>
   </w:latentStyles>
   <w:style w:type="paragraph" w:default="1" w:styleId="Normal">
     <w:name w:val="Normal"/>
@@ -17554,7 +17554,7 @@
 </file>
 
 <file path=customXml/itemProps1.xml><?xml version="1.0" encoding="utf-8"?>
-<ds:datastoreItem xmlns:ds="http://schemas.openxmlformats.org/officeDocument/2006/customXml" ds:itemID="{0BF29214-E8B1-43F7-BD8A-DC4E3BFACD75}">
+<ds:datastoreItem xmlns:ds="http://schemas.openxmlformats.org/officeDocument/2006/customXml" ds:itemID="{2E4F1CC0-8176-4314-A878-366742F635F8}">
   <ds:schemaRefs>
     <ds:schemaRef ds:uri="http://schemas.openxmlformats.org/officeDocument/2006/bibliography"/>
   </ds:schemaRefs>

</xml_diff>

<commit_message>
Cap nhat cuon bao cao
</commit_message>
<xml_diff>
--- a/thesis/UngDungQLThoiGianBieu.docx
+++ b/thesis/UngDungQLThoiGianBieu.docx
@@ -3199,8 +3199,6 @@
     <w:p/>
     <w:p/>
     <w:p/>
-    <w:p/>
-    <w:p/>
     <w:p>
       <w:pPr>
         <w:pStyle w:val="Footer"/>
@@ -6710,11 +6708,35 @@
     </w:p>
     <w:p>
       <w:pPr>
+        <w:pStyle w:val="11"/>
+        <w:rPr>
+          <w:rFonts w:cs="Times New Roman"/>
+        </w:rPr>
+      </w:pPr>
+      <w:bookmarkStart w:id="2" w:name="_Toc204048170"/>
+      <w:bookmarkStart w:id="3" w:name="_GoBack"/>
+      <w:bookmarkEnd w:id="3"/>
+      <w:r>
+        <w:rPr>
+          <w:rFonts w:cs="Times New Roman"/>
+        </w:rPr>
+        <w:t>1.2 Mô tả ứng dụng</w:t>
+      </w:r>
+      <w:bookmarkEnd w:id="2"/>
+    </w:p>
+    <w:p>
+      <w:pPr>
         <w:ind w:firstLine="720"/>
         <w:rPr>
           <w:szCs w:val="26"/>
         </w:rPr>
       </w:pPr>
+      <w:r>
+        <w:rPr>
+          <w:szCs w:val="26"/>
+        </w:rPr>
+        <w:t>Ứng dụng quản lý thời gian biểu Schedule Manager là ứng dụng được sử dụng bởi đối tượng người dùng cá nhân để quản lý lịch trình và sự kiện của họ.</w:t>
+      </w:r>
     </w:p>
     <w:p>
       <w:pPr>
@@ -6723,6 +6745,13 @@
           <w:szCs w:val="26"/>
         </w:rPr>
       </w:pPr>
+      <w:r>
+        <w:rPr>
+          <w:szCs w:val="26"/>
+        </w:rPr>
+        <w:lastRenderedPageBreak/>
+        <w:t>Đối với người dùng khi tham gia hệ thống sẽ thực hiện: Đăng ký tài khoản và đăng nhập vào hệ thống. Tạo và quản lý các sự kiện cá nhân với thông tin chi tiết như tiêu đề, mô tả, thời gian, địa điểm. Phân loại sự kiện theo danh mục và gán màu sắc riêng biệt. Thiết lập nhắc nhở và tạo sự kiện lặp lại theo chu kỳ. Xem lịch theo các chế độ tháng, tuần, ngày và theo dõi thống kê sự kiện.</w:t>
+      </w:r>
     </w:p>
     <w:p>
       <w:pPr>
@@ -6731,75 +6760,30 @@
           <w:rFonts w:cs="Times New Roman"/>
         </w:rPr>
       </w:pPr>
-      <w:bookmarkStart w:id="2" w:name="_Toc204048170"/>
+      <w:bookmarkStart w:id="4" w:name="_Toc204048171"/>
       <w:r>
         <w:rPr>
           <w:rFonts w:cs="Times New Roman"/>
         </w:rPr>
-        <w:lastRenderedPageBreak/>
-        <w:t>1.2 Mô tả ứng dụng</w:t>
-      </w:r>
-      <w:bookmarkEnd w:id="2"/>
-    </w:p>
-    <w:p>
-      <w:pPr>
-        <w:ind w:firstLine="720"/>
-        <w:rPr>
-          <w:szCs w:val="26"/>
-        </w:rPr>
-      </w:pPr>
-      <w:r>
-        <w:rPr>
-          <w:szCs w:val="26"/>
-        </w:rPr>
-        <w:t>Ứng dụng quản lý thời gian biểu Schedule Manager là ứng dụng được sử dụng bởi đối tượng người dùng cá nhân để quản lý lịch trình và sự kiện của họ.</w:t>
-      </w:r>
-    </w:p>
-    <w:p>
-      <w:pPr>
-        <w:ind w:firstLine="720"/>
-        <w:rPr>
-          <w:szCs w:val="26"/>
-        </w:rPr>
-      </w:pPr>
-      <w:r>
-        <w:rPr>
-          <w:szCs w:val="26"/>
-        </w:rPr>
-        <w:t>Đối với người dùng khi tham gia hệ thống sẽ thực hiện: Đăng ký tài khoản và đăng nhập vào hệ thống. Tạo và quản lý các sự kiện cá nhân với thông tin chi tiết như tiêu đề, mô tả, thời gian, địa điểm. Phân loại sự kiện theo danh mục và gán màu sắc riêng biệt. Thiết lập nhắc nhở và tạo sự kiện lặp lại theo chu kỳ. Xem lịch theo các chế độ tháng, tuần, ngày và theo dõi thống kê sự kiện.</w:t>
-      </w:r>
-    </w:p>
-    <w:p>
-      <w:pPr>
-        <w:pStyle w:val="11"/>
+        <w:t>1.3 Đặc tả các chức năng hệ thống</w:t>
+      </w:r>
+      <w:bookmarkEnd w:id="4"/>
+    </w:p>
+    <w:p>
+      <w:pPr>
+        <w:pStyle w:val="111"/>
         <w:rPr>
           <w:rFonts w:cs="Times New Roman"/>
         </w:rPr>
       </w:pPr>
-      <w:bookmarkStart w:id="3" w:name="_Toc204048171"/>
+      <w:bookmarkStart w:id="5" w:name="_Toc204048172"/>
       <w:r>
         <w:rPr>
           <w:rFonts w:cs="Times New Roman"/>
         </w:rPr>
-        <w:t>1.3 Đặc tả các chức năng hệ thống</w:t>
-      </w:r>
-      <w:bookmarkEnd w:id="3"/>
-    </w:p>
-    <w:p>
-      <w:pPr>
-        <w:pStyle w:val="111"/>
-        <w:rPr>
-          <w:rFonts w:cs="Times New Roman"/>
-        </w:rPr>
-      </w:pPr>
-      <w:bookmarkStart w:id="4" w:name="_Toc204048172"/>
-      <w:r>
-        <w:rPr>
-          <w:rFonts w:cs="Times New Roman"/>
-        </w:rPr>
         <w:t>1.3.1 Chức năng của người dùng</w:t>
       </w:r>
-      <w:bookmarkEnd w:id="4"/>
+      <w:bookmarkEnd w:id="5"/>
     </w:p>
     <w:p>
       <w:pPr>
@@ -6874,14 +6858,14 @@
           <w:rFonts w:cs="Times New Roman"/>
         </w:rPr>
       </w:pPr>
-      <w:bookmarkStart w:id="5" w:name="_Toc204048173"/>
+      <w:bookmarkStart w:id="6" w:name="_Toc204048173"/>
       <w:r>
         <w:rPr>
           <w:rFonts w:cs="Times New Roman"/>
         </w:rPr>
         <w:t>1.3.2 Chức năng quản lý sự kiện</w:t>
       </w:r>
-      <w:bookmarkEnd w:id="5"/>
+      <w:bookmarkEnd w:id="6"/>
     </w:p>
     <w:p>
       <w:pPr>
@@ -7000,14 +6984,14 @@
           <w:rFonts w:cs="Times New Roman"/>
         </w:rPr>
       </w:pPr>
-      <w:bookmarkStart w:id="6" w:name="_Toc204048174"/>
+      <w:bookmarkStart w:id="7" w:name="_Toc204048174"/>
       <w:r>
         <w:rPr>
           <w:rFonts w:cs="Times New Roman"/>
         </w:rPr>
         <w:t>1.3.3 Chức năng quản lý danh mục</w:t>
       </w:r>
-      <w:bookmarkEnd w:id="6"/>
+      <w:bookmarkEnd w:id="7"/>
     </w:p>
     <w:p>
       <w:pPr>
@@ -7082,14 +7066,14 @@
           <w:rFonts w:cs="Times New Roman"/>
         </w:rPr>
       </w:pPr>
-      <w:bookmarkStart w:id="7" w:name="_Toc204048175"/>
+      <w:bookmarkStart w:id="8" w:name="_Toc204048175"/>
       <w:r>
         <w:rPr>
           <w:rFonts w:cs="Times New Roman"/>
         </w:rPr>
         <w:t>1.3.4 Quản lý người dùng</w:t>
       </w:r>
-      <w:bookmarkEnd w:id="7"/>
+      <w:bookmarkEnd w:id="8"/>
     </w:p>
     <w:p>
       <w:pPr>
@@ -7164,15 +7148,14 @@
           <w:rFonts w:cs="Times New Roman"/>
         </w:rPr>
       </w:pPr>
-      <w:bookmarkStart w:id="8" w:name="_Toc204048176"/>
+      <w:bookmarkStart w:id="9" w:name="_Toc204048176"/>
       <w:r>
         <w:rPr>
           <w:rFonts w:cs="Times New Roman"/>
         </w:rPr>
-        <w:lastRenderedPageBreak/>
         <w:t>1.4 Thiết kế dữ liệu</w:t>
       </w:r>
-      <w:bookmarkEnd w:id="8"/>
+      <w:bookmarkEnd w:id="9"/>
     </w:p>
     <w:p>
       <w:pPr>
@@ -7181,14 +7164,14 @@
           <w:rFonts w:cs="Times New Roman"/>
         </w:rPr>
       </w:pPr>
-      <w:bookmarkStart w:id="9" w:name="_Toc204048177"/>
+      <w:bookmarkStart w:id="10" w:name="_Toc204048177"/>
       <w:r>
         <w:rPr>
           <w:rFonts w:cs="Times New Roman"/>
         </w:rPr>
         <w:t>1.4.1 Lược đồ cơ sở dữ liệu</w:t>
       </w:r>
-      <w:bookmarkEnd w:id="9"/>
+      <w:bookmarkEnd w:id="10"/>
     </w:p>
     <w:p>
       <w:pPr>
@@ -7231,6 +7214,7 @@
         <w:rPr>
           <w:szCs w:val="26"/>
         </w:rPr>
+        <w:lastRenderedPageBreak/>
         <w:t>categories (id UUID, user_id UUID, name, color, description, is_default, created_at, updated_at)</w:t>
       </w:r>
     </w:p>
@@ -7435,7 +7419,7 @@
           <w:rFonts w:cs="Times New Roman"/>
         </w:rPr>
       </w:pPr>
-      <w:bookmarkStart w:id="10" w:name="_Toc204048178"/>
+      <w:bookmarkStart w:id="11" w:name="_Toc204048178"/>
       <w:r>
         <w:rPr>
           <w:rFonts w:cs="Times New Roman"/>
@@ -7443,7 +7427,7 @@
         <w:lastRenderedPageBreak/>
         <w:t>1.4.2 Mô hình dữ liệu</w:t>
       </w:r>
-      <w:bookmarkEnd w:id="10"/>
+      <w:bookmarkEnd w:id="11"/>
     </w:p>
     <w:p>
       <w:pPr>
@@ -7510,14 +7494,14 @@
       <w:pPr>
         <w:pStyle w:val="Hnh"/>
       </w:pPr>
-      <w:bookmarkStart w:id="11" w:name="_Toc204048164"/>
+      <w:bookmarkStart w:id="12" w:name="_Toc204048164"/>
       <w:r>
         <w:t xml:space="preserve">Hình </w:t>
       </w:r>
       <w:r>
         <w:t>1.1. Mô hình dữ liệu mức Quan niệm</w:t>
       </w:r>
-      <w:bookmarkEnd w:id="11"/>
+      <w:bookmarkEnd w:id="12"/>
     </w:p>
     <w:p>
       <w:pPr>
@@ -7584,11 +7568,11 @@
       <w:pPr>
         <w:pStyle w:val="Hnh"/>
       </w:pPr>
-      <w:bookmarkStart w:id="12" w:name="_Toc204048165"/>
+      <w:bookmarkStart w:id="13" w:name="_Toc204048165"/>
       <w:r>
         <w:t>Hình 1.2. Mô hình dữ liệu mức Luận lý</w:t>
       </w:r>
-      <w:bookmarkEnd w:id="12"/>
+      <w:bookmarkEnd w:id="13"/>
     </w:p>
     <w:p>
       <w:pPr>
@@ -7684,11 +7668,11 @@
       <w:pPr>
         <w:pStyle w:val="Hnh"/>
       </w:pPr>
-      <w:bookmarkStart w:id="13" w:name="_Toc204048166"/>
+      <w:bookmarkStart w:id="14" w:name="_Toc204048166"/>
       <w:r>
         <w:t>Hình 1.3. Mô hình dữ liệu mứcVật lý</w:t>
       </w:r>
-      <w:bookmarkEnd w:id="13"/>
+      <w:bookmarkEnd w:id="14"/>
     </w:p>
     <w:p>
       <w:pPr>
@@ -7697,12 +7681,12 @@
       <w:r>
         <w:br w:type="page"/>
       </w:r>
-      <w:bookmarkStart w:id="14" w:name="_Toc204048179"/>
+      <w:bookmarkStart w:id="15" w:name="_Toc204048179"/>
       <w:r>
         <w:lastRenderedPageBreak/>
         <w:t>CHƯƠNG 2 CƠ SỞ LÝ THUYẾT</w:t>
       </w:r>
-      <w:bookmarkEnd w:id="14"/>
+      <w:bookmarkEnd w:id="15"/>
     </w:p>
     <w:p>
       <w:pPr>
@@ -7711,14 +7695,14 @@
           <w:rFonts w:cs="Times New Roman"/>
         </w:rPr>
       </w:pPr>
-      <w:bookmarkStart w:id="15" w:name="_Toc204048180"/>
+      <w:bookmarkStart w:id="16" w:name="_Toc204048180"/>
       <w:r>
         <w:rPr>
           <w:rFonts w:cs="Times New Roman"/>
         </w:rPr>
         <w:t>2.1 Tổng quan về Agile</w:t>
       </w:r>
-      <w:bookmarkEnd w:id="15"/>
+      <w:bookmarkEnd w:id="16"/>
     </w:p>
     <w:p>
       <w:pPr>
@@ -7727,14 +7711,14 @@
           <w:rFonts w:cs="Times New Roman"/>
         </w:rPr>
       </w:pPr>
-      <w:bookmarkStart w:id="16" w:name="_Toc204048181"/>
+      <w:bookmarkStart w:id="17" w:name="_Toc204048181"/>
       <w:r>
         <w:rPr>
           <w:rFonts w:cs="Times New Roman"/>
         </w:rPr>
         <w:t>2.1.1 Giới thiệu về Agile</w:t>
       </w:r>
-      <w:bookmarkEnd w:id="16"/>
+      <w:bookmarkEnd w:id="17"/>
     </w:p>
     <w:p>
       <w:pPr>
@@ -7757,14 +7741,14 @@
           <w:rFonts w:cs="Times New Roman"/>
         </w:rPr>
       </w:pPr>
-      <w:bookmarkStart w:id="17" w:name="_Toc204048182"/>
+      <w:bookmarkStart w:id="18" w:name="_Toc204048182"/>
       <w:r>
         <w:rPr>
           <w:rFonts w:cs="Times New Roman"/>
         </w:rPr>
         <w:t>2.1.2 Tuyên ngôn Agile</w:t>
       </w:r>
-      <w:bookmarkEnd w:id="17"/>
+      <w:bookmarkEnd w:id="18"/>
     </w:p>
     <w:p>
       <w:pPr>
@@ -7784,11 +7768,11 @@
       <w:pPr>
         <w:pStyle w:val="1111"/>
       </w:pPr>
-      <w:bookmarkStart w:id="18" w:name="_Toc204048183"/>
+      <w:bookmarkStart w:id="19" w:name="_Toc204048183"/>
       <w:r>
         <w:t>2.1.2.1 Giá trị của Tuyên ngôn Agile</w:t>
       </w:r>
-      <w:bookmarkEnd w:id="18"/>
+      <w:bookmarkEnd w:id="19"/>
     </w:p>
     <w:p>
       <w:pPr>
@@ -7850,11 +7834,11 @@
       <w:pPr>
         <w:pStyle w:val="1111"/>
       </w:pPr>
-      <w:bookmarkStart w:id="19" w:name="_Toc204048184"/>
+      <w:bookmarkStart w:id="20" w:name="_Toc204048184"/>
       <w:r>
         <w:t>2.1.2.2 Nguyên tắc của Tuyên ngôn Agile</w:t>
       </w:r>
-      <w:bookmarkEnd w:id="19"/>
+      <w:bookmarkEnd w:id="20"/>
     </w:p>
     <w:p>
       <w:pPr>
@@ -8032,14 +8016,14 @@
           <w:rFonts w:cs="Times New Roman"/>
         </w:rPr>
       </w:pPr>
-      <w:bookmarkStart w:id="20" w:name="_Toc204048185"/>
+      <w:bookmarkStart w:id="21" w:name="_Toc204048185"/>
       <w:r>
         <w:rPr>
           <w:rFonts w:cs="Times New Roman"/>
         </w:rPr>
         <w:t>2.2 Tổng quan về SCRUM</w:t>
       </w:r>
-      <w:bookmarkEnd w:id="20"/>
+      <w:bookmarkEnd w:id="21"/>
     </w:p>
     <w:p>
       <w:pPr>
@@ -8048,14 +8032,14 @@
           <w:rFonts w:cs="Times New Roman"/>
         </w:rPr>
       </w:pPr>
-      <w:bookmarkStart w:id="21" w:name="_Toc204048186"/>
+      <w:bookmarkStart w:id="22" w:name="_Toc204048186"/>
       <w:r>
         <w:rPr>
           <w:rFonts w:cs="Times New Roman"/>
         </w:rPr>
         <w:t>2.2.1 SCRUM là gì ?</w:t>
       </w:r>
-      <w:bookmarkEnd w:id="21"/>
+      <w:bookmarkEnd w:id="22"/>
     </w:p>
     <w:p>
       <w:pPr>
@@ -8092,14 +8076,14 @@
           <w:rFonts w:cs="Times New Roman"/>
         </w:rPr>
       </w:pPr>
-      <w:bookmarkStart w:id="22" w:name="_Toc204048187"/>
+      <w:bookmarkStart w:id="23" w:name="_Toc204048187"/>
       <w:r>
         <w:rPr>
           <w:rFonts w:cs="Times New Roman"/>
         </w:rPr>
         <w:t>2.2.2 Phương pháp SCRUM</w:t>
       </w:r>
-      <w:bookmarkEnd w:id="22"/>
+      <w:bookmarkEnd w:id="23"/>
     </w:p>
     <w:p>
       <w:pPr>
@@ -8119,11 +8103,11 @@
       <w:pPr>
         <w:pStyle w:val="1111"/>
       </w:pPr>
-      <w:bookmarkStart w:id="23" w:name="_Toc204048188"/>
+      <w:bookmarkStart w:id="24" w:name="_Toc204048188"/>
       <w:r>
         <w:t>2.2.2.1 Thuật ngữ SCRUM</w:t>
       </w:r>
-      <w:bookmarkEnd w:id="23"/>
+      <w:bookmarkEnd w:id="24"/>
     </w:p>
     <w:p>
       <w:pPr>
@@ -8328,11 +8312,11 @@
       <w:pPr>
         <w:pStyle w:val="1111"/>
       </w:pPr>
-      <w:bookmarkStart w:id="24" w:name="_Toc204048189"/>
+      <w:bookmarkStart w:id="25" w:name="_Toc204048189"/>
       <w:r>
         <w:t>2.2.2.2 Các vai trò quan trọng trong Scrum</w:t>
       </w:r>
-      <w:bookmarkEnd w:id="24"/>
+      <w:bookmarkEnd w:id="25"/>
     </w:p>
     <w:p>
       <w:pPr>
@@ -8385,14 +8369,14 @@
           <w:rFonts w:cs="Times New Roman"/>
         </w:rPr>
       </w:pPr>
-      <w:bookmarkStart w:id="25" w:name="_Toc204048190"/>
+      <w:bookmarkStart w:id="26" w:name="_Toc204048190"/>
       <w:r>
         <w:rPr>
           <w:rFonts w:cs="Times New Roman"/>
         </w:rPr>
         <w:t>2.2.3 Scrum và Sprints</w:t>
       </w:r>
-      <w:bookmarkEnd w:id="25"/>
+      <w:bookmarkEnd w:id="26"/>
     </w:p>
     <w:p>
       <w:pPr>
@@ -8415,14 +8399,14 @@
           <w:rFonts w:cs="Times New Roman"/>
         </w:rPr>
       </w:pPr>
-      <w:bookmarkStart w:id="26" w:name="_Toc204048191"/>
+      <w:bookmarkStart w:id="27" w:name="_Toc204048191"/>
       <w:r>
         <w:rPr>
           <w:rFonts w:cs="Times New Roman"/>
         </w:rPr>
         <w:t>2.2.4 Các thực hành chính của Scrum</w:t>
       </w:r>
-      <w:bookmarkEnd w:id="26"/>
+      <w:bookmarkEnd w:id="27"/>
     </w:p>
     <w:p>
       <w:pPr>
@@ -8498,14 +8482,14 @@
           <w:rFonts w:cs="Times New Roman"/>
         </w:rPr>
       </w:pPr>
-      <w:bookmarkStart w:id="27" w:name="_Toc204048192"/>
+      <w:bookmarkStart w:id="28" w:name="_Toc204048192"/>
       <w:r>
         <w:rPr>
           <w:rFonts w:cs="Times New Roman"/>
         </w:rPr>
         <w:t>2.2.5 Trạng thái của Product Backlog Item</w:t>
       </w:r>
-      <w:bookmarkEnd w:id="27"/>
+      <w:bookmarkEnd w:id="28"/>
     </w:p>
     <w:p>
       <w:pPr>
@@ -8580,14 +8564,14 @@
           <w:rFonts w:cs="Times New Roman"/>
         </w:rPr>
       </w:pPr>
-      <w:bookmarkStart w:id="28" w:name="_Toc204048193"/>
+      <w:bookmarkStart w:id="29" w:name="_Toc204048193"/>
       <w:r>
         <w:rPr>
           <w:rFonts w:cs="Times New Roman"/>
         </w:rPr>
         <w:t>2.3 Công nghệ sử dụng</w:t>
       </w:r>
-      <w:bookmarkEnd w:id="28"/>
+      <w:bookmarkEnd w:id="29"/>
     </w:p>
     <w:p>
       <w:pPr>
@@ -8596,24 +8580,24 @@
           <w:rFonts w:cs="Times New Roman"/>
         </w:rPr>
       </w:pPr>
-      <w:bookmarkStart w:id="29" w:name="_Toc204048194"/>
+      <w:bookmarkStart w:id="30" w:name="_Toc204048194"/>
       <w:r>
         <w:rPr>
           <w:rFonts w:cs="Times New Roman"/>
         </w:rPr>
         <w:t>2.3.1 RESTful API</w:t>
       </w:r>
-      <w:bookmarkEnd w:id="29"/>
+      <w:bookmarkEnd w:id="30"/>
     </w:p>
     <w:p>
       <w:pPr>
         <w:pStyle w:val="1111"/>
       </w:pPr>
-      <w:bookmarkStart w:id="30" w:name="_Toc204048195"/>
+      <w:bookmarkStart w:id="31" w:name="_Toc204048195"/>
       <w:r>
         <w:t>2.3.1.1 Tổng quan về RESTful API</w:t>
       </w:r>
-      <w:bookmarkEnd w:id="30"/>
+      <w:bookmarkEnd w:id="31"/>
     </w:p>
     <w:p>
       <w:pPr>
@@ -8633,11 +8617,11 @@
       <w:pPr>
         <w:pStyle w:val="1111"/>
       </w:pPr>
-      <w:bookmarkStart w:id="31" w:name="_Toc204048196"/>
+      <w:bookmarkStart w:id="32" w:name="_Toc204048196"/>
       <w:r>
         <w:t>2.3.1.2 RESTful hoạt động như thế nào?</w:t>
       </w:r>
-      <w:bookmarkEnd w:id="31"/>
+      <w:bookmarkEnd w:id="32"/>
     </w:p>
     <w:p>
       <w:pPr>
@@ -8762,7 +8746,7 @@
           <w:rFonts w:cs="Times New Roman"/>
         </w:rPr>
       </w:pPr>
-      <w:bookmarkStart w:id="32" w:name="_Toc204048197"/>
+      <w:bookmarkStart w:id="33" w:name="_Toc204048197"/>
       <w:r>
         <w:rPr>
           <w:rFonts w:cs="Times New Roman"/>
@@ -8770,7 +8754,7 @@
         <w:lastRenderedPageBreak/>
         <w:t>2.3.2 Next.js &amp; React.js</w:t>
       </w:r>
-      <w:bookmarkEnd w:id="32"/>
+      <w:bookmarkEnd w:id="33"/>
     </w:p>
     <w:p>
       <w:pPr>
@@ -8807,24 +8791,24 @@
           <w:rFonts w:cs="Times New Roman"/>
         </w:rPr>
       </w:pPr>
-      <w:bookmarkStart w:id="33" w:name="_Toc204048198"/>
+      <w:bookmarkStart w:id="34" w:name="_Toc204048198"/>
       <w:r>
         <w:rPr>
           <w:rFonts w:cs="Times New Roman"/>
         </w:rPr>
         <w:t>2.3.3 Node.js &amp; framework Express.js</w:t>
       </w:r>
-      <w:bookmarkEnd w:id="33"/>
+      <w:bookmarkEnd w:id="34"/>
     </w:p>
     <w:p>
       <w:pPr>
         <w:pStyle w:val="1111"/>
       </w:pPr>
-      <w:bookmarkStart w:id="34" w:name="_Toc204048199"/>
+      <w:bookmarkStart w:id="35" w:name="_Toc204048199"/>
       <w:r>
         <w:t>2.3.3.1 Node.js</w:t>
       </w:r>
-      <w:bookmarkEnd w:id="34"/>
+      <w:bookmarkEnd w:id="35"/>
     </w:p>
     <w:p>
       <w:pPr>
@@ -9027,11 +9011,11 @@
       <w:pPr>
         <w:pStyle w:val="1111"/>
       </w:pPr>
-      <w:bookmarkStart w:id="35" w:name="_Toc204048200"/>
+      <w:bookmarkStart w:id="36" w:name="_Toc204048200"/>
       <w:r>
         <w:t>2.3.3.2 Express.js</w:t>
       </w:r>
-      <w:bookmarkEnd w:id="35"/>
+      <w:bookmarkEnd w:id="36"/>
     </w:p>
     <w:p>
       <w:pPr>
@@ -9234,14 +9218,14 @@
           <w:rFonts w:cs="Times New Roman"/>
         </w:rPr>
       </w:pPr>
-      <w:bookmarkStart w:id="36" w:name="_Toc204048201"/>
+      <w:bookmarkStart w:id="37" w:name="_Toc204048201"/>
       <w:r>
         <w:rPr>
           <w:rFonts w:cs="Times New Roman"/>
         </w:rPr>
         <w:t>2.3.4 Cơ sở dữ liệu (PostgreSQL &amp; MySQL)</w:t>
       </w:r>
-      <w:bookmarkEnd w:id="36"/>
+      <w:bookmarkEnd w:id="37"/>
     </w:p>
     <w:p>
       <w:pPr>
@@ -9261,12 +9245,12 @@
       <w:pPr>
         <w:pStyle w:val="1111"/>
       </w:pPr>
-      <w:bookmarkStart w:id="37" w:name="_Toc204048202"/>
+      <w:bookmarkStart w:id="38" w:name="_Toc204048202"/>
       <w:r>
         <w:lastRenderedPageBreak/>
         <w:t>2.3.4.1 PostgreSQL (Backend chính)</w:t>
       </w:r>
-      <w:bookmarkEnd w:id="37"/>
+      <w:bookmarkEnd w:id="38"/>
     </w:p>
     <w:p>
       <w:pPr>
@@ -9356,11 +9340,11 @@
       <w:pPr>
         <w:pStyle w:val="1111"/>
       </w:pPr>
-      <w:bookmarkStart w:id="38" w:name="_Toc204048203"/>
+      <w:bookmarkStart w:id="39" w:name="_Toc204048203"/>
       <w:r>
         <w:t>2.3.4.2 MySQL (Frontend API)</w:t>
       </w:r>
-      <w:bookmarkEnd w:id="38"/>
+      <w:bookmarkEnd w:id="39"/>
     </w:p>
     <w:p>
       <w:pPr>
@@ -9450,11 +9434,11 @@
       <w:pPr>
         <w:pStyle w:val="1111"/>
       </w:pPr>
-      <w:bookmarkStart w:id="39" w:name="_Toc204048204"/>
+      <w:bookmarkStart w:id="40" w:name="_Toc204048204"/>
       <w:r>
         <w:t>2.3.4.3 Database Tools</w:t>
       </w:r>
-      <w:bookmarkEnd w:id="39"/>
+      <w:bookmarkEnd w:id="40"/>
     </w:p>
     <w:p>
       <w:pPr>
@@ -9504,11 +9488,11 @@
       <w:pPr>
         <w:pStyle w:val="1111"/>
       </w:pPr>
-      <w:bookmarkStart w:id="40" w:name="_Toc204048205"/>
+      <w:bookmarkStart w:id="41" w:name="_Toc204048205"/>
       <w:r>
         <w:t>2.3.4.4 Redis</w:t>
       </w:r>
-      <w:bookmarkEnd w:id="40"/>
+      <w:bookmarkEnd w:id="41"/>
     </w:p>
     <w:p>
       <w:pPr>
@@ -9587,7 +9571,7 @@
           <w:rFonts w:cs="Times New Roman"/>
         </w:rPr>
       </w:pPr>
-      <w:bookmarkStart w:id="41" w:name="_Toc204048206"/>
+      <w:bookmarkStart w:id="42" w:name="_Toc204048206"/>
       <w:r>
         <w:rPr>
           <w:rFonts w:cs="Times New Roman"/>
@@ -9595,17 +9579,17 @@
         <w:lastRenderedPageBreak/>
         <w:t>2.3.5 Kiến trúc MVC</w:t>
       </w:r>
-      <w:bookmarkEnd w:id="41"/>
+      <w:bookmarkEnd w:id="42"/>
     </w:p>
     <w:p>
       <w:pPr>
         <w:pStyle w:val="1111"/>
       </w:pPr>
-      <w:bookmarkStart w:id="42" w:name="_Toc204048207"/>
+      <w:bookmarkStart w:id="43" w:name="_Toc204048207"/>
       <w:r>
         <w:t>2.3.5.1 MVC là gì?</w:t>
       </w:r>
-      <w:bookmarkEnd w:id="42"/>
+      <w:bookmarkEnd w:id="43"/>
     </w:p>
     <w:p>
       <w:pPr>
@@ -9625,11 +9609,11 @@
       <w:pPr>
         <w:pStyle w:val="1111"/>
       </w:pPr>
-      <w:bookmarkStart w:id="43" w:name="_Toc204048208"/>
+      <w:bookmarkStart w:id="44" w:name="_Toc204048208"/>
       <w:r>
         <w:t>2.3.5.2 MVC hoạt động như thế nào?</w:t>
       </w:r>
-      <w:bookmarkEnd w:id="43"/>
+      <w:bookmarkEnd w:id="44"/>
     </w:p>
     <w:p>
       <w:pPr>
@@ -9740,8 +9724,6 @@
         </w:rPr>
         <w:t>Model là nơi lưu trữ dữ liệu và logic. Ví dụ, khi Controller truy xuất thông tin khách hàng từ cơ sở dữ liệu, dữ liệu được chuyển đổi giữa các thành phần controller hoặc giữa các yếu tố logic nghiệp vụ. Nó thao tác dữ liệu và gửi lại cơ sở dữ liệu, hoặc được sử dụng để hiển thị thông tin tương tự.</w:t>
       </w:r>
-      <w:bookmarkStart w:id="44" w:name="_GoBack"/>
-      <w:bookmarkEnd w:id="44"/>
     </w:p>
     <w:sectPr>
       <w:type w:val="continuous"/>
@@ -10046,7 +10028,7 @@
             <w:noProof/>
             <w:color w:val="000000" w:themeColor="text1"/>
           </w:rPr>
-          <w:t>13</w:t>
+          <w:t>2</w:t>
         </w:r>
         <w:r>
           <w:rPr>
@@ -17554,7 +17536,7 @@
 </file>
 
 <file path=customXml/itemProps1.xml><?xml version="1.0" encoding="utf-8"?>
-<ds:datastoreItem xmlns:ds="http://schemas.openxmlformats.org/officeDocument/2006/customXml" ds:itemID="{2E4F1CC0-8176-4314-A878-366742F635F8}">
+<ds:datastoreItem xmlns:ds="http://schemas.openxmlformats.org/officeDocument/2006/customXml" ds:itemID="{26BEF453-0154-40EA-B91A-2520B559E1B4}">
   <ds:schemaRefs>
     <ds:schemaRef ds:uri="http://schemas.openxmlformats.org/officeDocument/2006/bibliography"/>
   </ds:schemaRefs>

</xml_diff>

<commit_message>
Cap nhat cuon bao cao 4
</commit_message>
<xml_diff>
--- a/thesis/UngDungQLThoiGianBieu.docx
+++ b/thesis/UngDungQLThoiGianBieu.docx
@@ -3289,7 +3289,7 @@
       <w:r>
         <w:fldChar w:fldCharType="separate"/>
       </w:r>
-      <w:hyperlink w:anchor="_Toc204048419" w:history="1">
+      <w:hyperlink w:anchor="_Toc204048400" w:history="1">
         <w:r>
           <w:rPr>
             <w:rStyle w:val="Hyperlink"/>
@@ -3316,7 +3316,7 @@
             <w:noProof/>
             <w:webHidden/>
           </w:rPr>
-          <w:instrText xml:space="preserve"> PAGEREF _Toc204048419 \h </w:instrText>
+          <w:instrText xml:space="preserve"> PAGEREF _Toc204048400 \h </w:instrText>
         </w:r>
         <w:r>
           <w:rPr>
@@ -3360,7 +3360,7 @@
           <w:szCs w:val="24"/>
         </w:rPr>
       </w:pPr>
-      <w:hyperlink w:anchor="_Toc204048420" w:history="1">
+      <w:hyperlink w:anchor="_Toc204048401" w:history="1">
         <w:r>
           <w:rPr>
             <w:rStyle w:val="Hyperlink"/>
@@ -3387,7 +3387,7 @@
             <w:noProof/>
             <w:webHidden/>
           </w:rPr>
-          <w:instrText xml:space="preserve"> PAGEREF _Toc204048420 \h </w:instrText>
+          <w:instrText xml:space="preserve"> PAGEREF _Toc204048401 \h </w:instrText>
         </w:r>
         <w:r>
           <w:rPr>
@@ -3431,7 +3431,7 @@
           <w:szCs w:val="24"/>
         </w:rPr>
       </w:pPr>
-      <w:hyperlink w:anchor="_Toc204048421" w:history="1">
+      <w:hyperlink w:anchor="_Toc204048402" w:history="1">
         <w:r>
           <w:rPr>
             <w:rStyle w:val="Hyperlink"/>
@@ -3458,7 +3458,7 @@
             <w:noProof/>
             <w:webHidden/>
           </w:rPr>
-          <w:instrText xml:space="preserve"> PAGEREF _Toc204048421 \h </w:instrText>
+          <w:instrText xml:space="preserve"> PAGEREF _Toc204048402 \h </w:instrText>
         </w:r>
         <w:r>
           <w:rPr>
@@ -3502,7 +3502,7 @@
           <w:szCs w:val="24"/>
         </w:rPr>
       </w:pPr>
-      <w:hyperlink w:anchor="_Toc204048422" w:history="1">
+      <w:hyperlink w:anchor="_Toc204048403" w:history="1">
         <w:r>
           <w:rPr>
             <w:rStyle w:val="Hyperlink"/>
@@ -3529,7 +3529,7 @@
             <w:noProof/>
             <w:webHidden/>
           </w:rPr>
-          <w:instrText xml:space="preserve"> PAGEREF _Toc204048422 \h </w:instrText>
+          <w:instrText xml:space="preserve"> PAGEREF _Toc204048403 \h </w:instrText>
         </w:r>
         <w:r>
           <w:rPr>
@@ -3573,7 +3573,7 @@
           <w:szCs w:val="24"/>
         </w:rPr>
       </w:pPr>
-      <w:hyperlink w:anchor="_Toc204048423" w:history="1">
+      <w:hyperlink w:anchor="_Toc204048404" w:history="1">
         <w:r>
           <w:rPr>
             <w:rStyle w:val="Hyperlink"/>
@@ -3600,7 +3600,7 @@
             <w:noProof/>
             <w:webHidden/>
           </w:rPr>
-          <w:instrText xml:space="preserve"> PAGEREF _Toc204048423 \h </w:instrText>
+          <w:instrText xml:space="preserve"> PAGEREF _Toc204048404 \h </w:instrText>
         </w:r>
         <w:r>
           <w:rPr>
@@ -3644,7 +3644,7 @@
           <w:szCs w:val="24"/>
         </w:rPr>
       </w:pPr>
-      <w:hyperlink w:anchor="_Toc204048424" w:history="1">
+      <w:hyperlink w:anchor="_Toc204048405" w:history="1">
         <w:r>
           <w:rPr>
             <w:rStyle w:val="Hyperlink"/>
@@ -3671,7 +3671,7 @@
             <w:noProof/>
             <w:webHidden/>
           </w:rPr>
-          <w:instrText xml:space="preserve"> PAGEREF _Toc204048424 \h </w:instrText>
+          <w:instrText xml:space="preserve"> PAGEREF _Toc204048405 \h </w:instrText>
         </w:r>
         <w:r>
           <w:rPr>
@@ -3715,7 +3715,7 @@
           <w:szCs w:val="24"/>
         </w:rPr>
       </w:pPr>
-      <w:hyperlink w:anchor="_Toc204048425" w:history="1">
+      <w:hyperlink w:anchor="_Toc204048406" w:history="1">
         <w:r>
           <w:rPr>
             <w:rStyle w:val="Hyperlink"/>
@@ -3742,7 +3742,7 @@
             <w:noProof/>
             <w:webHidden/>
           </w:rPr>
-          <w:instrText xml:space="preserve"> PAGEREF _Toc204048425 \h </w:instrText>
+          <w:instrText xml:space="preserve"> PAGEREF _Toc204048406 \h </w:instrText>
         </w:r>
         <w:r>
           <w:rPr>
@@ -3786,7 +3786,7 @@
           <w:szCs w:val="24"/>
         </w:rPr>
       </w:pPr>
-      <w:hyperlink w:anchor="_Toc204048426" w:history="1">
+      <w:hyperlink w:anchor="_Toc204048407" w:history="1">
         <w:r>
           <w:rPr>
             <w:rStyle w:val="Hyperlink"/>
@@ -3813,7 +3813,7 @@
             <w:noProof/>
             <w:webHidden/>
           </w:rPr>
-          <w:instrText xml:space="preserve"> PAGEREF _Toc204048426 \h </w:instrText>
+          <w:instrText xml:space="preserve"> PAGEREF _Toc204048407 \h </w:instrText>
         </w:r>
         <w:r>
           <w:rPr>
@@ -3857,7 +3857,7 @@
           <w:szCs w:val="24"/>
         </w:rPr>
       </w:pPr>
-      <w:hyperlink w:anchor="_Toc204048427" w:history="1">
+      <w:hyperlink w:anchor="_Toc204048408" w:history="1">
         <w:r>
           <w:rPr>
             <w:rStyle w:val="Hyperlink"/>
@@ -3884,7 +3884,7 @@
             <w:noProof/>
             <w:webHidden/>
           </w:rPr>
-          <w:instrText xml:space="preserve"> PAGEREF _Toc204048427 \h </w:instrText>
+          <w:instrText xml:space="preserve"> PAGEREF _Toc204048408 \h </w:instrText>
         </w:r>
         <w:r>
           <w:rPr>
@@ -3928,7 +3928,7 @@
           <w:szCs w:val="24"/>
         </w:rPr>
       </w:pPr>
-      <w:hyperlink w:anchor="_Toc204048428" w:history="1">
+      <w:hyperlink w:anchor="_Toc204048409" w:history="1">
         <w:r>
           <w:rPr>
             <w:rStyle w:val="Hyperlink"/>
@@ -3955,7 +3955,7 @@
             <w:noProof/>
             <w:webHidden/>
           </w:rPr>
-          <w:instrText xml:space="preserve"> PAGEREF _Toc204048428 \h </w:instrText>
+          <w:instrText xml:space="preserve"> PAGEREF _Toc204048409 \h </w:instrText>
         </w:r>
         <w:r>
           <w:rPr>
@@ -3999,7 +3999,7 @@
           <w:szCs w:val="24"/>
         </w:rPr>
       </w:pPr>
-      <w:hyperlink w:anchor="_Toc204048429" w:history="1">
+      <w:hyperlink w:anchor="_Toc204048410" w:history="1">
         <w:r>
           <w:rPr>
             <w:rStyle w:val="Hyperlink"/>
@@ -4026,7 +4026,7 @@
             <w:noProof/>
             <w:webHidden/>
           </w:rPr>
-          <w:instrText xml:space="preserve"> PAGEREF _Toc204048429 \h </w:instrText>
+          <w:instrText xml:space="preserve"> PAGEREF _Toc204048410 \h </w:instrText>
         </w:r>
         <w:r>
           <w:rPr>
@@ -4070,7 +4070,7 @@
           <w:szCs w:val="24"/>
         </w:rPr>
       </w:pPr>
-      <w:hyperlink w:anchor="_Toc204048430" w:history="1">
+      <w:hyperlink w:anchor="_Toc204048411" w:history="1">
         <w:r>
           <w:rPr>
             <w:rStyle w:val="Hyperlink"/>
@@ -4097,7 +4097,7 @@
             <w:noProof/>
             <w:webHidden/>
           </w:rPr>
-          <w:instrText xml:space="preserve"> PAGEREF _Toc204048430 \h </w:instrText>
+          <w:instrText xml:space="preserve"> PAGEREF _Toc204048411 \h </w:instrText>
         </w:r>
         <w:r>
           <w:rPr>
@@ -4141,7 +4141,7 @@
           <w:szCs w:val="24"/>
         </w:rPr>
       </w:pPr>
-      <w:hyperlink w:anchor="_Toc204048431" w:history="1">
+      <w:hyperlink w:anchor="_Toc204048412" w:history="1">
         <w:r>
           <w:rPr>
             <w:rStyle w:val="Hyperlink"/>
@@ -4168,7 +4168,7 @@
             <w:noProof/>
             <w:webHidden/>
           </w:rPr>
-          <w:instrText xml:space="preserve"> PAGEREF _Toc204048431 \h </w:instrText>
+          <w:instrText xml:space="preserve"> PAGEREF _Toc204048412 \h </w:instrText>
         </w:r>
         <w:r>
           <w:rPr>
@@ -4212,7 +4212,7 @@
           <w:szCs w:val="24"/>
         </w:rPr>
       </w:pPr>
-      <w:hyperlink w:anchor="_Toc204048432" w:history="1">
+      <w:hyperlink w:anchor="_Toc204048413" w:history="1">
         <w:r>
           <w:rPr>
             <w:rStyle w:val="Hyperlink"/>
@@ -4239,7 +4239,7 @@
             <w:noProof/>
             <w:webHidden/>
           </w:rPr>
-          <w:instrText xml:space="preserve"> PAGEREF _Toc204048432 \h </w:instrText>
+          <w:instrText xml:space="preserve"> PAGEREF _Toc204048413 \h </w:instrText>
         </w:r>
         <w:r>
           <w:rPr>
@@ -4283,7 +4283,7 @@
           <w:szCs w:val="24"/>
         </w:rPr>
       </w:pPr>
-      <w:hyperlink w:anchor="_Toc204048433" w:history="1">
+      <w:hyperlink w:anchor="_Toc204048414" w:history="1">
         <w:r>
           <w:rPr>
             <w:rStyle w:val="Hyperlink"/>
@@ -4310,7 +4310,7 @@
             <w:noProof/>
             <w:webHidden/>
           </w:rPr>
-          <w:instrText xml:space="preserve"> PAGEREF _Toc204048433 \h </w:instrText>
+          <w:instrText xml:space="preserve"> PAGEREF _Toc204048414 \h </w:instrText>
         </w:r>
         <w:r>
           <w:rPr>
@@ -4354,7 +4354,7 @@
           <w:szCs w:val="24"/>
         </w:rPr>
       </w:pPr>
-      <w:hyperlink w:anchor="_Toc204048434" w:history="1">
+      <w:hyperlink w:anchor="_Toc204048415" w:history="1">
         <w:r>
           <w:rPr>
             <w:rStyle w:val="Hyperlink"/>
@@ -4381,7 +4381,7 @@
             <w:noProof/>
             <w:webHidden/>
           </w:rPr>
-          <w:instrText xml:space="preserve"> PAGEREF _Toc204048434 \h </w:instrText>
+          <w:instrText xml:space="preserve"> PAGEREF _Toc204048415 \h </w:instrText>
         </w:r>
         <w:r>
           <w:rPr>
@@ -4425,7 +4425,7 @@
           <w:szCs w:val="24"/>
         </w:rPr>
       </w:pPr>
-      <w:hyperlink w:anchor="_Toc204048435" w:history="1">
+      <w:hyperlink w:anchor="_Toc204048416" w:history="1">
         <w:r>
           <w:rPr>
             <w:rStyle w:val="Hyperlink"/>
@@ -4452,7 +4452,7 @@
             <w:noProof/>
             <w:webHidden/>
           </w:rPr>
-          <w:instrText xml:space="preserve"> PAGEREF _Toc204048435 \h </w:instrText>
+          <w:instrText xml:space="preserve"> PAGEREF _Toc204048416 \h </w:instrText>
         </w:r>
         <w:r>
           <w:rPr>
@@ -4496,7 +4496,7 @@
           <w:szCs w:val="24"/>
         </w:rPr>
       </w:pPr>
-      <w:hyperlink w:anchor="_Toc204048436" w:history="1">
+      <w:hyperlink w:anchor="_Toc204048417" w:history="1">
         <w:r>
           <w:rPr>
             <w:rStyle w:val="Hyperlink"/>
@@ -4523,7 +4523,7 @@
             <w:noProof/>
             <w:webHidden/>
           </w:rPr>
-          <w:instrText xml:space="preserve"> PAGEREF _Toc204048436 \h </w:instrText>
+          <w:instrText xml:space="preserve"> PAGEREF _Toc204048417 \h </w:instrText>
         </w:r>
         <w:r>
           <w:rPr>
@@ -4567,7 +4567,7 @@
           <w:szCs w:val="24"/>
         </w:rPr>
       </w:pPr>
-      <w:hyperlink w:anchor="_Toc204048437" w:history="1">
+      <w:hyperlink w:anchor="_Toc204048418" w:history="1">
         <w:r>
           <w:rPr>
             <w:rStyle w:val="Hyperlink"/>
@@ -4594,7 +4594,7 @@
             <w:noProof/>
             <w:webHidden/>
           </w:rPr>
-          <w:instrText xml:space="preserve"> PAGEREF _Toc204048437 \h </w:instrText>
+          <w:instrText xml:space="preserve"> PAGEREF _Toc204048418 \h </w:instrText>
         </w:r>
         <w:r>
           <w:rPr>
@@ -4638,7 +4638,7 @@
           <w:szCs w:val="24"/>
         </w:rPr>
       </w:pPr>
-      <w:hyperlink w:anchor="_Toc204048438" w:history="1">
+      <w:hyperlink w:anchor="_Toc204048419" w:history="1">
         <w:r>
           <w:rPr>
             <w:rStyle w:val="Hyperlink"/>
@@ -4665,7 +4665,7 @@
             <w:noProof/>
             <w:webHidden/>
           </w:rPr>
-          <w:instrText xml:space="preserve"> PAGEREF _Toc204048438 \h </w:instrText>
+          <w:instrText xml:space="preserve"> PAGEREF _Toc204048419 \h </w:instrText>
         </w:r>
         <w:r>
           <w:rPr>
@@ -4709,7 +4709,7 @@
           <w:szCs w:val="24"/>
         </w:rPr>
       </w:pPr>
-      <w:hyperlink w:anchor="_Toc204048439" w:history="1">
+      <w:hyperlink w:anchor="_Toc204048420" w:history="1">
         <w:r>
           <w:rPr>
             <w:rStyle w:val="Hyperlink"/>
@@ -4736,7 +4736,7 @@
             <w:noProof/>
             <w:webHidden/>
           </w:rPr>
-          <w:instrText xml:space="preserve"> PAGEREF _Toc204048439 \h </w:instrText>
+          <w:instrText xml:space="preserve"> PAGEREF _Toc204048420 \h </w:instrText>
         </w:r>
         <w:r>
           <w:rPr>
@@ -4780,7 +4780,7 @@
           <w:szCs w:val="24"/>
         </w:rPr>
       </w:pPr>
-      <w:hyperlink w:anchor="_Toc204048440" w:history="1">
+      <w:hyperlink w:anchor="_Toc204048421" w:history="1">
         <w:r>
           <w:rPr>
             <w:rStyle w:val="Hyperlink"/>
@@ -4807,7 +4807,7 @@
             <w:noProof/>
             <w:webHidden/>
           </w:rPr>
-          <w:instrText xml:space="preserve"> PAGEREF _Toc204048440 \h </w:instrText>
+          <w:instrText xml:space="preserve"> PAGEREF _Toc204048421 \h </w:instrText>
         </w:r>
         <w:r>
           <w:rPr>
@@ -4851,7 +4851,7 @@
           <w:szCs w:val="24"/>
         </w:rPr>
       </w:pPr>
-      <w:hyperlink w:anchor="_Toc204048441" w:history="1">
+      <w:hyperlink w:anchor="_Toc204048422" w:history="1">
         <w:r>
           <w:rPr>
             <w:rStyle w:val="Hyperlink"/>
@@ -4878,7 +4878,7 @@
             <w:noProof/>
             <w:webHidden/>
           </w:rPr>
-          <w:instrText xml:space="preserve"> PAGEREF _Toc204048441 \h </w:instrText>
+          <w:instrText xml:space="preserve"> PAGEREF _Toc204048422 \h </w:instrText>
         </w:r>
         <w:r>
           <w:rPr>
@@ -4922,7 +4922,7 @@
           <w:szCs w:val="24"/>
         </w:rPr>
       </w:pPr>
-      <w:hyperlink w:anchor="_Toc204048442" w:history="1">
+      <w:hyperlink w:anchor="_Toc204048423" w:history="1">
         <w:r>
           <w:rPr>
             <w:rStyle w:val="Hyperlink"/>
@@ -4949,7 +4949,7 @@
             <w:noProof/>
             <w:webHidden/>
           </w:rPr>
-          <w:instrText xml:space="preserve"> PAGEREF _Toc204048442 \h </w:instrText>
+          <w:instrText xml:space="preserve"> PAGEREF _Toc204048423 \h </w:instrText>
         </w:r>
         <w:r>
           <w:rPr>
@@ -4993,7 +4993,7 @@
           <w:szCs w:val="24"/>
         </w:rPr>
       </w:pPr>
-      <w:hyperlink w:anchor="_Toc204048443" w:history="1">
+      <w:hyperlink w:anchor="_Toc204048424" w:history="1">
         <w:r>
           <w:rPr>
             <w:rStyle w:val="Hyperlink"/>
@@ -5020,7 +5020,7 @@
             <w:noProof/>
             <w:webHidden/>
           </w:rPr>
-          <w:instrText xml:space="preserve"> PAGEREF _Toc204048443 \h </w:instrText>
+          <w:instrText xml:space="preserve"> PAGEREF _Toc204048424 \h </w:instrText>
         </w:r>
         <w:r>
           <w:rPr>
@@ -5064,7 +5064,7 @@
           <w:szCs w:val="24"/>
         </w:rPr>
       </w:pPr>
-      <w:hyperlink w:anchor="_Toc204048444" w:history="1">
+      <w:hyperlink w:anchor="_Toc204048425" w:history="1">
         <w:r>
           <w:rPr>
             <w:rStyle w:val="Hyperlink"/>
@@ -5091,7 +5091,7 @@
             <w:noProof/>
             <w:webHidden/>
           </w:rPr>
-          <w:instrText xml:space="preserve"> PAGEREF _Toc204048444 \h </w:instrText>
+          <w:instrText xml:space="preserve"> PAGEREF _Toc204048425 \h </w:instrText>
         </w:r>
         <w:r>
           <w:rPr>
@@ -5135,7 +5135,7 @@
           <w:szCs w:val="24"/>
         </w:rPr>
       </w:pPr>
-      <w:hyperlink w:anchor="_Toc204048445" w:history="1">
+      <w:hyperlink w:anchor="_Toc204048426" w:history="1">
         <w:r>
           <w:rPr>
             <w:rStyle w:val="Hyperlink"/>
@@ -5162,7 +5162,7 @@
             <w:noProof/>
             <w:webHidden/>
           </w:rPr>
-          <w:instrText xml:space="preserve"> PAGEREF _Toc204048445 \h </w:instrText>
+          <w:instrText xml:space="preserve"> PAGEREF _Toc204048426 \h </w:instrText>
         </w:r>
         <w:r>
           <w:rPr>
@@ -5206,7 +5206,7 @@
           <w:szCs w:val="24"/>
         </w:rPr>
       </w:pPr>
-      <w:hyperlink w:anchor="_Toc204048446" w:history="1">
+      <w:hyperlink w:anchor="_Toc204048427" w:history="1">
         <w:r>
           <w:rPr>
             <w:rStyle w:val="Hyperlink"/>
@@ -5233,7 +5233,7 @@
             <w:noProof/>
             <w:webHidden/>
           </w:rPr>
-          <w:instrText xml:space="preserve"> PAGEREF _Toc204048446 \h </w:instrText>
+          <w:instrText xml:space="preserve"> PAGEREF _Toc204048427 \h </w:instrText>
         </w:r>
         <w:r>
           <w:rPr>
@@ -5277,7 +5277,7 @@
           <w:szCs w:val="24"/>
         </w:rPr>
       </w:pPr>
-      <w:hyperlink w:anchor="_Toc204048447" w:history="1">
+      <w:hyperlink w:anchor="_Toc204048428" w:history="1">
         <w:r>
           <w:rPr>
             <w:rStyle w:val="Hyperlink"/>
@@ -5304,7 +5304,7 @@
             <w:noProof/>
             <w:webHidden/>
           </w:rPr>
-          <w:instrText xml:space="preserve"> PAGEREF _Toc204048447 \h </w:instrText>
+          <w:instrText xml:space="preserve"> PAGEREF _Toc204048428 \h </w:instrText>
         </w:r>
         <w:r>
           <w:rPr>
@@ -5348,7 +5348,7 @@
           <w:szCs w:val="24"/>
         </w:rPr>
       </w:pPr>
-      <w:hyperlink w:anchor="_Toc204048448" w:history="1">
+      <w:hyperlink w:anchor="_Toc204048429" w:history="1">
         <w:r>
           <w:rPr>
             <w:rStyle w:val="Hyperlink"/>
@@ -5375,7 +5375,7 @@
             <w:noProof/>
             <w:webHidden/>
           </w:rPr>
-          <w:instrText xml:space="preserve"> PAGEREF _Toc204048448 \h </w:instrText>
+          <w:instrText xml:space="preserve"> PAGEREF _Toc204048429 \h </w:instrText>
         </w:r>
         <w:r>
           <w:rPr>
@@ -5419,7 +5419,7 @@
           <w:szCs w:val="24"/>
         </w:rPr>
       </w:pPr>
-      <w:hyperlink w:anchor="_Toc204048449" w:history="1">
+      <w:hyperlink w:anchor="_Toc204048430" w:history="1">
         <w:r>
           <w:rPr>
             <w:rStyle w:val="Hyperlink"/>
@@ -5446,7 +5446,7 @@
             <w:noProof/>
             <w:webHidden/>
           </w:rPr>
-          <w:instrText xml:space="preserve"> PAGEREF _Toc204048449 \h </w:instrText>
+          <w:instrText xml:space="preserve"> PAGEREF _Toc204048430 \h </w:instrText>
         </w:r>
         <w:r>
           <w:rPr>
@@ -5490,7 +5490,7 @@
           <w:szCs w:val="24"/>
         </w:rPr>
       </w:pPr>
-      <w:hyperlink w:anchor="_Toc204048450" w:history="1">
+      <w:hyperlink w:anchor="_Toc204048431" w:history="1">
         <w:r>
           <w:rPr>
             <w:rStyle w:val="Hyperlink"/>
@@ -5517,7 +5517,7 @@
             <w:noProof/>
             <w:webHidden/>
           </w:rPr>
-          <w:instrText xml:space="preserve"> PAGEREF _Toc204048450 \h </w:instrText>
+          <w:instrText xml:space="preserve"> PAGEREF _Toc204048431 \h </w:instrText>
         </w:r>
         <w:r>
           <w:rPr>
@@ -5561,7 +5561,7 @@
           <w:szCs w:val="24"/>
         </w:rPr>
       </w:pPr>
-      <w:hyperlink w:anchor="_Toc204048451" w:history="1">
+      <w:hyperlink w:anchor="_Toc204048432" w:history="1">
         <w:r>
           <w:rPr>
             <w:rStyle w:val="Hyperlink"/>
@@ -5588,7 +5588,7 @@
             <w:noProof/>
             <w:webHidden/>
           </w:rPr>
-          <w:instrText xml:space="preserve"> PAGEREF _Toc204048451 \h </w:instrText>
+          <w:instrText xml:space="preserve"> PAGEREF _Toc204048432 \h </w:instrText>
         </w:r>
         <w:r>
           <w:rPr>
@@ -5632,7 +5632,7 @@
           <w:szCs w:val="24"/>
         </w:rPr>
       </w:pPr>
-      <w:hyperlink w:anchor="_Toc204048452" w:history="1">
+      <w:hyperlink w:anchor="_Toc204048433" w:history="1">
         <w:r>
           <w:rPr>
             <w:rStyle w:val="Hyperlink"/>
@@ -5659,7 +5659,7 @@
             <w:noProof/>
             <w:webHidden/>
           </w:rPr>
-          <w:instrText xml:space="preserve"> PAGEREF _Toc204048452 \h </w:instrText>
+          <w:instrText xml:space="preserve"> PAGEREF _Toc204048433 \h </w:instrText>
         </w:r>
         <w:r>
           <w:rPr>
@@ -5703,7 +5703,7 @@
           <w:szCs w:val="24"/>
         </w:rPr>
       </w:pPr>
-      <w:hyperlink w:anchor="_Toc204048453" w:history="1">
+      <w:hyperlink w:anchor="_Toc204048434" w:history="1">
         <w:r>
           <w:rPr>
             <w:rStyle w:val="Hyperlink"/>
@@ -5730,7 +5730,7 @@
             <w:noProof/>
             <w:webHidden/>
           </w:rPr>
-          <w:instrText xml:space="preserve"> PAGEREF _Toc204048453 \h </w:instrText>
+          <w:instrText xml:space="preserve"> PAGEREF _Toc204048434 \h </w:instrText>
         </w:r>
         <w:r>
           <w:rPr>
@@ -5774,7 +5774,7 @@
           <w:szCs w:val="24"/>
         </w:rPr>
       </w:pPr>
-      <w:hyperlink w:anchor="_Toc204048454" w:history="1">
+      <w:hyperlink w:anchor="_Toc204048435" w:history="1">
         <w:r>
           <w:rPr>
             <w:rStyle w:val="Hyperlink"/>
@@ -5801,7 +5801,7 @@
             <w:noProof/>
             <w:webHidden/>
           </w:rPr>
-          <w:instrText xml:space="preserve"> PAGEREF _Toc204048454 \h </w:instrText>
+          <w:instrText xml:space="preserve"> PAGEREF _Toc204048435 \h </w:instrText>
         </w:r>
         <w:r>
           <w:rPr>
@@ -5845,7 +5845,7 @@
           <w:szCs w:val="24"/>
         </w:rPr>
       </w:pPr>
-      <w:hyperlink w:anchor="_Toc204048455" w:history="1">
+      <w:hyperlink w:anchor="_Toc204048436" w:history="1">
         <w:r>
           <w:rPr>
             <w:rStyle w:val="Hyperlink"/>
@@ -5872,7 +5872,7 @@
             <w:noProof/>
             <w:webHidden/>
           </w:rPr>
-          <w:instrText xml:space="preserve"> PAGEREF _Toc204048455 \h </w:instrText>
+          <w:instrText xml:space="preserve"> PAGEREF _Toc204048436 \h </w:instrText>
         </w:r>
         <w:r>
           <w:rPr>
@@ -5916,7 +5916,7 @@
           <w:szCs w:val="24"/>
         </w:rPr>
       </w:pPr>
-      <w:hyperlink w:anchor="_Toc204048456" w:history="1">
+      <w:hyperlink w:anchor="_Toc204048437" w:history="1">
         <w:r>
           <w:rPr>
             <w:rStyle w:val="Hyperlink"/>
@@ -5943,7 +5943,7 @@
             <w:noProof/>
             <w:webHidden/>
           </w:rPr>
-          <w:instrText xml:space="preserve"> PAGEREF _Toc204048456 \h </w:instrText>
+          <w:instrText xml:space="preserve"> PAGEREF _Toc204048437 \h </w:instrText>
         </w:r>
         <w:r>
           <w:rPr>
@@ -5987,7 +5987,7 @@
           <w:szCs w:val="24"/>
         </w:rPr>
       </w:pPr>
-      <w:hyperlink w:anchor="_Toc204048457" w:history="1">
+      <w:hyperlink w:anchor="_Toc204048438" w:history="1">
         <w:r>
           <w:rPr>
             <w:rStyle w:val="Hyperlink"/>
@@ -6014,7 +6014,7 @@
             <w:noProof/>
             <w:webHidden/>
           </w:rPr>
-          <w:instrText xml:space="preserve"> PAGEREF _Toc204048457 \h </w:instrText>
+          <w:instrText xml:space="preserve"> PAGEREF _Toc204048438 \h </w:instrText>
         </w:r>
         <w:r>
           <w:rPr>
@@ -6058,7 +6058,7 @@
           <w:szCs w:val="24"/>
         </w:rPr>
       </w:pPr>
-      <w:hyperlink w:anchor="_Toc204048458" w:history="1">
+      <w:hyperlink w:anchor="_Toc204048439" w:history="1">
         <w:r>
           <w:rPr>
             <w:rStyle w:val="Hyperlink"/>
@@ -6085,7 +6085,7 @@
             <w:noProof/>
             <w:webHidden/>
           </w:rPr>
-          <w:instrText xml:space="preserve"> PAGEREF _Toc204048458 \h </w:instrText>
+          <w:instrText xml:space="preserve"> PAGEREF _Toc204048439 \h </w:instrText>
         </w:r>
         <w:r>
           <w:rPr>
@@ -6129,7 +6129,7 @@
           <w:szCs w:val="24"/>
         </w:rPr>
       </w:pPr>
-      <w:hyperlink w:anchor="_Toc204048459" w:history="1">
+      <w:hyperlink w:anchor="_Toc204048440" w:history="1">
         <w:r>
           <w:rPr>
             <w:rStyle w:val="Hyperlink"/>
@@ -6156,7 +6156,7 @@
             <w:noProof/>
             <w:webHidden/>
           </w:rPr>
-          <w:instrText xml:space="preserve"> PAGEREF _Toc204048459 \h </w:instrText>
+          <w:instrText xml:space="preserve"> PAGEREF _Toc204048440 \h </w:instrText>
         </w:r>
         <w:r>
           <w:rPr>
@@ -6200,7 +6200,7 @@
           <w:szCs w:val="24"/>
         </w:rPr>
       </w:pPr>
-      <w:hyperlink w:anchor="_Toc204048460" w:history="1">
+      <w:hyperlink w:anchor="_Toc204048441" w:history="1">
         <w:r>
           <w:rPr>
             <w:rStyle w:val="Hyperlink"/>
@@ -6227,7 +6227,7 @@
             <w:noProof/>
             <w:webHidden/>
           </w:rPr>
-          <w:instrText xml:space="preserve"> PAGEREF _Toc204048460 \h </w:instrText>
+          <w:instrText xml:space="preserve"> PAGEREF _Toc204048441 \h </w:instrText>
         </w:r>
         <w:r>
           <w:rPr>
@@ -6271,7 +6271,7 @@
           <w:szCs w:val="24"/>
         </w:rPr>
       </w:pPr>
-      <w:hyperlink w:anchor="_Toc204048461" w:history="1">
+      <w:hyperlink w:anchor="_Toc204048442" w:history="1">
         <w:r>
           <w:rPr>
             <w:rStyle w:val="Hyperlink"/>
@@ -6298,7 +6298,7 @@
             <w:noProof/>
             <w:webHidden/>
           </w:rPr>
-          <w:instrText xml:space="preserve"> PAGEREF _Toc204048461 \h </w:instrText>
+          <w:instrText xml:space="preserve"> PAGEREF _Toc204048442 \h </w:instrText>
         </w:r>
         <w:r>
           <w:rPr>
@@ -6342,7 +6342,7 @@
           <w:szCs w:val="24"/>
         </w:rPr>
       </w:pPr>
-      <w:hyperlink w:anchor="_Toc204048462" w:history="1">
+      <w:hyperlink w:anchor="_Toc204048443" w:history="1">
         <w:r>
           <w:rPr>
             <w:rStyle w:val="Hyperlink"/>
@@ -6369,7 +6369,7 @@
             <w:noProof/>
             <w:webHidden/>
           </w:rPr>
-          <w:instrText xml:space="preserve"> PAGEREF _Toc204048462 \h </w:instrText>
+          <w:instrText xml:space="preserve"> PAGEREF _Toc204048443 \h </w:instrText>
         </w:r>
         <w:r>
           <w:rPr>
@@ -6413,7 +6413,7 @@
           <w:szCs w:val="24"/>
         </w:rPr>
       </w:pPr>
-      <w:hyperlink w:anchor="_Toc204048463" w:history="1">
+      <w:hyperlink w:anchor="_Toc204048444" w:history="1">
         <w:r>
           <w:rPr>
             <w:rStyle w:val="Hyperlink"/>
@@ -6440,7 +6440,7 @@
             <w:noProof/>
             <w:webHidden/>
           </w:rPr>
-          <w:instrText xml:space="preserve"> PAGEREF _Toc204048463 \h </w:instrText>
+          <w:instrText xml:space="preserve"> PAGEREF _Toc204048444 \h </w:instrText>
         </w:r>
         <w:r>
           <w:rPr>
@@ -6484,7 +6484,7 @@
           <w:szCs w:val="24"/>
         </w:rPr>
       </w:pPr>
-      <w:hyperlink w:anchor="_Toc204048464" w:history="1">
+      <w:hyperlink w:anchor="_Toc204048445" w:history="1">
         <w:r>
           <w:rPr>
             <w:rStyle w:val="Hyperlink"/>
@@ -6511,7 +6511,7 @@
             <w:noProof/>
             <w:webHidden/>
           </w:rPr>
-          <w:instrText xml:space="preserve"> PAGEREF _Toc204048464 \h </w:instrText>
+          <w:instrText xml:space="preserve"> PAGEREF _Toc204048445 \h </w:instrText>
         </w:r>
         <w:r>
           <w:rPr>
@@ -6555,7 +6555,7 @@
           <w:szCs w:val="24"/>
         </w:rPr>
       </w:pPr>
-      <w:hyperlink w:anchor="_Toc204048465" w:history="1">
+      <w:hyperlink w:anchor="_Toc204048446" w:history="1">
         <w:r>
           <w:rPr>
             <w:rStyle w:val="Hyperlink"/>
@@ -6582,7 +6582,7 @@
             <w:noProof/>
             <w:webHidden/>
           </w:rPr>
-          <w:instrText xml:space="preserve"> PAGEREF _Toc204048465 \h </w:instrText>
+          <w:instrText xml:space="preserve"> PAGEREF _Toc204048446 \h </w:instrText>
         </w:r>
         <w:r>
           <w:rPr>
@@ -6626,7 +6626,7 @@
           <w:szCs w:val="24"/>
         </w:rPr>
       </w:pPr>
-      <w:hyperlink w:anchor="_Toc204048466" w:history="1">
+      <w:hyperlink w:anchor="_Toc204048447" w:history="1">
         <w:r>
           <w:rPr>
             <w:rStyle w:val="Hyperlink"/>
@@ -6653,7 +6653,7 @@
             <w:noProof/>
             <w:webHidden/>
           </w:rPr>
-          <w:instrText xml:space="preserve"> PAGEREF _Toc204048466 \h </w:instrText>
+          <w:instrText xml:space="preserve"> PAGEREF _Toc204048447 \h </w:instrText>
         </w:r>
         <w:r>
           <w:rPr>
@@ -6697,7 +6697,7 @@
           <w:szCs w:val="24"/>
         </w:rPr>
       </w:pPr>
-      <w:hyperlink w:anchor="_Toc204048467" w:history="1">
+      <w:hyperlink w:anchor="_Toc204048448" w:history="1">
         <w:r>
           <w:rPr>
             <w:rStyle w:val="Hyperlink"/>
@@ -6724,7 +6724,7 @@
             <w:noProof/>
             <w:webHidden/>
           </w:rPr>
-          <w:instrText xml:space="preserve"> PAGEREF _Toc204048467 \h </w:instrText>
+          <w:instrText xml:space="preserve"> PAGEREF _Toc204048448 \h </w:instrText>
         </w:r>
         <w:r>
           <w:rPr>
@@ -6745,6 +6745,574 @@
             <w:webHidden/>
           </w:rPr>
           <w:t>20</w:t>
+        </w:r>
+        <w:r>
+          <w:rPr>
+            <w:noProof/>
+            <w:webHidden/>
+          </w:rPr>
+          <w:fldChar w:fldCharType="end"/>
+        </w:r>
+      </w:hyperlink>
+    </w:p>
+    <w:p>
+      <w:pPr>
+        <w:pStyle w:val="TOC1"/>
+        <w:tabs>
+          <w:tab w:val="right" w:leader="dot" w:pos="9395"/>
+        </w:tabs>
+        <w:rPr>
+          <w:rFonts w:asciiTheme="minorHAnsi" w:eastAsiaTheme="minorEastAsia" w:hAnsiTheme="minorHAnsi" w:cstheme="minorBidi"/>
+          <w:noProof/>
+          <w:sz w:val="24"/>
+          <w:szCs w:val="24"/>
+        </w:rPr>
+      </w:pPr>
+      <w:hyperlink w:anchor="_Toc204048449" w:history="1">
+        <w:r>
+          <w:rPr>
+            <w:rStyle w:val="Hyperlink"/>
+            <w:noProof/>
+          </w:rPr>
+          <w:t>CHƯƠNG 5 THIẾT KẾ HỆ THỐNG</w:t>
+        </w:r>
+        <w:r>
+          <w:rPr>
+            <w:noProof/>
+            <w:webHidden/>
+          </w:rPr>
+          <w:tab/>
+        </w:r>
+        <w:r>
+          <w:rPr>
+            <w:noProof/>
+            <w:webHidden/>
+          </w:rPr>
+          <w:fldChar w:fldCharType="begin"/>
+        </w:r>
+        <w:r>
+          <w:rPr>
+            <w:noProof/>
+            <w:webHidden/>
+          </w:rPr>
+          <w:instrText xml:space="preserve"> PAGEREF _Toc204048449 \h </w:instrText>
+        </w:r>
+        <w:r>
+          <w:rPr>
+            <w:noProof/>
+            <w:webHidden/>
+          </w:rPr>
+        </w:r>
+        <w:r>
+          <w:rPr>
+            <w:noProof/>
+            <w:webHidden/>
+          </w:rPr>
+          <w:fldChar w:fldCharType="separate"/>
+        </w:r>
+        <w:r>
+          <w:rPr>
+            <w:noProof/>
+            <w:webHidden/>
+          </w:rPr>
+          <w:t>21</w:t>
+        </w:r>
+        <w:r>
+          <w:rPr>
+            <w:noProof/>
+            <w:webHidden/>
+          </w:rPr>
+          <w:fldChar w:fldCharType="end"/>
+        </w:r>
+      </w:hyperlink>
+    </w:p>
+    <w:p>
+      <w:pPr>
+        <w:pStyle w:val="TOC2"/>
+        <w:tabs>
+          <w:tab w:val="right" w:leader="dot" w:pos="9395"/>
+        </w:tabs>
+        <w:rPr>
+          <w:rFonts w:asciiTheme="minorHAnsi" w:eastAsiaTheme="minorEastAsia" w:hAnsiTheme="minorHAnsi" w:cstheme="minorBidi"/>
+          <w:noProof/>
+          <w:sz w:val="24"/>
+          <w:szCs w:val="24"/>
+        </w:rPr>
+      </w:pPr>
+      <w:hyperlink w:anchor="_Toc204048450" w:history="1">
+        <w:r>
+          <w:rPr>
+            <w:rStyle w:val="Hyperlink"/>
+            <w:noProof/>
+          </w:rPr>
+          <w:t>5.1. Cấu trúc thư mục dự án</w:t>
+        </w:r>
+        <w:r>
+          <w:rPr>
+            <w:noProof/>
+            <w:webHidden/>
+          </w:rPr>
+          <w:tab/>
+        </w:r>
+        <w:r>
+          <w:rPr>
+            <w:noProof/>
+            <w:webHidden/>
+          </w:rPr>
+          <w:fldChar w:fldCharType="begin"/>
+        </w:r>
+        <w:r>
+          <w:rPr>
+            <w:noProof/>
+            <w:webHidden/>
+          </w:rPr>
+          <w:instrText xml:space="preserve"> PAGEREF _Toc204048450 \h </w:instrText>
+        </w:r>
+        <w:r>
+          <w:rPr>
+            <w:noProof/>
+            <w:webHidden/>
+          </w:rPr>
+        </w:r>
+        <w:r>
+          <w:rPr>
+            <w:noProof/>
+            <w:webHidden/>
+          </w:rPr>
+          <w:fldChar w:fldCharType="separate"/>
+        </w:r>
+        <w:r>
+          <w:rPr>
+            <w:noProof/>
+            <w:webHidden/>
+          </w:rPr>
+          <w:t>21</w:t>
+        </w:r>
+        <w:r>
+          <w:rPr>
+            <w:noProof/>
+            <w:webHidden/>
+          </w:rPr>
+          <w:fldChar w:fldCharType="end"/>
+        </w:r>
+      </w:hyperlink>
+    </w:p>
+    <w:p>
+      <w:pPr>
+        <w:pStyle w:val="TOC2"/>
+        <w:tabs>
+          <w:tab w:val="right" w:leader="dot" w:pos="9395"/>
+        </w:tabs>
+        <w:rPr>
+          <w:rFonts w:asciiTheme="minorHAnsi" w:eastAsiaTheme="minorEastAsia" w:hAnsiTheme="minorHAnsi" w:cstheme="minorBidi"/>
+          <w:noProof/>
+          <w:sz w:val="24"/>
+          <w:szCs w:val="24"/>
+        </w:rPr>
+      </w:pPr>
+      <w:hyperlink w:anchor="_Toc204048451" w:history="1">
+        <w:r>
+          <w:rPr>
+            <w:rStyle w:val="Hyperlink"/>
+            <w:noProof/>
+          </w:rPr>
+          <w:t>5.2. Cài đặt và chạy dự án</w:t>
+        </w:r>
+        <w:r>
+          <w:rPr>
+            <w:noProof/>
+            <w:webHidden/>
+          </w:rPr>
+          <w:tab/>
+        </w:r>
+        <w:r>
+          <w:rPr>
+            <w:noProof/>
+            <w:webHidden/>
+          </w:rPr>
+          <w:fldChar w:fldCharType="begin"/>
+        </w:r>
+        <w:r>
+          <w:rPr>
+            <w:noProof/>
+            <w:webHidden/>
+          </w:rPr>
+          <w:instrText xml:space="preserve"> PAGEREF _Toc204048451 \h </w:instrText>
+        </w:r>
+        <w:r>
+          <w:rPr>
+            <w:noProof/>
+            <w:webHidden/>
+          </w:rPr>
+        </w:r>
+        <w:r>
+          <w:rPr>
+            <w:noProof/>
+            <w:webHidden/>
+          </w:rPr>
+          <w:fldChar w:fldCharType="separate"/>
+        </w:r>
+        <w:r>
+          <w:rPr>
+            <w:noProof/>
+            <w:webHidden/>
+          </w:rPr>
+          <w:t>22</w:t>
+        </w:r>
+        <w:r>
+          <w:rPr>
+            <w:noProof/>
+            <w:webHidden/>
+          </w:rPr>
+          <w:fldChar w:fldCharType="end"/>
+        </w:r>
+      </w:hyperlink>
+    </w:p>
+    <w:p>
+      <w:pPr>
+        <w:pStyle w:val="TOC3"/>
+        <w:tabs>
+          <w:tab w:val="right" w:leader="dot" w:pos="9395"/>
+        </w:tabs>
+        <w:rPr>
+          <w:rFonts w:asciiTheme="minorHAnsi" w:eastAsiaTheme="minorEastAsia" w:hAnsiTheme="minorHAnsi" w:cstheme="minorBidi"/>
+          <w:noProof/>
+          <w:sz w:val="24"/>
+          <w:szCs w:val="24"/>
+        </w:rPr>
+      </w:pPr>
+      <w:hyperlink w:anchor="_Toc204048452" w:history="1">
+        <w:r>
+          <w:rPr>
+            <w:rStyle w:val="Hyperlink"/>
+            <w:noProof/>
+          </w:rPr>
+          <w:t>5.2.1. Yêu cầu hệ thống</w:t>
+        </w:r>
+        <w:r>
+          <w:rPr>
+            <w:noProof/>
+            <w:webHidden/>
+          </w:rPr>
+          <w:tab/>
+        </w:r>
+        <w:r>
+          <w:rPr>
+            <w:noProof/>
+            <w:webHidden/>
+          </w:rPr>
+          <w:fldChar w:fldCharType="begin"/>
+        </w:r>
+        <w:r>
+          <w:rPr>
+            <w:noProof/>
+            <w:webHidden/>
+          </w:rPr>
+          <w:instrText xml:space="preserve"> PAGEREF _Toc204048452 \h </w:instrText>
+        </w:r>
+        <w:r>
+          <w:rPr>
+            <w:noProof/>
+            <w:webHidden/>
+          </w:rPr>
+        </w:r>
+        <w:r>
+          <w:rPr>
+            <w:noProof/>
+            <w:webHidden/>
+          </w:rPr>
+          <w:fldChar w:fldCharType="separate"/>
+        </w:r>
+        <w:r>
+          <w:rPr>
+            <w:noProof/>
+            <w:webHidden/>
+          </w:rPr>
+          <w:t>22</w:t>
+        </w:r>
+        <w:r>
+          <w:rPr>
+            <w:noProof/>
+            <w:webHidden/>
+          </w:rPr>
+          <w:fldChar w:fldCharType="end"/>
+        </w:r>
+      </w:hyperlink>
+    </w:p>
+    <w:p>
+      <w:pPr>
+        <w:pStyle w:val="TOC3"/>
+        <w:tabs>
+          <w:tab w:val="right" w:leader="dot" w:pos="9395"/>
+        </w:tabs>
+        <w:rPr>
+          <w:rFonts w:asciiTheme="minorHAnsi" w:eastAsiaTheme="minorEastAsia" w:hAnsiTheme="minorHAnsi" w:cstheme="minorBidi"/>
+          <w:noProof/>
+          <w:sz w:val="24"/>
+          <w:szCs w:val="24"/>
+        </w:rPr>
+      </w:pPr>
+      <w:hyperlink w:anchor="_Toc204048453" w:history="1">
+        <w:r>
+          <w:rPr>
+            <w:rStyle w:val="Hyperlink"/>
+            <w:noProof/>
+          </w:rPr>
+          <w:t>5.2.2. Cài đặt dependencies</w:t>
+        </w:r>
+        <w:r>
+          <w:rPr>
+            <w:noProof/>
+            <w:webHidden/>
+          </w:rPr>
+          <w:tab/>
+        </w:r>
+        <w:r>
+          <w:rPr>
+            <w:noProof/>
+            <w:webHidden/>
+          </w:rPr>
+          <w:fldChar w:fldCharType="begin"/>
+        </w:r>
+        <w:r>
+          <w:rPr>
+            <w:noProof/>
+            <w:webHidden/>
+          </w:rPr>
+          <w:instrText xml:space="preserve"> PAGEREF _Toc204048453 \h </w:instrText>
+        </w:r>
+        <w:r>
+          <w:rPr>
+            <w:noProof/>
+            <w:webHidden/>
+          </w:rPr>
+        </w:r>
+        <w:r>
+          <w:rPr>
+            <w:noProof/>
+            <w:webHidden/>
+          </w:rPr>
+          <w:fldChar w:fldCharType="separate"/>
+        </w:r>
+        <w:r>
+          <w:rPr>
+            <w:noProof/>
+            <w:webHidden/>
+          </w:rPr>
+          <w:t>22</w:t>
+        </w:r>
+        <w:r>
+          <w:rPr>
+            <w:noProof/>
+            <w:webHidden/>
+          </w:rPr>
+          <w:fldChar w:fldCharType="end"/>
+        </w:r>
+      </w:hyperlink>
+    </w:p>
+    <w:p>
+      <w:pPr>
+        <w:pStyle w:val="TOC3"/>
+        <w:tabs>
+          <w:tab w:val="right" w:leader="dot" w:pos="9395"/>
+        </w:tabs>
+        <w:rPr>
+          <w:rFonts w:asciiTheme="minorHAnsi" w:eastAsiaTheme="minorEastAsia" w:hAnsiTheme="minorHAnsi" w:cstheme="minorBidi"/>
+          <w:noProof/>
+          <w:sz w:val="24"/>
+          <w:szCs w:val="24"/>
+        </w:rPr>
+      </w:pPr>
+      <w:hyperlink w:anchor="_Toc204048454" w:history="1">
+        <w:r>
+          <w:rPr>
+            <w:rStyle w:val="Hyperlink"/>
+            <w:noProof/>
+          </w:rPr>
+          <w:t>5.2.3. Cấu hình environment</w:t>
+        </w:r>
+        <w:r>
+          <w:rPr>
+            <w:noProof/>
+            <w:webHidden/>
+          </w:rPr>
+          <w:tab/>
+        </w:r>
+        <w:r>
+          <w:rPr>
+            <w:noProof/>
+            <w:webHidden/>
+          </w:rPr>
+          <w:fldChar w:fldCharType="begin"/>
+        </w:r>
+        <w:r>
+          <w:rPr>
+            <w:noProof/>
+            <w:webHidden/>
+          </w:rPr>
+          <w:instrText xml:space="preserve"> PAGEREF _Toc204048454 \h </w:instrText>
+        </w:r>
+        <w:r>
+          <w:rPr>
+            <w:noProof/>
+            <w:webHidden/>
+          </w:rPr>
+        </w:r>
+        <w:r>
+          <w:rPr>
+            <w:noProof/>
+            <w:webHidden/>
+          </w:rPr>
+          <w:fldChar w:fldCharType="separate"/>
+        </w:r>
+        <w:r>
+          <w:rPr>
+            <w:noProof/>
+            <w:webHidden/>
+          </w:rPr>
+          <w:t>22</w:t>
+        </w:r>
+        <w:r>
+          <w:rPr>
+            <w:noProof/>
+            <w:webHidden/>
+          </w:rPr>
+          <w:fldChar w:fldCharType="end"/>
+        </w:r>
+      </w:hyperlink>
+    </w:p>
+    <w:p>
+      <w:pPr>
+        <w:pStyle w:val="TOC3"/>
+        <w:tabs>
+          <w:tab w:val="right" w:leader="dot" w:pos="9395"/>
+        </w:tabs>
+        <w:rPr>
+          <w:rFonts w:asciiTheme="minorHAnsi" w:eastAsiaTheme="minorEastAsia" w:hAnsiTheme="minorHAnsi" w:cstheme="minorBidi"/>
+          <w:noProof/>
+          <w:sz w:val="24"/>
+          <w:szCs w:val="24"/>
+        </w:rPr>
+      </w:pPr>
+      <w:hyperlink w:anchor="_Toc204048455" w:history="1">
+        <w:r>
+          <w:rPr>
+            <w:rStyle w:val="Hyperlink"/>
+            <w:noProof/>
+          </w:rPr>
+          <w:t>5.2.4. Chạy ứng dụng</w:t>
+        </w:r>
+        <w:r>
+          <w:rPr>
+            <w:noProof/>
+            <w:webHidden/>
+          </w:rPr>
+          <w:tab/>
+        </w:r>
+        <w:r>
+          <w:rPr>
+            <w:noProof/>
+            <w:webHidden/>
+          </w:rPr>
+          <w:fldChar w:fldCharType="begin"/>
+        </w:r>
+        <w:r>
+          <w:rPr>
+            <w:noProof/>
+            <w:webHidden/>
+          </w:rPr>
+          <w:instrText xml:space="preserve"> PAGEREF _Toc204048455 \h </w:instrText>
+        </w:r>
+        <w:r>
+          <w:rPr>
+            <w:noProof/>
+            <w:webHidden/>
+          </w:rPr>
+        </w:r>
+        <w:r>
+          <w:rPr>
+            <w:noProof/>
+            <w:webHidden/>
+          </w:rPr>
+          <w:fldChar w:fldCharType="separate"/>
+        </w:r>
+        <w:r>
+          <w:rPr>
+            <w:noProof/>
+            <w:webHidden/>
+          </w:rPr>
+          <w:t>23</w:t>
+        </w:r>
+        <w:r>
+          <w:rPr>
+            <w:noProof/>
+            <w:webHidden/>
+          </w:rPr>
+          <w:fldChar w:fldCharType="end"/>
+        </w:r>
+      </w:hyperlink>
+    </w:p>
+    <w:p>
+      <w:pPr>
+        <w:pStyle w:val="TOC2"/>
+        <w:tabs>
+          <w:tab w:val="right" w:leader="dot" w:pos="9395"/>
+        </w:tabs>
+        <w:rPr>
+          <w:rFonts w:asciiTheme="minorHAnsi" w:eastAsiaTheme="minorEastAsia" w:hAnsiTheme="minorHAnsi" w:cstheme="minorBidi"/>
+          <w:noProof/>
+          <w:sz w:val="24"/>
+          <w:szCs w:val="24"/>
+        </w:rPr>
+      </w:pPr>
+      <w:hyperlink w:anchor="_Toc204048456" w:history="1">
+        <w:r>
+          <w:rPr>
+            <w:rStyle w:val="Hyperlink"/>
+            <w:noProof/>
+          </w:rPr>
+          <w:t>5.3. Database Migration</w:t>
+        </w:r>
+        <w:r>
+          <w:rPr>
+            <w:noProof/>
+            <w:webHidden/>
+          </w:rPr>
+          <w:tab/>
+        </w:r>
+        <w:r>
+          <w:rPr>
+            <w:noProof/>
+            <w:webHidden/>
+          </w:rPr>
+          <w:fldChar w:fldCharType="begin"/>
+        </w:r>
+        <w:r>
+          <w:rPr>
+            <w:noProof/>
+            <w:webHidden/>
+          </w:rPr>
+          <w:instrText xml:space="preserve"> PAGEREF _Toc204048456 \h </w:instrText>
+        </w:r>
+        <w:r>
+          <w:rPr>
+            <w:noProof/>
+            <w:webHidden/>
+          </w:rPr>
+        </w:r>
+        <w:r>
+          <w:rPr>
+            <w:noProof/>
+            <w:webHidden/>
+          </w:rPr>
+          <w:fldChar w:fldCharType="separate"/>
+        </w:r>
+        <w:r>
+          <w:rPr>
+            <w:noProof/>
+            <w:webHidden/>
+          </w:rPr>
+          <w:t>23</w:t>
         </w:r>
         <w:r>
           <w:rPr>
@@ -6809,7 +7377,7 @@
       <w:r>
         <w:fldChar w:fldCharType="separate"/>
       </w:r>
-      <w:hyperlink w:anchor="_Toc204048468" w:history="1">
+      <w:hyperlink w:anchor="_Toc204048396" w:history="1">
         <w:r>
           <w:rPr>
             <w:rStyle w:val="Hyperlink"/>
@@ -6836,7 +7404,7 @@
             <w:noProof/>
             <w:webHidden/>
           </w:rPr>
-          <w:instrText xml:space="preserve"> PAGEREF _Toc204048468 \h </w:instrText>
+          <w:instrText xml:space="preserve"> PAGEREF _Toc204048396 \h </w:instrText>
         </w:r>
         <w:r>
           <w:rPr>
@@ -6880,7 +7448,7 @@
           <w:szCs w:val="24"/>
         </w:rPr>
       </w:pPr>
-      <w:hyperlink w:anchor="_Toc204048469" w:history="1">
+      <w:hyperlink w:anchor="_Toc204048397" w:history="1">
         <w:r>
           <w:rPr>
             <w:rStyle w:val="Hyperlink"/>
@@ -6907,7 +7475,7 @@
             <w:noProof/>
             <w:webHidden/>
           </w:rPr>
-          <w:instrText xml:space="preserve"> PAGEREF _Toc204048469 \h </w:instrText>
+          <w:instrText xml:space="preserve"> PAGEREF _Toc204048397 \h </w:instrText>
         </w:r>
         <w:r>
           <w:rPr>
@@ -6951,7 +7519,7 @@
           <w:szCs w:val="24"/>
         </w:rPr>
       </w:pPr>
-      <w:hyperlink w:anchor="_Toc204048470" w:history="1">
+      <w:hyperlink w:anchor="_Toc204048398" w:history="1">
         <w:r>
           <w:rPr>
             <w:rStyle w:val="Hyperlink"/>
@@ -6978,7 +7546,7 @@
             <w:noProof/>
             <w:webHidden/>
           </w:rPr>
-          <w:instrText xml:space="preserve"> PAGEREF _Toc204048470 \h </w:instrText>
+          <w:instrText xml:space="preserve"> PAGEREF _Toc204048398 \h </w:instrText>
         </w:r>
         <w:r>
           <w:rPr>
@@ -6999,6 +7567,77 @@
             <w:webHidden/>
           </w:rPr>
           <w:t>6</w:t>
+        </w:r>
+        <w:r>
+          <w:rPr>
+            <w:noProof/>
+            <w:webHidden/>
+          </w:rPr>
+          <w:fldChar w:fldCharType="end"/>
+        </w:r>
+      </w:hyperlink>
+    </w:p>
+    <w:p>
+      <w:pPr>
+        <w:pStyle w:val="TOC1"/>
+        <w:tabs>
+          <w:tab w:val="right" w:leader="dot" w:pos="9395"/>
+        </w:tabs>
+        <w:rPr>
+          <w:rFonts w:asciiTheme="minorHAnsi" w:eastAsiaTheme="minorEastAsia" w:hAnsiTheme="minorHAnsi" w:cstheme="minorBidi"/>
+          <w:noProof/>
+          <w:sz w:val="24"/>
+          <w:szCs w:val="24"/>
+        </w:rPr>
+      </w:pPr>
+      <w:hyperlink w:anchor="_Toc204048399" w:history="1">
+        <w:r>
+          <w:rPr>
+            <w:rStyle w:val="Hyperlink"/>
+            <w:noProof/>
+          </w:rPr>
+          <w:t>Hình 5.1. Cấu trúc thư mục</w:t>
+        </w:r>
+        <w:r>
+          <w:rPr>
+            <w:noProof/>
+            <w:webHidden/>
+          </w:rPr>
+          <w:tab/>
+        </w:r>
+        <w:r>
+          <w:rPr>
+            <w:noProof/>
+            <w:webHidden/>
+          </w:rPr>
+          <w:fldChar w:fldCharType="begin"/>
+        </w:r>
+        <w:r>
+          <w:rPr>
+            <w:noProof/>
+            <w:webHidden/>
+          </w:rPr>
+          <w:instrText xml:space="preserve"> PAGEREF _Toc204048399 \h </w:instrText>
+        </w:r>
+        <w:r>
+          <w:rPr>
+            <w:noProof/>
+            <w:webHidden/>
+          </w:rPr>
+        </w:r>
+        <w:r>
+          <w:rPr>
+            <w:noProof/>
+            <w:webHidden/>
+          </w:rPr>
+          <w:fldChar w:fldCharType="separate"/>
+        </w:r>
+        <w:r>
+          <w:rPr>
+            <w:noProof/>
+            <w:webHidden/>
+          </w:rPr>
+          <w:t>21</w:t>
         </w:r>
         <w:r>
           <w:rPr>
@@ -7041,7 +7680,7 @@
       <w:pPr>
         <w:pStyle w:val="CHUONG"/>
       </w:pPr>
-      <w:bookmarkStart w:id="0" w:name="_Toc204048419"/>
+      <w:bookmarkStart w:id="0" w:name="_Toc204048400"/>
       <w:r>
         <w:lastRenderedPageBreak/>
         <w:t>CHƯƠNG 1 GIỚI THIỆU</w:t>
@@ -7055,7 +7694,7 @@
           <w:rFonts w:cs="Times New Roman"/>
         </w:rPr>
       </w:pPr>
-      <w:bookmarkStart w:id="1" w:name="_Toc204048420"/>
+      <w:bookmarkStart w:id="1" w:name="_Toc204048401"/>
       <w:r>
         <w:rPr>
           <w:rFonts w:cs="Times New Roman"/>
@@ -7297,7 +7936,7 @@
           <w:rFonts w:cs="Times New Roman"/>
         </w:rPr>
       </w:pPr>
-      <w:bookmarkStart w:id="2" w:name="_Toc204048421"/>
+      <w:bookmarkStart w:id="2" w:name="_Toc204048402"/>
       <w:r>
         <w:rPr>
           <w:rFonts w:cs="Times New Roman"/>
@@ -7342,7 +7981,7 @@
           <w:rFonts w:cs="Times New Roman"/>
         </w:rPr>
       </w:pPr>
-      <w:bookmarkStart w:id="3" w:name="_Toc204048422"/>
+      <w:bookmarkStart w:id="3" w:name="_Toc204048403"/>
       <w:r>
         <w:rPr>
           <w:rFonts w:cs="Times New Roman"/>
@@ -7358,7 +7997,7 @@
           <w:rFonts w:cs="Times New Roman"/>
         </w:rPr>
       </w:pPr>
-      <w:bookmarkStart w:id="4" w:name="_Toc204048423"/>
+      <w:bookmarkStart w:id="4" w:name="_Toc204048404"/>
       <w:r>
         <w:rPr>
           <w:rFonts w:cs="Times New Roman"/>
@@ -7440,7 +8079,7 @@
           <w:rFonts w:cs="Times New Roman"/>
         </w:rPr>
       </w:pPr>
-      <w:bookmarkStart w:id="5" w:name="_Toc204048424"/>
+      <w:bookmarkStart w:id="5" w:name="_Toc204048405"/>
       <w:r>
         <w:rPr>
           <w:rFonts w:cs="Times New Roman"/>
@@ -7566,7 +8205,7 @@
           <w:rFonts w:cs="Times New Roman"/>
         </w:rPr>
       </w:pPr>
-      <w:bookmarkStart w:id="6" w:name="_Toc204048425"/>
+      <w:bookmarkStart w:id="6" w:name="_Toc204048406"/>
       <w:r>
         <w:rPr>
           <w:rFonts w:cs="Times New Roman"/>
@@ -7648,7 +8287,7 @@
           <w:rFonts w:cs="Times New Roman"/>
         </w:rPr>
       </w:pPr>
-      <w:bookmarkStart w:id="7" w:name="_Toc204048426"/>
+      <w:bookmarkStart w:id="7" w:name="_Toc204048407"/>
       <w:r>
         <w:rPr>
           <w:rFonts w:cs="Times New Roman"/>
@@ -7730,7 +8369,7 @@
           <w:rFonts w:cs="Times New Roman"/>
         </w:rPr>
       </w:pPr>
-      <w:bookmarkStart w:id="8" w:name="_Toc204048427"/>
+      <w:bookmarkStart w:id="8" w:name="_Toc204048408"/>
       <w:r>
         <w:rPr>
           <w:rFonts w:cs="Times New Roman"/>
@@ -7747,7 +8386,7 @@
           <w:rFonts w:cs="Times New Roman"/>
         </w:rPr>
       </w:pPr>
-      <w:bookmarkStart w:id="9" w:name="_Toc204048428"/>
+      <w:bookmarkStart w:id="9" w:name="_Toc204048409"/>
       <w:r>
         <w:rPr>
           <w:rFonts w:cs="Times New Roman"/>
@@ -8001,7 +8640,7 @@
           <w:rFonts w:cs="Times New Roman"/>
         </w:rPr>
       </w:pPr>
-      <w:bookmarkStart w:id="10" w:name="_Toc204048429"/>
+      <w:bookmarkStart w:id="10" w:name="_Toc204048410"/>
       <w:r>
         <w:rPr>
           <w:rFonts w:cs="Times New Roman"/>
@@ -8076,7 +8715,7 @@
       <w:pPr>
         <w:pStyle w:val="Hnh"/>
       </w:pPr>
-      <w:bookmarkStart w:id="11" w:name="_Toc204048468"/>
+      <w:bookmarkStart w:id="11" w:name="_Toc204048396"/>
       <w:r>
         <w:t xml:space="preserve">Hình </w:t>
       </w:r>
@@ -8150,7 +8789,7 @@
       <w:pPr>
         <w:pStyle w:val="Hnh"/>
       </w:pPr>
-      <w:bookmarkStart w:id="12" w:name="_Toc204048469"/>
+      <w:bookmarkStart w:id="12" w:name="_Toc204048397"/>
       <w:r>
         <w:t>Hình 1.2. Mô hình dữ liệu mức Luận lý</w:t>
       </w:r>
@@ -8250,7 +8889,7 @@
       <w:pPr>
         <w:pStyle w:val="Hnh"/>
       </w:pPr>
-      <w:bookmarkStart w:id="13" w:name="_Toc204048470"/>
+      <w:bookmarkStart w:id="13" w:name="_Toc204048398"/>
       <w:r>
         <w:t>Hình 1.3. Mô hình dữ liệu mứcVật lý</w:t>
       </w:r>
@@ -8263,7 +8902,7 @@
       <w:r>
         <w:br w:type="page"/>
       </w:r>
-      <w:bookmarkStart w:id="14" w:name="_Toc204048430"/>
+      <w:bookmarkStart w:id="14" w:name="_Toc204048411"/>
       <w:r>
         <w:lastRenderedPageBreak/>
         <w:t>CHƯƠNG 2 CƠ SỞ LÝ THUYẾT</w:t>
@@ -8277,7 +8916,7 @@
           <w:rFonts w:cs="Times New Roman"/>
         </w:rPr>
       </w:pPr>
-      <w:bookmarkStart w:id="15" w:name="_Toc204048431"/>
+      <w:bookmarkStart w:id="15" w:name="_Toc204048412"/>
       <w:r>
         <w:rPr>
           <w:rFonts w:cs="Times New Roman"/>
@@ -8293,7 +8932,7 @@
           <w:rFonts w:cs="Times New Roman"/>
         </w:rPr>
       </w:pPr>
-      <w:bookmarkStart w:id="16" w:name="_Toc204048432"/>
+      <w:bookmarkStart w:id="16" w:name="_Toc204048413"/>
       <w:r>
         <w:rPr>
           <w:rFonts w:cs="Times New Roman"/>
@@ -8323,7 +8962,7 @@
           <w:rFonts w:cs="Times New Roman"/>
         </w:rPr>
       </w:pPr>
-      <w:bookmarkStart w:id="17" w:name="_Toc204048433"/>
+      <w:bookmarkStart w:id="17" w:name="_Toc204048414"/>
       <w:r>
         <w:rPr>
           <w:rFonts w:cs="Times New Roman"/>
@@ -8350,7 +8989,7 @@
       <w:pPr>
         <w:pStyle w:val="1111"/>
       </w:pPr>
-      <w:bookmarkStart w:id="18" w:name="_Toc204048434"/>
+      <w:bookmarkStart w:id="18" w:name="_Toc204048415"/>
       <w:r>
         <w:t>2.1.2.1 Giá trị của Tuyên ngôn Agile</w:t>
       </w:r>
@@ -8416,7 +9055,7 @@
       <w:pPr>
         <w:pStyle w:val="1111"/>
       </w:pPr>
-      <w:bookmarkStart w:id="19" w:name="_Toc204048435"/>
+      <w:bookmarkStart w:id="19" w:name="_Toc204048416"/>
       <w:r>
         <w:t>2.1.2.2 Nguyên tắc của Tuyên ngôn Agile</w:t>
       </w:r>
@@ -8598,7 +9237,7 @@
           <w:rFonts w:cs="Times New Roman"/>
         </w:rPr>
       </w:pPr>
-      <w:bookmarkStart w:id="20" w:name="_Toc204048436"/>
+      <w:bookmarkStart w:id="20" w:name="_Toc204048417"/>
       <w:r>
         <w:rPr>
           <w:rFonts w:cs="Times New Roman"/>
@@ -8614,7 +9253,7 @@
           <w:rFonts w:cs="Times New Roman"/>
         </w:rPr>
       </w:pPr>
-      <w:bookmarkStart w:id="21" w:name="_Toc204048437"/>
+      <w:bookmarkStart w:id="21" w:name="_Toc204048418"/>
       <w:r>
         <w:rPr>
           <w:rFonts w:cs="Times New Roman"/>
@@ -8658,7 +9297,7 @@
           <w:rFonts w:cs="Times New Roman"/>
         </w:rPr>
       </w:pPr>
-      <w:bookmarkStart w:id="22" w:name="_Toc204048438"/>
+      <w:bookmarkStart w:id="22" w:name="_Toc204048419"/>
       <w:r>
         <w:rPr>
           <w:rFonts w:cs="Times New Roman"/>
@@ -8685,7 +9324,7 @@
       <w:pPr>
         <w:pStyle w:val="1111"/>
       </w:pPr>
-      <w:bookmarkStart w:id="23" w:name="_Toc204048439"/>
+      <w:bookmarkStart w:id="23" w:name="_Toc204048420"/>
       <w:r>
         <w:t>2.2.2.1 Thuật ngữ SCRUM</w:t>
       </w:r>
@@ -8894,7 +9533,7 @@
       <w:pPr>
         <w:pStyle w:val="1111"/>
       </w:pPr>
-      <w:bookmarkStart w:id="24" w:name="_Toc204048440"/>
+      <w:bookmarkStart w:id="24" w:name="_Toc204048421"/>
       <w:r>
         <w:t>2.2.2.2 Các vai trò quan trọng trong Scrum</w:t>
       </w:r>
@@ -8951,7 +9590,7 @@
           <w:rFonts w:cs="Times New Roman"/>
         </w:rPr>
       </w:pPr>
-      <w:bookmarkStart w:id="25" w:name="_Toc204048441"/>
+      <w:bookmarkStart w:id="25" w:name="_Toc204048422"/>
       <w:r>
         <w:rPr>
           <w:rFonts w:cs="Times New Roman"/>
@@ -8981,7 +9620,7 @@
           <w:rFonts w:cs="Times New Roman"/>
         </w:rPr>
       </w:pPr>
-      <w:bookmarkStart w:id="26" w:name="_Toc204048442"/>
+      <w:bookmarkStart w:id="26" w:name="_Toc204048423"/>
       <w:r>
         <w:rPr>
           <w:rFonts w:cs="Times New Roman"/>
@@ -9064,7 +9703,7 @@
           <w:rFonts w:cs="Times New Roman"/>
         </w:rPr>
       </w:pPr>
-      <w:bookmarkStart w:id="27" w:name="_Toc204048443"/>
+      <w:bookmarkStart w:id="27" w:name="_Toc204048424"/>
       <w:r>
         <w:rPr>
           <w:rFonts w:cs="Times New Roman"/>
@@ -9146,7 +9785,7 @@
           <w:rFonts w:cs="Times New Roman"/>
         </w:rPr>
       </w:pPr>
-      <w:bookmarkStart w:id="28" w:name="_Toc204048444"/>
+      <w:bookmarkStart w:id="28" w:name="_Toc204048425"/>
       <w:r>
         <w:rPr>
           <w:rFonts w:cs="Times New Roman"/>
@@ -9162,7 +9801,7 @@
           <w:rFonts w:cs="Times New Roman"/>
         </w:rPr>
       </w:pPr>
-      <w:bookmarkStart w:id="29" w:name="_Toc204048445"/>
+      <w:bookmarkStart w:id="29" w:name="_Toc204048426"/>
       <w:r>
         <w:rPr>
           <w:rFonts w:cs="Times New Roman"/>
@@ -9175,7 +9814,7 @@
       <w:pPr>
         <w:pStyle w:val="1111"/>
       </w:pPr>
-      <w:bookmarkStart w:id="30" w:name="_Toc204048446"/>
+      <w:bookmarkStart w:id="30" w:name="_Toc204048427"/>
       <w:r>
         <w:t>2.3.1.1 Tổng quan về RESTful API</w:t>
       </w:r>
@@ -9199,7 +9838,7 @@
       <w:pPr>
         <w:pStyle w:val="1111"/>
       </w:pPr>
-      <w:bookmarkStart w:id="31" w:name="_Toc204048447"/>
+      <w:bookmarkStart w:id="31" w:name="_Toc204048428"/>
       <w:r>
         <w:t>2.3.1.2 RESTful hoạt động như thế nào?</w:t>
       </w:r>
@@ -9328,7 +9967,7 @@
           <w:rFonts w:cs="Times New Roman"/>
         </w:rPr>
       </w:pPr>
-      <w:bookmarkStart w:id="32" w:name="_Toc204048448"/>
+      <w:bookmarkStart w:id="32" w:name="_Toc204048429"/>
       <w:r>
         <w:rPr>
           <w:rFonts w:cs="Times New Roman"/>
@@ -9373,7 +10012,7 @@
           <w:rFonts w:cs="Times New Roman"/>
         </w:rPr>
       </w:pPr>
-      <w:bookmarkStart w:id="33" w:name="_Toc204048449"/>
+      <w:bookmarkStart w:id="33" w:name="_Toc204048430"/>
       <w:r>
         <w:rPr>
           <w:rFonts w:cs="Times New Roman"/>
@@ -9386,7 +10025,7 @@
       <w:pPr>
         <w:pStyle w:val="1111"/>
       </w:pPr>
-      <w:bookmarkStart w:id="34" w:name="_Toc204048450"/>
+      <w:bookmarkStart w:id="34" w:name="_Toc204048431"/>
       <w:r>
         <w:t>2.3.3.1 Node.js</w:t>
       </w:r>
@@ -9593,7 +10232,7 @@
       <w:pPr>
         <w:pStyle w:val="1111"/>
       </w:pPr>
-      <w:bookmarkStart w:id="35" w:name="_Toc204048451"/>
+      <w:bookmarkStart w:id="35" w:name="_Toc204048432"/>
       <w:r>
         <w:t>2.3.3.2 Express.js</w:t>
       </w:r>
@@ -9800,7 +10439,7 @@
           <w:rFonts w:cs="Times New Roman"/>
         </w:rPr>
       </w:pPr>
-      <w:bookmarkStart w:id="36" w:name="_Toc204048452"/>
+      <w:bookmarkStart w:id="36" w:name="_Toc204048433"/>
       <w:r>
         <w:rPr>
           <w:rFonts w:cs="Times New Roman"/>
@@ -9827,7 +10466,7 @@
       <w:pPr>
         <w:pStyle w:val="1111"/>
       </w:pPr>
-      <w:bookmarkStart w:id="37" w:name="_Toc204048453"/>
+      <w:bookmarkStart w:id="37" w:name="_Toc204048434"/>
       <w:r>
         <w:lastRenderedPageBreak/>
         <w:t>2.3.4.1 PostgreSQL (Backend chính)</w:t>
@@ -9922,7 +10561,7 @@
       <w:pPr>
         <w:pStyle w:val="1111"/>
       </w:pPr>
-      <w:bookmarkStart w:id="38" w:name="_Toc204048454"/>
+      <w:bookmarkStart w:id="38" w:name="_Toc204048435"/>
       <w:r>
         <w:t>2.3.4.2 MySQL (Frontend API)</w:t>
       </w:r>
@@ -10016,7 +10655,7 @@
       <w:pPr>
         <w:pStyle w:val="1111"/>
       </w:pPr>
-      <w:bookmarkStart w:id="39" w:name="_Toc204048455"/>
+      <w:bookmarkStart w:id="39" w:name="_Toc204048436"/>
       <w:r>
         <w:t>2.3.4.3 Database Tools</w:t>
       </w:r>
@@ -10070,7 +10709,7 @@
       <w:pPr>
         <w:pStyle w:val="1111"/>
       </w:pPr>
-      <w:bookmarkStart w:id="40" w:name="_Toc204048456"/>
+      <w:bookmarkStart w:id="40" w:name="_Toc204048437"/>
       <w:r>
         <w:t>2.3.4.4 Redis</w:t>
       </w:r>
@@ -10153,7 +10792,7 @@
           <w:rFonts w:cs="Times New Roman"/>
         </w:rPr>
       </w:pPr>
-      <w:bookmarkStart w:id="41" w:name="_Toc204048457"/>
+      <w:bookmarkStart w:id="41" w:name="_Toc204048438"/>
       <w:r>
         <w:rPr>
           <w:rFonts w:cs="Times New Roman"/>
@@ -10167,7 +10806,7 @@
       <w:pPr>
         <w:pStyle w:val="1111"/>
       </w:pPr>
-      <w:bookmarkStart w:id="42" w:name="_Toc204048458"/>
+      <w:bookmarkStart w:id="42" w:name="_Toc204048439"/>
       <w:r>
         <w:t>2.3.5.1 MVC là gì?</w:t>
       </w:r>
@@ -10191,7 +10830,7 @@
       <w:pPr>
         <w:pStyle w:val="1111"/>
       </w:pPr>
-      <w:bookmarkStart w:id="43" w:name="_Toc204048459"/>
+      <w:bookmarkStart w:id="43" w:name="_Toc204048440"/>
       <w:r>
         <w:t>2.3.5.2 MVC hoạt động như thế nào?</w:t>
       </w:r>
@@ -10321,7 +10960,7 @@
       <w:r>
         <w:br w:type="page"/>
       </w:r>
-      <w:bookmarkStart w:id="44" w:name="_Toc204048460"/>
+      <w:bookmarkStart w:id="44" w:name="_Toc204048441"/>
       <w:r>
         <w:lastRenderedPageBreak/>
         <w:t>CHƯƠNG 3 XÁC ĐỊNH NHU CẦU</w:t>
@@ -10335,7 +10974,7 @@
           <w:rFonts w:cs="Times New Roman"/>
         </w:rPr>
       </w:pPr>
-      <w:bookmarkStart w:id="45" w:name="_Toc204048461"/>
+      <w:bookmarkStart w:id="45" w:name="_Toc204048442"/>
       <w:r>
         <w:rPr>
           <w:rFonts w:cs="Times New Roman"/>
@@ -10748,7 +11387,7 @@
           <w:rFonts w:cs="Times New Roman"/>
         </w:rPr>
       </w:pPr>
-      <w:bookmarkStart w:id="46" w:name="_Toc204048462"/>
+      <w:bookmarkStart w:id="46" w:name="_Toc204048443"/>
       <w:r>
         <w:rPr>
           <w:rFonts w:cs="Times New Roman"/>
@@ -10841,7 +11480,7 @@
           <w:rFonts w:cs="Times New Roman"/>
         </w:rPr>
       </w:pPr>
-      <w:bookmarkStart w:id="47" w:name="_Toc204048463"/>
+      <w:bookmarkStart w:id="47" w:name="_Toc204048444"/>
       <w:r>
         <w:rPr>
           <w:rFonts w:cs="Times New Roman"/>
@@ -11115,7 +11754,7 @@
           <w:rFonts w:cs="Times New Roman"/>
         </w:rPr>
       </w:pPr>
-      <w:bookmarkStart w:id="48" w:name="_Toc204048464"/>
+      <w:bookmarkStart w:id="48" w:name="_Toc204048445"/>
       <w:r>
         <w:rPr>
           <w:rFonts w:cs="Times New Roman"/>
@@ -11180,7 +11819,7 @@
       <w:r>
         <w:br w:type="page"/>
       </w:r>
-      <w:bookmarkStart w:id="49" w:name="_Toc204048465"/>
+      <w:bookmarkStart w:id="49" w:name="_Toc204048446"/>
       <w:r>
         <w:lastRenderedPageBreak/>
         <w:t>CHƯƠNG 4 LẬP KẾ HOẠCH SCRUM</w:t>
@@ -11191,7 +11830,7 @@
       <w:pPr>
         <w:pStyle w:val="11"/>
       </w:pPr>
-      <w:bookmarkStart w:id="50" w:name="_Toc204048466"/>
+      <w:bookmarkStart w:id="50" w:name="_Toc204048447"/>
       <w:r>
         <w:t>4.1 Sprint 1:</w:t>
       </w:r>
@@ -15052,7 +15691,7 @@
       <w:pPr>
         <w:pStyle w:val="11"/>
       </w:pPr>
-      <w:bookmarkStart w:id="51" w:name="_Toc204048467"/>
+      <w:bookmarkStart w:id="51" w:name="_Toc204048448"/>
       <w:r>
         <w:t>4.2 Sprint 2:</w:t>
       </w:r>
@@ -15973,7 +16612,1236 @@
         </w:tc>
       </w:tr>
     </w:tbl>
+    <w:p>
+      <w:pPr>
+        <w:rPr>
+          <w:szCs w:val="26"/>
+        </w:rPr>
+      </w:pPr>
+    </w:p>
+    <w:p>
+      <w:pPr>
+        <w:pStyle w:val="CHUONG"/>
+        <w:rPr>
+          <w:sz w:val="26"/>
+        </w:rPr>
+      </w:pPr>
+      <w:r>
+        <w:br w:type="page"/>
+      </w:r>
+      <w:bookmarkStart w:id="52" w:name="_Toc204048449"/>
+      <w:r>
+        <w:lastRenderedPageBreak/>
+        <w:t xml:space="preserve">CHƯƠNG 5 </w:t>
+      </w:r>
+      <w:r>
+        <w:t>THIẾT KẾ HỆ THỐNG</w:t>
+      </w:r>
+      <w:bookmarkEnd w:id="52"/>
+    </w:p>
+    <w:p>
+      <w:pPr>
+        <w:pStyle w:val="11"/>
+        <w:rPr>
+          <w:rFonts w:cs="Times New Roman"/>
+        </w:rPr>
+      </w:pPr>
+      <w:bookmarkStart w:id="53" w:name="_Toc204048450"/>
+      <w:r>
+        <w:rPr>
+          <w:rFonts w:cs="Times New Roman"/>
+        </w:rPr>
+        <w:t>5.1. Cấu trúc thư mục dự án</w:t>
+      </w:r>
+      <w:bookmarkEnd w:id="53"/>
+    </w:p>
+    <w:p>
+      <w:pPr>
+        <w:ind w:left="2160"/>
+        <w:rPr>
+          <w:szCs w:val="26"/>
+        </w:rPr>
+      </w:pPr>
+      <w:r>
+        <w:rPr>
+          <w:szCs w:val="26"/>
+        </w:rPr>
+        <w:t>schedule-manager/</w:t>
+      </w:r>
+    </w:p>
+    <w:p>
+      <w:pPr>
+        <w:ind w:left="2160"/>
+        <w:rPr>
+          <w:szCs w:val="26"/>
+        </w:rPr>
+      </w:pPr>
+      <w:r>
+        <w:rPr>
+          <w:rFonts w:eastAsia="MS Gothic"/>
+          <w:szCs w:val="26"/>
+        </w:rPr>
+        <w:t>├</w:t>
+      </w:r>
+      <w:r>
+        <w:rPr>
+          <w:szCs w:val="26"/>
+        </w:rPr>
+        <w:t>── backend/                 # Backend API</w:t>
+      </w:r>
+    </w:p>
+    <w:p>
+      <w:pPr>
+        <w:ind w:left="2160"/>
+        <w:rPr>
+          <w:szCs w:val="26"/>
+        </w:rPr>
+      </w:pPr>
+      <w:r>
+        <w:rPr>
+          <w:szCs w:val="26"/>
+        </w:rPr>
+        <w:t xml:space="preserve">│   </w:t>
+      </w:r>
+      <w:r>
+        <w:rPr>
+          <w:rFonts w:eastAsia="MS Gothic"/>
+          <w:szCs w:val="26"/>
+        </w:rPr>
+        <w:t>├</w:t>
+      </w:r>
+      <w:r>
+        <w:rPr>
+          <w:szCs w:val="26"/>
+        </w:rPr>
+        <w:t>── src/</w:t>
+      </w:r>
+    </w:p>
+    <w:p>
+      <w:pPr>
+        <w:ind w:left="2160"/>
+        <w:rPr>
+          <w:szCs w:val="26"/>
+        </w:rPr>
+      </w:pPr>
+      <w:r>
+        <w:rPr>
+          <w:szCs w:val="26"/>
+        </w:rPr>
+        <w:t xml:space="preserve">│   │   </w:t>
+      </w:r>
+      <w:r>
+        <w:rPr>
+          <w:rFonts w:eastAsia="MS Gothic"/>
+          <w:szCs w:val="26"/>
+        </w:rPr>
+        <w:t>├</w:t>
+      </w:r>
+      <w:r>
+        <w:rPr>
+          <w:szCs w:val="26"/>
+        </w:rPr>
+        <w:t>── config/         # Database &amp; app config</w:t>
+      </w:r>
+    </w:p>
+    <w:p>
+      <w:pPr>
+        <w:ind w:left="2160"/>
+        <w:rPr>
+          <w:szCs w:val="26"/>
+        </w:rPr>
+      </w:pPr>
+      <w:r>
+        <w:rPr>
+          <w:szCs w:val="26"/>
+        </w:rPr>
+        <w:t xml:space="preserve">│   │   </w:t>
+      </w:r>
+      <w:r>
+        <w:rPr>
+          <w:rFonts w:eastAsia="MS Gothic"/>
+          <w:szCs w:val="26"/>
+        </w:rPr>
+        <w:t>├</w:t>
+      </w:r>
+      <w:r>
+        <w:rPr>
+          <w:szCs w:val="26"/>
+        </w:rPr>
+        <w:t>── middleware/     # Authentication middleware</w:t>
+      </w:r>
+    </w:p>
+    <w:p>
+      <w:pPr>
+        <w:ind w:left="2160"/>
+        <w:rPr>
+          <w:szCs w:val="26"/>
+        </w:rPr>
+      </w:pPr>
+      <w:r>
+        <w:rPr>
+          <w:szCs w:val="26"/>
+        </w:rPr>
+        <w:t xml:space="preserve">│   │   </w:t>
+      </w:r>
+      <w:r>
+        <w:rPr>
+          <w:rFonts w:eastAsia="MS Gothic"/>
+          <w:szCs w:val="26"/>
+        </w:rPr>
+        <w:t>├</w:t>
+      </w:r>
+      <w:r>
+        <w:rPr>
+          <w:szCs w:val="26"/>
+        </w:rPr>
+        <w:t>── routes/         # API routes</w:t>
+      </w:r>
+    </w:p>
+    <w:p>
+      <w:pPr>
+        <w:ind w:left="2160"/>
+        <w:rPr>
+          <w:szCs w:val="26"/>
+        </w:rPr>
+      </w:pPr>
+      <w:r>
+        <w:rPr>
+          <w:szCs w:val="26"/>
+        </w:rPr>
+        <w:t>│   │   └── server.js       # Main server file</w:t>
+      </w:r>
+    </w:p>
+    <w:p>
+      <w:pPr>
+        <w:ind w:left="2160"/>
+        <w:rPr>
+          <w:szCs w:val="26"/>
+        </w:rPr>
+      </w:pPr>
+      <w:r>
+        <w:rPr>
+          <w:szCs w:val="26"/>
+        </w:rPr>
+        <w:t xml:space="preserve">│   </w:t>
+      </w:r>
+      <w:r>
+        <w:rPr>
+          <w:rFonts w:eastAsia="MS Gothic"/>
+          <w:szCs w:val="26"/>
+        </w:rPr>
+        <w:t>├</w:t>
+      </w:r>
+      <w:r>
+        <w:rPr>
+          <w:szCs w:val="26"/>
+        </w:rPr>
+        <w:t>── migrations/         # Database migrations</w:t>
+      </w:r>
+    </w:p>
+    <w:p>
+      <w:pPr>
+        <w:ind w:left="2160"/>
+        <w:rPr>
+          <w:szCs w:val="26"/>
+        </w:rPr>
+      </w:pPr>
+      <w:r>
+        <w:rPr>
+          <w:szCs w:val="26"/>
+        </w:rPr>
+        <w:t xml:space="preserve">│   </w:t>
+      </w:r>
+      <w:r>
+        <w:rPr>
+          <w:rFonts w:eastAsia="MS Gothic"/>
+          <w:szCs w:val="26"/>
+        </w:rPr>
+        <w:t>├</w:t>
+      </w:r>
+      <w:r>
+        <w:rPr>
+          <w:szCs w:val="26"/>
+        </w:rPr>
+        <w:t>── Dockerfile          # Docker config</w:t>
+      </w:r>
+    </w:p>
+    <w:p>
+      <w:pPr>
+        <w:ind w:left="2160"/>
+        <w:rPr>
+          <w:szCs w:val="26"/>
+        </w:rPr>
+      </w:pPr>
+      <w:r>
+        <w:rPr>
+          <w:szCs w:val="26"/>
+        </w:rPr>
+        <w:t>│   └── package.json        # Dependencies</w:t>
+      </w:r>
+    </w:p>
+    <w:p>
+      <w:pPr>
+        <w:ind w:left="2160"/>
+        <w:rPr>
+          <w:szCs w:val="26"/>
+        </w:rPr>
+      </w:pPr>
+      <w:r>
+        <w:rPr>
+          <w:rFonts w:eastAsia="MS Gothic"/>
+          <w:szCs w:val="26"/>
+        </w:rPr>
+        <w:t>├</w:t>
+      </w:r>
+      <w:r>
+        <w:rPr>
+          <w:szCs w:val="26"/>
+        </w:rPr>
+        <w:t>── frontend/               # Frontend app</w:t>
+      </w:r>
+    </w:p>
+    <w:p>
+      <w:pPr>
+        <w:ind w:left="2160"/>
+        <w:rPr>
+          <w:szCs w:val="26"/>
+        </w:rPr>
+      </w:pPr>
+      <w:r>
+        <w:rPr>
+          <w:szCs w:val="26"/>
+        </w:rPr>
+        <w:t xml:space="preserve">│   </w:t>
+      </w:r>
+      <w:r>
+        <w:rPr>
+          <w:rFonts w:eastAsia="MS Gothic"/>
+          <w:szCs w:val="26"/>
+        </w:rPr>
+        <w:t>├</w:t>
+      </w:r>
+      <w:r>
+        <w:rPr>
+          <w:szCs w:val="26"/>
+        </w:rPr>
+        <w:t>── src/</w:t>
+      </w:r>
+    </w:p>
+    <w:p>
+      <w:pPr>
+        <w:ind w:left="2160"/>
+        <w:rPr>
+          <w:szCs w:val="26"/>
+        </w:rPr>
+      </w:pPr>
+      <w:r>
+        <w:rPr>
+          <w:szCs w:val="26"/>
+        </w:rPr>
+        <w:t xml:space="preserve">│   │   </w:t>
+      </w:r>
+      <w:r>
+        <w:rPr>
+          <w:rFonts w:eastAsia="MS Gothic"/>
+          <w:szCs w:val="26"/>
+        </w:rPr>
+        <w:t>├</w:t>
+      </w:r>
+      <w:r>
+        <w:rPr>
+          <w:szCs w:val="26"/>
+        </w:rPr>
+        <w:t>── app/           # Next.js app directory</w:t>
+      </w:r>
+    </w:p>
+    <w:p>
+      <w:pPr>
+        <w:ind w:left="2160"/>
+        <w:rPr>
+          <w:szCs w:val="26"/>
+        </w:rPr>
+      </w:pPr>
+      <w:r>
+        <w:rPr>
+          <w:szCs w:val="26"/>
+        </w:rPr>
+        <w:t xml:space="preserve">│   │   </w:t>
+      </w:r>
+      <w:r>
+        <w:rPr>
+          <w:rFonts w:eastAsia="MS Gothic"/>
+          <w:szCs w:val="26"/>
+        </w:rPr>
+        <w:t>├</w:t>
+      </w:r>
+      <w:r>
+        <w:rPr>
+          <w:szCs w:val="26"/>
+        </w:rPr>
+        <w:t>── components/    # React components</w:t>
+      </w:r>
+    </w:p>
+    <w:p>
+      <w:pPr>
+        <w:ind w:left="2160"/>
+        <w:rPr>
+          <w:szCs w:val="26"/>
+        </w:rPr>
+      </w:pPr>
+      <w:r>
+        <w:rPr>
+          <w:szCs w:val="26"/>
+        </w:rPr>
+        <w:t xml:space="preserve">│   │   </w:t>
+      </w:r>
+      <w:r>
+        <w:rPr>
+          <w:rFonts w:eastAsia="MS Gothic"/>
+          <w:szCs w:val="26"/>
+        </w:rPr>
+        <w:t>├</w:t>
+      </w:r>
+      <w:r>
+        <w:rPr>
+          <w:szCs w:val="26"/>
+        </w:rPr>
+        <w:t>── hooks/         # Custom hooks</w:t>
+      </w:r>
+    </w:p>
+    <w:p>
+      <w:pPr>
+        <w:ind w:left="2160"/>
+        <w:rPr>
+          <w:szCs w:val="26"/>
+        </w:rPr>
+      </w:pPr>
+      <w:r>
+        <w:rPr>
+          <w:szCs w:val="26"/>
+        </w:rPr>
+        <w:t xml:space="preserve">│   │   </w:t>
+      </w:r>
+      <w:r>
+        <w:rPr>
+          <w:rFonts w:eastAsia="MS Gothic"/>
+          <w:szCs w:val="26"/>
+        </w:rPr>
+        <w:t>├</w:t>
+      </w:r>
+      <w:r>
+        <w:rPr>
+          <w:szCs w:val="26"/>
+        </w:rPr>
+        <w:t>── lib/           # Utilities &amp; API client</w:t>
+      </w:r>
+    </w:p>
+    <w:p>
+      <w:pPr>
+        <w:ind w:left="2160"/>
+        <w:rPr>
+          <w:szCs w:val="26"/>
+        </w:rPr>
+      </w:pPr>
+      <w:r>
+        <w:rPr>
+          <w:szCs w:val="26"/>
+        </w:rPr>
+        <w:t xml:space="preserve">│   │   </w:t>
+      </w:r>
+      <w:r>
+        <w:rPr>
+          <w:rFonts w:eastAsia="MS Gothic"/>
+          <w:szCs w:val="26"/>
+        </w:rPr>
+        <w:t>├</w:t>
+      </w:r>
+      <w:r>
+        <w:rPr>
+          <w:szCs w:val="26"/>
+        </w:rPr>
+        <w:t>── store/         # State management</w:t>
+      </w:r>
+    </w:p>
+    <w:p>
+      <w:pPr>
+        <w:ind w:left="2160"/>
+        <w:rPr>
+          <w:szCs w:val="26"/>
+        </w:rPr>
+      </w:pPr>
+      <w:r>
+        <w:rPr>
+          <w:szCs w:val="26"/>
+        </w:rPr>
+        <w:t>│   │   └── types/         # TypeScript types</w:t>
+      </w:r>
+    </w:p>
+    <w:p>
+      <w:pPr>
+        <w:ind w:left="2160"/>
+        <w:rPr>
+          <w:szCs w:val="26"/>
+        </w:rPr>
+      </w:pPr>
+      <w:r>
+        <w:rPr>
+          <w:szCs w:val="26"/>
+        </w:rPr>
+        <w:t xml:space="preserve">│   </w:t>
+      </w:r>
+      <w:r>
+        <w:rPr>
+          <w:rFonts w:eastAsia="MS Gothic"/>
+          <w:szCs w:val="26"/>
+        </w:rPr>
+        <w:t>├</w:t>
+      </w:r>
+      <w:r>
+        <w:rPr>
+          <w:szCs w:val="26"/>
+        </w:rPr>
+        <w:t>── Dockerfile         # Docker config</w:t>
+      </w:r>
+    </w:p>
+    <w:p>
+      <w:pPr>
+        <w:ind w:left="2160"/>
+        <w:rPr>
+          <w:szCs w:val="26"/>
+        </w:rPr>
+      </w:pPr>
+      <w:r>
+        <w:rPr>
+          <w:szCs w:val="26"/>
+        </w:rPr>
+        <w:t>│   └── package.json       # Dependencies</w:t>
+      </w:r>
+    </w:p>
+    <w:p>
+      <w:pPr>
+        <w:ind w:left="2160"/>
+        <w:rPr>
+          <w:szCs w:val="26"/>
+        </w:rPr>
+      </w:pPr>
+      <w:r>
+        <w:rPr>
+          <w:rFonts w:eastAsia="MS Gothic"/>
+          <w:szCs w:val="26"/>
+        </w:rPr>
+        <w:t>├</w:t>
+      </w:r>
+      <w:r>
+        <w:rPr>
+          <w:szCs w:val="26"/>
+        </w:rPr>
+        <w:t>── shared/                # Shared types</w:t>
+      </w:r>
+    </w:p>
+    <w:p>
+      <w:pPr>
+        <w:ind w:left="2160"/>
+        <w:rPr>
+          <w:szCs w:val="26"/>
+        </w:rPr>
+      </w:pPr>
+      <w:r>
+        <w:rPr>
+          <w:szCs w:val="26"/>
+        </w:rPr>
+        <w:t>└── docker-compose.yml     # Docker orchestration</w:t>
+      </w:r>
+    </w:p>
+    <w:p>
+      <w:pPr>
+        <w:pStyle w:val="Hnh"/>
+      </w:pPr>
+      <w:bookmarkStart w:id="54" w:name="_Toc204048399"/>
+      <w:r>
+        <w:t xml:space="preserve">Hình </w:t>
+      </w:r>
+      <w:r>
+        <w:t xml:space="preserve">5.1. </w:t>
+      </w:r>
+      <w:r>
+        <w:t>Cấu trúc thư mục</w:t>
+      </w:r>
+      <w:bookmarkEnd w:id="54"/>
+    </w:p>
     <w:p/>
+    <w:p>
+      <w:pPr>
+        <w:pStyle w:val="11"/>
+        <w:rPr>
+          <w:rFonts w:cs="Times New Roman"/>
+        </w:rPr>
+      </w:pPr>
+      <w:bookmarkStart w:id="55" w:name="_Toc204048451"/>
+      <w:r>
+        <w:rPr>
+          <w:rFonts w:cs="Times New Roman"/>
+        </w:rPr>
+        <w:lastRenderedPageBreak/>
+        <w:t>5.2. Cài đặt và chạy dự án</w:t>
+      </w:r>
+      <w:bookmarkEnd w:id="55"/>
+    </w:p>
+    <w:p>
+      <w:pPr>
+        <w:pStyle w:val="111"/>
+        <w:rPr>
+          <w:rFonts w:cs="Times New Roman"/>
+        </w:rPr>
+      </w:pPr>
+      <w:bookmarkStart w:id="56" w:name="_Toc204048452"/>
+      <w:r>
+        <w:rPr>
+          <w:rFonts w:cs="Times New Roman"/>
+        </w:rPr>
+        <w:t>5.2.1. Yêu cầu hệ thống</w:t>
+      </w:r>
+      <w:bookmarkEnd w:id="56"/>
+    </w:p>
+    <w:p>
+      <w:pPr>
+        <w:ind w:left="1440"/>
+        <w:rPr>
+          <w:szCs w:val="26"/>
+        </w:rPr>
+      </w:pPr>
+      <w:r>
+        <w:rPr>
+          <w:szCs w:val="26"/>
+        </w:rPr>
+        <w:t>- Node.js 18+</w:t>
+      </w:r>
+    </w:p>
+    <w:p>
+      <w:pPr>
+        <w:ind w:left="1440"/>
+        <w:rPr>
+          <w:szCs w:val="26"/>
+        </w:rPr>
+      </w:pPr>
+      <w:r>
+        <w:rPr>
+          <w:szCs w:val="26"/>
+        </w:rPr>
+        <w:t>- PostgreSQL 15+ (Backend chính)</w:t>
+      </w:r>
+    </w:p>
+    <w:p>
+      <w:pPr>
+        <w:ind w:left="1440"/>
+        <w:rPr>
+          <w:szCs w:val="26"/>
+        </w:rPr>
+      </w:pPr>
+      <w:r>
+        <w:rPr>
+          <w:szCs w:val="26"/>
+        </w:rPr>
+        <w:t>- MySQL 8.0+ (Frontend API)</w:t>
+      </w:r>
+    </w:p>
+    <w:p>
+      <w:pPr>
+        <w:ind w:left="1440"/>
+        <w:rPr>
+          <w:szCs w:val="26"/>
+        </w:rPr>
+      </w:pPr>
+      <w:r>
+        <w:rPr>
+          <w:szCs w:val="26"/>
+        </w:rPr>
+        <w:t>- Redis 7+ (Caching)</w:t>
+      </w:r>
+    </w:p>
+    <w:p>
+      <w:pPr>
+        <w:ind w:left="1440"/>
+        <w:rPr>
+          <w:szCs w:val="26"/>
+        </w:rPr>
+      </w:pPr>
+      <w:r>
+        <w:rPr>
+          <w:szCs w:val="26"/>
+        </w:rPr>
+        <w:t>- Docker &amp; Docker Compose (khuyến nghị)</w:t>
+      </w:r>
+    </w:p>
+    <w:p>
+      <w:pPr>
+        <w:pStyle w:val="111"/>
+        <w:rPr>
+          <w:rFonts w:cs="Times New Roman"/>
+        </w:rPr>
+      </w:pPr>
+      <w:bookmarkStart w:id="57" w:name="_Toc204048453"/>
+      <w:r>
+        <w:rPr>
+          <w:rFonts w:cs="Times New Roman"/>
+        </w:rPr>
+        <w:t>5.2.2. Cài đặt dependencies</w:t>
+      </w:r>
+      <w:bookmarkEnd w:id="57"/>
+    </w:p>
+    <w:p>
+      <w:pPr>
+        <w:ind w:left="1440"/>
+        <w:rPr>
+          <w:szCs w:val="26"/>
+        </w:rPr>
+      </w:pPr>
+      <w:r>
+        <w:rPr>
+          <w:szCs w:val="26"/>
+        </w:rPr>
+        <w:t># Backend</w:t>
+      </w:r>
+    </w:p>
+    <w:p>
+      <w:pPr>
+        <w:ind w:left="1440"/>
+        <w:rPr>
+          <w:szCs w:val="26"/>
+        </w:rPr>
+      </w:pPr>
+      <w:r>
+        <w:rPr>
+          <w:szCs w:val="26"/>
+        </w:rPr>
+        <w:t>cd backend</w:t>
+      </w:r>
+    </w:p>
+    <w:p>
+      <w:pPr>
+        <w:ind w:left="1440"/>
+        <w:rPr>
+          <w:szCs w:val="26"/>
+        </w:rPr>
+      </w:pPr>
+      <w:r>
+        <w:rPr>
+          <w:szCs w:val="26"/>
+        </w:rPr>
+        <w:t>npm install</w:t>
+      </w:r>
+    </w:p>
+    <w:p>
+      <w:pPr>
+        <w:ind w:left="1440"/>
+        <w:rPr>
+          <w:szCs w:val="26"/>
+        </w:rPr>
+      </w:pPr>
+    </w:p>
+    <w:p>
+      <w:pPr>
+        <w:ind w:left="1440"/>
+        <w:rPr>
+          <w:szCs w:val="26"/>
+        </w:rPr>
+      </w:pPr>
+      <w:r>
+        <w:rPr>
+          <w:szCs w:val="26"/>
+        </w:rPr>
+        <w:t># Frontend  </w:t>
+      </w:r>
+    </w:p>
+    <w:p>
+      <w:pPr>
+        <w:ind w:left="1440"/>
+        <w:rPr>
+          <w:szCs w:val="26"/>
+        </w:rPr>
+      </w:pPr>
+      <w:r>
+        <w:rPr>
+          <w:szCs w:val="26"/>
+        </w:rPr>
+        <w:t>cd frontend</w:t>
+      </w:r>
+    </w:p>
+    <w:p>
+      <w:pPr>
+        <w:ind w:left="1440"/>
+        <w:rPr>
+          <w:szCs w:val="26"/>
+        </w:rPr>
+      </w:pPr>
+      <w:r>
+        <w:rPr>
+          <w:szCs w:val="26"/>
+        </w:rPr>
+        <w:t>npm install</w:t>
+      </w:r>
+    </w:p>
+    <w:p>
+      <w:pPr>
+        <w:pStyle w:val="111"/>
+        <w:rPr>
+          <w:rFonts w:cs="Times New Roman"/>
+        </w:rPr>
+      </w:pPr>
+      <w:bookmarkStart w:id="58" w:name="_Toc204048454"/>
+      <w:r>
+        <w:rPr>
+          <w:rFonts w:cs="Times New Roman"/>
+        </w:rPr>
+        <w:t>5.2.3. Cấu hình environment</w:t>
+      </w:r>
+      <w:bookmarkEnd w:id="58"/>
+    </w:p>
+    <w:p>
+      <w:pPr>
+        <w:ind w:left="1440"/>
+        <w:rPr>
+          <w:szCs w:val="26"/>
+        </w:rPr>
+      </w:pPr>
+      <w:r>
+        <w:rPr>
+          <w:szCs w:val="26"/>
+        </w:rPr>
+        <w:t># Backend .env (PostgreSQL)</w:t>
+      </w:r>
+    </w:p>
+    <w:p>
+      <w:pPr>
+        <w:ind w:left="1440"/>
+        <w:rPr>
+          <w:szCs w:val="26"/>
+        </w:rPr>
+      </w:pPr>
+      <w:r>
+        <w:rPr>
+          <w:szCs w:val="26"/>
+        </w:rPr>
+        <w:t>DB_HOST=localhost</w:t>
+      </w:r>
+    </w:p>
+    <w:p>
+      <w:pPr>
+        <w:ind w:left="1440"/>
+        <w:rPr>
+          <w:szCs w:val="26"/>
+        </w:rPr>
+      </w:pPr>
+      <w:r>
+        <w:rPr>
+          <w:szCs w:val="26"/>
+        </w:rPr>
+        <w:t>DB_PORT=5432</w:t>
+      </w:r>
+    </w:p>
+    <w:p>
+      <w:pPr>
+        <w:ind w:left="1440"/>
+        <w:rPr>
+          <w:szCs w:val="26"/>
+        </w:rPr>
+      </w:pPr>
+      <w:r>
+        <w:rPr>
+          <w:szCs w:val="26"/>
+        </w:rPr>
+        <w:t>DB_USER=postgres</w:t>
+      </w:r>
+    </w:p>
+    <w:p>
+      <w:pPr>
+        <w:ind w:left="1440"/>
+        <w:rPr>
+          <w:szCs w:val="26"/>
+        </w:rPr>
+      </w:pPr>
+      <w:r>
+        <w:rPr>
+          <w:szCs w:val="26"/>
+        </w:rPr>
+        <w:t>DB_PASSWORD=password</w:t>
+      </w:r>
+    </w:p>
+    <w:p>
+      <w:pPr>
+        <w:ind w:left="1440"/>
+        <w:rPr>
+          <w:szCs w:val="26"/>
+        </w:rPr>
+      </w:pPr>
+      <w:r>
+        <w:rPr>
+          <w:szCs w:val="26"/>
+        </w:rPr>
+        <w:t>DB_NAME=schedule_manager</w:t>
+      </w:r>
+    </w:p>
+    <w:p>
+      <w:pPr>
+        <w:ind w:left="1440"/>
+        <w:rPr>
+          <w:szCs w:val="26"/>
+        </w:rPr>
+      </w:pPr>
+      <w:r>
+        <w:rPr>
+          <w:szCs w:val="26"/>
+        </w:rPr>
+        <w:t>JWT_SECRET=your-secret-key</w:t>
+      </w:r>
+    </w:p>
+    <w:p>
+      <w:pPr>
+        <w:ind w:left="1440"/>
+        <w:rPr>
+          <w:szCs w:val="26"/>
+        </w:rPr>
+      </w:pPr>
+      <w:r>
+        <w:rPr>
+          <w:szCs w:val="26"/>
+        </w:rPr>
+        <w:t>PORT=5001</w:t>
+      </w:r>
+    </w:p>
+    <w:p>
+      <w:pPr>
+        <w:ind w:left="1440"/>
+        <w:rPr>
+          <w:szCs w:val="26"/>
+        </w:rPr>
+      </w:pPr>
+    </w:p>
+    <w:p>
+      <w:pPr>
+        <w:ind w:left="1440"/>
+        <w:rPr>
+          <w:szCs w:val="26"/>
+        </w:rPr>
+      </w:pPr>
+    </w:p>
+    <w:p>
+      <w:pPr>
+        <w:ind w:left="1440"/>
+        <w:rPr>
+          <w:szCs w:val="26"/>
+        </w:rPr>
+      </w:pPr>
+    </w:p>
+    <w:p>
+      <w:pPr>
+        <w:ind w:left="1440"/>
+        <w:rPr>
+          <w:szCs w:val="26"/>
+        </w:rPr>
+      </w:pPr>
+    </w:p>
+    <w:p>
+      <w:pPr>
+        <w:ind w:left="1440"/>
+        <w:rPr>
+          <w:szCs w:val="26"/>
+        </w:rPr>
+      </w:pPr>
+      <w:r>
+        <w:rPr>
+          <w:szCs w:val="26"/>
+        </w:rPr>
+        <w:t># Frontend .env.local (MySQL)</w:t>
+      </w:r>
+    </w:p>
+    <w:p>
+      <w:pPr>
+        <w:ind w:left="1440"/>
+        <w:rPr>
+          <w:szCs w:val="26"/>
+        </w:rPr>
+      </w:pPr>
+      <w:r>
+        <w:rPr>
+          <w:szCs w:val="26"/>
+        </w:rPr>
+        <w:lastRenderedPageBreak/>
+        <w:t>DB_HOST=localhost</w:t>
+      </w:r>
+    </w:p>
+    <w:p>
+      <w:pPr>
+        <w:ind w:left="1440"/>
+        <w:rPr>
+          <w:szCs w:val="26"/>
+        </w:rPr>
+      </w:pPr>
+      <w:r>
+        <w:rPr>
+          <w:szCs w:val="26"/>
+        </w:rPr>
+        <w:t>DB_PORT=3306</w:t>
+      </w:r>
+    </w:p>
+    <w:p>
+      <w:pPr>
+        <w:ind w:left="1440"/>
+        <w:rPr>
+          <w:szCs w:val="26"/>
+        </w:rPr>
+      </w:pPr>
+      <w:r>
+        <w:rPr>
+          <w:szCs w:val="26"/>
+        </w:rPr>
+        <w:t>DB_USER=root</w:t>
+      </w:r>
+    </w:p>
+    <w:p>
+      <w:pPr>
+        <w:ind w:left="1440"/>
+        <w:rPr>
+          <w:szCs w:val="26"/>
+        </w:rPr>
+      </w:pPr>
+      <w:r>
+        <w:rPr>
+          <w:szCs w:val="26"/>
+        </w:rPr>
+        <w:t>DB_PASSWORD=password</w:t>
+      </w:r>
+    </w:p>
+    <w:p>
+      <w:pPr>
+        <w:ind w:left="1440"/>
+        <w:rPr>
+          <w:szCs w:val="26"/>
+        </w:rPr>
+      </w:pPr>
+      <w:r>
+        <w:rPr>
+          <w:szCs w:val="26"/>
+        </w:rPr>
+        <w:t>DB_NAME=schedule_manager</w:t>
+      </w:r>
+    </w:p>
+    <w:p>
+      <w:pPr>
+        <w:ind w:left="1440"/>
+        <w:rPr>
+          <w:szCs w:val="26"/>
+        </w:rPr>
+      </w:pPr>
+      <w:r>
+        <w:rPr>
+          <w:szCs w:val="26"/>
+        </w:rPr>
+        <w:t>NEXT_PUBLIC_API_URL=http://localhost:5001/api</w:t>
+      </w:r>
+    </w:p>
+    <w:p>
+      <w:pPr>
+        <w:pStyle w:val="111"/>
+        <w:rPr>
+          <w:rFonts w:cs="Times New Roman"/>
+        </w:rPr>
+      </w:pPr>
+      <w:bookmarkStart w:id="59" w:name="_Toc204048455"/>
+      <w:r>
+        <w:rPr>
+          <w:rFonts w:cs="Times New Roman"/>
+        </w:rPr>
+        <w:t>5.2.4. Chạy ứng dụng</w:t>
+      </w:r>
+      <w:bookmarkEnd w:id="59"/>
+    </w:p>
+    <w:p>
+      <w:pPr>
+        <w:ind w:left="1440"/>
+        <w:rPr>
+          <w:szCs w:val="26"/>
+        </w:rPr>
+      </w:pPr>
+      <w:r>
+        <w:rPr>
+          <w:szCs w:val="26"/>
+        </w:rPr>
+        <w:t># Chạy với Docker</w:t>
+      </w:r>
+    </w:p>
+    <w:p>
+      <w:pPr>
+        <w:ind w:left="1440"/>
+        <w:rPr>
+          <w:szCs w:val="26"/>
+        </w:rPr>
+      </w:pPr>
+      <w:r>
+        <w:rPr>
+          <w:szCs w:val="26"/>
+        </w:rPr>
+        <w:t>docker-compose up -d</w:t>
+      </w:r>
+    </w:p>
+    <w:p>
+      <w:pPr>
+        <w:ind w:left="1440"/>
+        <w:rPr>
+          <w:szCs w:val="26"/>
+        </w:rPr>
+      </w:pPr>
+    </w:p>
+    <w:p>
+      <w:pPr>
+        <w:ind w:left="1440"/>
+        <w:rPr>
+          <w:szCs w:val="26"/>
+        </w:rPr>
+      </w:pPr>
+      <w:r>
+        <w:rPr>
+          <w:szCs w:val="26"/>
+        </w:rPr>
+        <w:t># Hoặc chạy manual</w:t>
+      </w:r>
+    </w:p>
+    <w:p>
+      <w:pPr>
+        <w:ind w:left="1440"/>
+        <w:rPr>
+          <w:szCs w:val="26"/>
+        </w:rPr>
+      </w:pPr>
+      <w:r>
+        <w:rPr>
+          <w:szCs w:val="26"/>
+        </w:rPr>
+        <w:t># Terminal 1: Backend</w:t>
+      </w:r>
+    </w:p>
+    <w:p>
+      <w:pPr>
+        <w:ind w:left="1440"/>
+        <w:rPr>
+          <w:szCs w:val="26"/>
+        </w:rPr>
+      </w:pPr>
+      <w:r>
+        <w:rPr>
+          <w:szCs w:val="26"/>
+        </w:rPr>
+        <w:t>cd backend</w:t>
+      </w:r>
+    </w:p>
+    <w:p>
+      <w:pPr>
+        <w:ind w:left="1440"/>
+        <w:rPr>
+          <w:szCs w:val="26"/>
+        </w:rPr>
+      </w:pPr>
+      <w:r>
+        <w:rPr>
+          <w:szCs w:val="26"/>
+        </w:rPr>
+        <w:t>npm run dev</w:t>
+      </w:r>
+    </w:p>
+    <w:p>
+      <w:pPr>
+        <w:ind w:left="1440"/>
+        <w:rPr>
+          <w:szCs w:val="26"/>
+        </w:rPr>
+      </w:pPr>
+    </w:p>
+    <w:p>
+      <w:pPr>
+        <w:ind w:left="1440"/>
+        <w:rPr>
+          <w:szCs w:val="26"/>
+        </w:rPr>
+      </w:pPr>
+      <w:r>
+        <w:rPr>
+          <w:szCs w:val="26"/>
+        </w:rPr>
+        <w:t># Terminal 2: Frontend</w:t>
+      </w:r>
+    </w:p>
+    <w:p>
+      <w:pPr>
+        <w:ind w:left="1440"/>
+        <w:rPr>
+          <w:szCs w:val="26"/>
+        </w:rPr>
+      </w:pPr>
+      <w:r>
+        <w:rPr>
+          <w:szCs w:val="26"/>
+        </w:rPr>
+        <w:t>cd frontend  </w:t>
+      </w:r>
+    </w:p>
+    <w:p>
+      <w:pPr>
+        <w:ind w:left="1440"/>
+        <w:rPr>
+          <w:szCs w:val="26"/>
+        </w:rPr>
+      </w:pPr>
+      <w:r>
+        <w:rPr>
+          <w:szCs w:val="26"/>
+        </w:rPr>
+        <w:t>npm run dev</w:t>
+      </w:r>
+    </w:p>
+    <w:p>
+      <w:pPr>
+        <w:pStyle w:val="11"/>
+        <w:rPr>
+          <w:rFonts w:cs="Times New Roman"/>
+        </w:rPr>
+      </w:pPr>
+      <w:bookmarkStart w:id="60" w:name="_Toc204048456"/>
+      <w:r>
+        <w:rPr>
+          <w:rFonts w:cs="Times New Roman"/>
+        </w:rPr>
+        <w:t>5.3. Database Migration</w:t>
+      </w:r>
+      <w:bookmarkEnd w:id="60"/>
+    </w:p>
+    <w:p>
+      <w:pPr>
+        <w:ind w:left="720"/>
+        <w:rPr>
+          <w:szCs w:val="26"/>
+        </w:rPr>
+      </w:pPr>
+      <w:r>
+        <w:rPr>
+          <w:szCs w:val="26"/>
+        </w:rPr>
+        <w:t>cd backend</w:t>
+      </w:r>
+    </w:p>
+    <w:p>
+      <w:pPr>
+        <w:ind w:left="720"/>
+        <w:rPr>
+          <w:szCs w:val="26"/>
+        </w:rPr>
+      </w:pPr>
+      <w:r>
+        <w:rPr>
+          <w:szCs w:val="26"/>
+        </w:rPr>
+        <w:t>npx knex migrate:latest</w:t>
+      </w:r>
+    </w:p>
     <w:sectPr>
       <w:type w:val="continuous"/>
       <w:pgSz w:w="12240" w:h="15840"/>

</xml_diff>